<commit_message>
Fix bugs in Fourier fitting
</commit_message>
<xml_diff>
--- a/DBNorm testing doc.docx
+++ b/DBNorm testing doc.docx
@@ -1,6 +1,6 @@
 
 <file path=word/document.xml><?xml version="1.0" encoding="utf-8"?>
-<w:document xmlns:wpc="http://schemas.microsoft.com/office/word/2010/wordprocessingCanvas" xmlns:mo="http://schemas.microsoft.com/office/mac/office/2008/main" xmlns:mc="http://schemas.openxmlformats.org/markup-compatibility/2006" xmlns:mv="urn:schemas-microsoft-com:mac:vml" xmlns:o="urn:schemas-microsoft-com:office:office" xmlns:r="http://schemas.openxmlformats.org/officeDocument/2006/relationships" xmlns:m="http://schemas.openxmlformats.org/officeDocument/2006/math" xmlns:v="urn:schemas-microsoft-com:vml" xmlns:wp14="http://schemas.microsoft.com/office/word/2010/wordprocessingDrawing" xmlns:wp="http://schemas.openxmlformats.org/drawingml/2006/wordprocessingDrawing" xmlns:w10="urn:schemas-microsoft-com:office:word" xmlns:w="http://schemas.openxmlformats.org/wordprocessingml/2006/main" xmlns:w14="http://schemas.microsoft.com/office/word/2010/wordml" xmlns:w15="http://schemas.microsoft.com/office/word/2012/wordml" xmlns:wpg="http://schemas.microsoft.com/office/word/2010/wordprocessingGroup" xmlns:wpi="http://schemas.microsoft.com/office/word/2010/wordprocessingInk" xmlns:wne="http://schemas.microsoft.com/office/word/2006/wordml" xmlns:wps="http://schemas.microsoft.com/office/word/2010/wordprocessingShape" mc:Ignorable="w14 w15 wp14">
+<w:document xmlns:wpc="http://schemas.microsoft.com/office/word/2010/wordprocessingCanvas" xmlns:mc="http://schemas.openxmlformats.org/markup-compatibility/2006" xmlns:o="urn:schemas-microsoft-com:office:office" xmlns:r="http://schemas.openxmlformats.org/officeDocument/2006/relationships" xmlns:m="http://schemas.openxmlformats.org/officeDocument/2006/math" xmlns:v="urn:schemas-microsoft-com:vml" xmlns:wp14="http://schemas.microsoft.com/office/word/2010/wordprocessingDrawing" xmlns:wp="http://schemas.openxmlformats.org/drawingml/2006/wordprocessingDrawing" xmlns:w10="urn:schemas-microsoft-com:office:word" xmlns:w="http://schemas.openxmlformats.org/wordprocessingml/2006/main" xmlns:w14="http://schemas.microsoft.com/office/word/2010/wordml" xmlns:wpg="http://schemas.microsoft.com/office/word/2010/wordprocessingGroup" xmlns:wpi="http://schemas.microsoft.com/office/word/2010/wordprocessingInk" xmlns:wne="http://schemas.microsoft.com/office/word/2006/wordml" xmlns:wps="http://schemas.microsoft.com/office/word/2010/wordprocessingShape" mc:Ignorable="w14 wp14">
   <w:body>
     <w:p>
       <w:pPr>
@@ -93,21 +93,7 @@
               <w:rPr>
                 <w:color w:val="70AD47" w:themeColor="accent6"/>
               </w:rPr>
-              <w:t xml:space="preserve"># load build-in data arrays by </w:t>
-            </w:r>
-            <w:proofErr w:type="gramStart"/>
-            <w:r>
-              <w:rPr>
-                <w:color w:val="70AD47" w:themeColor="accent6"/>
-              </w:rPr>
-              <w:t>data(</w:t>
-            </w:r>
-            <w:proofErr w:type="gramEnd"/>
-            <w:r>
-              <w:rPr>
-                <w:color w:val="70AD47" w:themeColor="accent6"/>
-              </w:rPr>
-              <w:t>)</w:t>
+              <w:t># load build-in data arrays by data()</w:t>
             </w:r>
           </w:p>
           <w:p>
@@ -204,7 +190,6 @@
               <w:t xml:space="preserve"> by </w:t>
             </w:r>
             <w:proofErr w:type="spellStart"/>
-            <w:proofErr w:type="gramStart"/>
             <w:r>
               <w:rPr>
                 <w:color w:val="70AD47" w:themeColor="accent6"/>
@@ -216,14 +201,7 @@
               <w:rPr>
                 <w:color w:val="70AD47" w:themeColor="accent6"/>
               </w:rPr>
-              <w:t>(</w:t>
-            </w:r>
-            <w:proofErr w:type="gramEnd"/>
-            <w:r>
-              <w:rPr>
-                <w:color w:val="70AD47" w:themeColor="accent6"/>
-              </w:rPr>
-              <w:t>)</w:t>
+              <w:t>()</w:t>
             </w:r>
           </w:p>
           <w:p>
@@ -438,59 +416,15 @@
               <w:jc w:val="center"/>
             </w:pPr>
             <w:r>
+              <w:rPr>
+                <w:noProof/>
+                <w:lang w:val="en-AU" w:eastAsia="en-AU"/>
+              </w:rPr>
               <w:drawing>
                 <wp:inline distT="0" distB="0" distL="0" distR="0" wp14:anchorId="21D2782C" wp14:editId="6835838C">
                   <wp:extent cx="1587048" cy="1575989"/>
                   <wp:effectExtent l="0" t="0" r="0" b="0"/>
                   <wp:docPr id="2" name="Picture 2"/>
-                  <wp:cNvGraphicFramePr>
-                    <a:graphicFrameLocks xmlns:a="http://schemas.openxmlformats.org/drawingml/2006/main" noChangeAspect="1"/>
-                  </wp:cNvGraphicFramePr>
-                  <a:graphic xmlns:a="http://schemas.openxmlformats.org/drawingml/2006/main">
-                    <a:graphicData uri="http://schemas.openxmlformats.org/drawingml/2006/picture">
-                      <pic:pic xmlns:pic="http://schemas.openxmlformats.org/drawingml/2006/picture">
-                        <pic:nvPicPr>
-                          <pic:cNvPr id="1" name=""/>
-                          <pic:cNvPicPr/>
-                        </pic:nvPicPr>
-                        <pic:blipFill>
-                          <a:blip r:embed="rId6"/>
-                          <a:stretch>
-                            <a:fillRect/>
-                          </a:stretch>
-                        </pic:blipFill>
-                        <pic:spPr>
-                          <a:xfrm>
-                            <a:off x="0" y="0"/>
-                            <a:ext cx="1619514" cy="1608228"/>
-                          </a:xfrm>
-                          <a:prstGeom prst="rect">
-                            <a:avLst/>
-                          </a:prstGeom>
-                        </pic:spPr>
-                      </pic:pic>
-                    </a:graphicData>
-                  </a:graphic>
-                </wp:inline>
-              </w:drawing>
-            </w:r>
-          </w:p>
-        </w:tc>
-        <w:tc>
-          <w:tcPr>
-            <w:tcW w:w="4505" w:type="dxa"/>
-          </w:tcPr>
-          <w:p>
-            <w:pPr>
-              <w:spacing w:before="200"/>
-              <w:jc w:val="center"/>
-            </w:pPr>
-            <w:r>
-              <w:drawing>
-                <wp:inline distT="0" distB="0" distL="0" distR="0" wp14:anchorId="604F0B6C" wp14:editId="53761D81">
-                  <wp:extent cx="1592463" cy="1575989"/>
-                  <wp:effectExtent l="0" t="0" r="8255" b="0"/>
-                  <wp:docPr id="1" name="Picture 1"/>
                   <wp:cNvGraphicFramePr>
                     <a:graphicFrameLocks xmlns:a="http://schemas.openxmlformats.org/drawingml/2006/main" noChangeAspect="1"/>
                   </wp:cNvGraphicFramePr>
@@ -510,6 +444,58 @@
                         <pic:spPr>
                           <a:xfrm>
                             <a:off x="0" y="0"/>
+                            <a:ext cx="1619514" cy="1608228"/>
+                          </a:xfrm>
+                          <a:prstGeom prst="rect">
+                            <a:avLst/>
+                          </a:prstGeom>
+                        </pic:spPr>
+                      </pic:pic>
+                    </a:graphicData>
+                  </a:graphic>
+                </wp:inline>
+              </w:drawing>
+            </w:r>
+          </w:p>
+        </w:tc>
+        <w:tc>
+          <w:tcPr>
+            <w:tcW w:w="4505" w:type="dxa"/>
+          </w:tcPr>
+          <w:p>
+            <w:pPr>
+              <w:spacing w:before="200"/>
+              <w:jc w:val="center"/>
+            </w:pPr>
+            <w:r>
+              <w:rPr>
+                <w:noProof/>
+                <w:lang w:val="en-AU" w:eastAsia="en-AU"/>
+              </w:rPr>
+              <w:drawing>
+                <wp:inline distT="0" distB="0" distL="0" distR="0" wp14:anchorId="604F0B6C" wp14:editId="53761D81">
+                  <wp:extent cx="1592463" cy="1575989"/>
+                  <wp:effectExtent l="0" t="0" r="8255" b="0"/>
+                  <wp:docPr id="1" name="Picture 1"/>
+                  <wp:cNvGraphicFramePr>
+                    <a:graphicFrameLocks xmlns:a="http://schemas.openxmlformats.org/drawingml/2006/main" noChangeAspect="1"/>
+                  </wp:cNvGraphicFramePr>
+                  <a:graphic xmlns:a="http://schemas.openxmlformats.org/drawingml/2006/main">
+                    <a:graphicData uri="http://schemas.openxmlformats.org/drawingml/2006/picture">
+                      <pic:pic xmlns:pic="http://schemas.openxmlformats.org/drawingml/2006/picture">
+                        <pic:nvPicPr>
+                          <pic:cNvPr id="1" name=""/>
+                          <pic:cNvPicPr/>
+                        </pic:nvPicPr>
+                        <pic:blipFill>
+                          <a:blip r:embed="rId8"/>
+                          <a:stretch>
+                            <a:fillRect/>
+                          </a:stretch>
+                        </pic:blipFill>
+                        <pic:spPr>
+                          <a:xfrm>
+                            <a:off x="0" y="0"/>
                             <a:ext cx="1749275" cy="1731179"/>
                           </a:xfrm>
                           <a:prstGeom prst="rect">
@@ -560,7 +546,6 @@
               </w:rPr>
             </w:pPr>
             <w:proofErr w:type="spellStart"/>
-            <w:proofErr w:type="gramStart"/>
             <w:r>
               <w:rPr>
                 <w:color w:val="5B9BD5" w:themeColor="accent1"/>
@@ -572,26 +557,7 @@
               <w:rPr>
                 <w:color w:val="5B9BD5" w:themeColor="accent1"/>
               </w:rPr>
-              <w:t>(</w:t>
-            </w:r>
-            <w:proofErr w:type="gramEnd"/>
-            <w:r>
-              <w:rPr>
-                <w:color w:val="5B9BD5" w:themeColor="accent1"/>
-              </w:rPr>
-              <w:t>DBdata1, "F", "DArray1", "Range", "</w:t>
-            </w:r>
-            <w:r>
-              <w:rPr>
-                <w:color w:val="5B9BD5" w:themeColor="accent1"/>
-              </w:rPr>
-              <w:t>Frequency</w:t>
-            </w:r>
-            <w:r>
-              <w:rPr>
-                <w:color w:val="5B9BD5" w:themeColor="accent1"/>
-              </w:rPr>
-              <w:t>")</w:t>
+              <w:t>(DBdata1, "F", "DArray1", "Range", "Frequency")</w:t>
             </w:r>
           </w:p>
           <w:p>
@@ -927,6 +893,10 @@
               <w:spacing w:before="200"/>
             </w:pPr>
             <w:r>
+              <w:rPr>
+                <w:noProof/>
+                <w:lang w:val="en-AU" w:eastAsia="en-AU"/>
+              </w:rPr>
               <w:drawing>
                 <wp:inline distT="0" distB="0" distL="0" distR="0" wp14:anchorId="4FAA3DA8" wp14:editId="3D5A599E">
                   <wp:extent cx="1697841" cy="1668365"/>
@@ -943,7 +913,7 @@
                           <pic:cNvPicPr/>
                         </pic:nvPicPr>
                         <pic:blipFill>
-                          <a:blip r:embed="rId8"/>
+                          <a:blip r:embed="rId9"/>
                           <a:stretch>
                             <a:fillRect/>
                           </a:stretch>
@@ -1049,7 +1019,6 @@
               <w:t xml:space="preserve">DBdata1 &lt;- </w:t>
             </w:r>
             <w:proofErr w:type="spellStart"/>
-            <w:proofErr w:type="gramStart"/>
             <w:r>
               <w:rPr>
                 <w:color w:val="5B9BD5" w:themeColor="accent1"/>
@@ -1061,14 +1030,7 @@
               <w:rPr>
                 <w:color w:val="5B9BD5" w:themeColor="accent1"/>
               </w:rPr>
-              <w:t>(</w:t>
-            </w:r>
-            <w:proofErr w:type="gramEnd"/>
-            <w:r>
-              <w:rPr>
-                <w:color w:val="5B9BD5" w:themeColor="accent1"/>
-              </w:rPr>
-              <w:t>DBdata1, 9)</w:t>
+              <w:t>(DBdata1, 9)</w:t>
             </w:r>
           </w:p>
           <w:p>
@@ -1093,7 +1055,6 @@
               </w:rPr>
             </w:pPr>
             <w:proofErr w:type="spellStart"/>
-            <w:proofErr w:type="gramStart"/>
             <w:r>
               <w:rPr>
                 <w:color w:val="5B9BD5" w:themeColor="accent1"/>
@@ -1105,14 +1066,7 @@
               <w:rPr>
                 <w:color w:val="5B9BD5" w:themeColor="accent1"/>
               </w:rPr>
-              <w:t>(</w:t>
-            </w:r>
-            <w:proofErr w:type="gramEnd"/>
-            <w:r>
-              <w:rPr>
-                <w:color w:val="5B9BD5" w:themeColor="accent1"/>
-              </w:rPr>
-              <w:t>DBdata1, "DArray1", "Range", "Probability")</w:t>
+              <w:t>(DBdata1, "DArray1", "Range", "Probability")</w:t>
             </w:r>
           </w:p>
           <w:p>
@@ -1157,6 +1111,7 @@
         <w:ind w:left="380"/>
       </w:pPr>
       <w:r>
+        <w:lastRenderedPageBreak/>
         <w:t>Fourier</w:t>
       </w:r>
       <w:r>
@@ -1281,6 +1236,12 @@
                     <w:rPr>
                       <w:rFonts w:ascii="Cambria Math" w:hAnsi="Cambria Math"/>
                     </w:rPr>
+                    <m:t>w*</m:t>
+                  </m:r>
+                  <m:r>
+                    <w:rPr>
+                      <w:rFonts w:ascii="Cambria Math" w:hAnsi="Cambria Math"/>
+                    </w:rPr>
                     <m:t>x</m:t>
                   </m:r>
                 </m:e>
@@ -1349,6 +1310,12 @@
                   </m:ctrlPr>
                 </m:dPr>
                 <m:e>
+                  <m:r>
+                    <w:rPr>
+                      <w:rFonts w:ascii="Cambria Math" w:hAnsi="Cambria Math"/>
+                    </w:rPr>
+                    <m:t>w*</m:t>
+                  </m:r>
                   <m:r>
                     <w:rPr>
                       <w:rFonts w:ascii="Cambria Math" w:hAnsi="Cambria Math"/>
@@ -1425,7 +1392,13 @@
                     <w:rPr>
                       <w:rFonts w:ascii="Cambria Math" w:hAnsi="Cambria Math"/>
                     </w:rPr>
-                    <m:t>n*</m:t>
+                    <m:t>n</m:t>
+                  </m:r>
+                  <m:r>
+                    <w:rPr>
+                      <w:rFonts w:ascii="Cambria Math" w:hAnsi="Cambria Math"/>
+                    </w:rPr>
+                    <m:t>*w*</m:t>
                   </m:r>
                   <m:r>
                     <w:rPr>
@@ -1509,6 +1482,12 @@
                     <w:rPr>
                       <w:rFonts w:ascii="Cambria Math" w:hAnsi="Cambria Math"/>
                     </w:rPr>
+                    <m:t>w*</m:t>
+                  </m:r>
+                  <m:r>
+                    <w:rPr>
+                      <w:rFonts w:ascii="Cambria Math" w:hAnsi="Cambria Math"/>
+                    </w:rPr>
                     <m:t>x</m:t>
                   </m:r>
                 </m:e>
@@ -1525,8 +1504,8 @@
         <w:tblLook w:val="04A0" w:firstRow="1" w:lastRow="0" w:firstColumn="1" w:lastColumn="0" w:noHBand="0" w:noVBand="1"/>
       </w:tblPr>
       <w:tblGrid>
-        <w:gridCol w:w="3114"/>
-        <w:gridCol w:w="5896"/>
+        <w:gridCol w:w="3445"/>
+        <w:gridCol w:w="5791"/>
       </w:tblGrid>
       <w:tr>
         <w:tc>
@@ -1598,41 +1577,31 @@
               <w:spacing w:before="200"/>
             </w:pPr>
             <w:r>
-              <w:drawing>
-                <wp:inline distT="0" distB="0" distL="0" distR="0" wp14:anchorId="35F73477" wp14:editId="54AA5688">
-                  <wp:extent cx="1733141" cy="1721147"/>
-                  <wp:effectExtent l="0" t="0" r="0" b="6350"/>
-                  <wp:docPr id="6" name="Picture 6"/>
-                  <wp:cNvGraphicFramePr>
-                    <a:graphicFrameLocks xmlns:a="http://schemas.openxmlformats.org/drawingml/2006/main" noChangeAspect="1"/>
-                  </wp:cNvGraphicFramePr>
-                  <a:graphic xmlns:a="http://schemas.openxmlformats.org/drawingml/2006/main">
-                    <a:graphicData uri="http://schemas.openxmlformats.org/drawingml/2006/picture">
-                      <pic:pic xmlns:pic="http://schemas.openxmlformats.org/drawingml/2006/picture">
-                        <pic:nvPicPr>
-                          <pic:cNvPr id="1" name=""/>
-                          <pic:cNvPicPr/>
-                        </pic:nvPicPr>
-                        <pic:blipFill>
-                          <a:blip r:embed="rId9"/>
-                          <a:stretch>
-                            <a:fillRect/>
-                          </a:stretch>
-                        </pic:blipFill>
-                        <pic:spPr>
-                          <a:xfrm>
-                            <a:off x="0" y="0"/>
-                            <a:ext cx="1757173" cy="1745013"/>
-                          </a:xfrm>
-                          <a:prstGeom prst="rect">
-                            <a:avLst/>
-                          </a:prstGeom>
-                        </pic:spPr>
-                      </pic:pic>
-                    </a:graphicData>
-                  </a:graphic>
-                </wp:inline>
-              </w:drawing>
+              <w:object w:dxaOrig="6615" w:dyaOrig="6630" w14:anchorId="33224801">
+                <v:shapetype id="_x0000_t75" coordsize="21600,21600" o:spt="75" o:preferrelative="t" path="m@4@5l@4@11@9@11@9@5xe" filled="f" stroked="f">
+                  <v:stroke joinstyle="miter"/>
+                  <v:formulas>
+                    <v:f eqn="if lineDrawn pixelLineWidth 0"/>
+                    <v:f eqn="sum @0 1 0"/>
+                    <v:f eqn="sum 0 0 @1"/>
+                    <v:f eqn="prod @2 1 2"/>
+                    <v:f eqn="prod @3 21600 pixelWidth"/>
+                    <v:f eqn="prod @3 21600 pixelHeight"/>
+                    <v:f eqn="sum @0 0 1"/>
+                    <v:f eqn="prod @6 1 2"/>
+                    <v:f eqn="prod @7 21600 pixelWidth"/>
+                    <v:f eqn="sum @8 21600 0"/>
+                    <v:f eqn="prod @7 21600 pixelHeight"/>
+                    <v:f eqn="sum @10 21600 0"/>
+                  </v:formulas>
+                  <v:path o:extrusionok="f" gradientshapeok="t" o:connecttype="rect"/>
+                  <o:lock v:ext="edit" aspectratio="t"/>
+                </v:shapetype>
+                <v:shape id="_x0000_i1025" type="#_x0000_t75" style="width:161.3pt;height:161.3pt" o:ole="">
+                  <v:imagedata r:id="rId10" o:title=""/>
+                </v:shape>
+                <o:OLEObject Type="Embed" ProgID="PBrush" ShapeID="_x0000_i1025" DrawAspect="Content" ObjectID="_1530972996" r:id="rId11"/>
+              </w:object>
             </w:r>
           </w:p>
         </w:tc>
@@ -1648,7 +1617,31 @@
               <w:t xml:space="preserve">y = </w:t>
             </w:r>
             <w:r>
-              <w:t>(0.00198199303768806) + (-0.00037946304847435)*sin(1 * x) + (-0.000156736257249885)*cos(1 * x) + (0.000179656025752176)*sin(2 * x) + (-0.000147268693497361)*cos(2 * x) + (-5.26254326598022e-05)*sin(3 * x) + (0.000157701465973085)*cos(3 * x)</w:t>
+              <w:t>-190.023896634087 + 244.79420434595*</w:t>
+            </w:r>
+            <w:proofErr w:type="spellStart"/>
+            <w:r>
+              <w:t>cos</w:t>
+            </w:r>
+            <w:proofErr w:type="spellEnd"/>
+            <w:r>
+              <w:t>(0.0600018263994387*1*x) + 148.946640309215*sin(0.0600018263994387*1*x) + 148.946640309215*</w:t>
+            </w:r>
+            <w:proofErr w:type="spellStart"/>
+            <w:r>
+              <w:t>cos</w:t>
+            </w:r>
+            <w:proofErr w:type="spellEnd"/>
+            <w:r>
+              <w:t>(0.0600018263994387*2*x) + -53.5495838217859*sin(0.0600018263994387*2*x) + -53.5495838217859*</w:t>
+            </w:r>
+            <w:proofErr w:type="spellStart"/>
+            <w:r>
+              <w:t>cos</w:t>
+            </w:r>
+            <w:proofErr w:type="spellEnd"/>
+            <w:r>
+              <w:t>(0.0600018263994387*3*x) + -103.409272641898*sin(0.0600018263994387*3*x)</w:t>
             </w:r>
           </w:p>
         </w:tc>
@@ -1658,6 +1651,8 @@
       <w:pPr>
         <w:spacing w:before="200"/>
       </w:pPr>
+      <w:bookmarkStart w:id="0" w:name="_GoBack"/>
+      <w:bookmarkEnd w:id="0"/>
     </w:p>
     <w:tbl>
       <w:tblPr>
@@ -1745,7 +1740,6 @@
               <w:t xml:space="preserve">DBdata1 &lt;- </w:t>
             </w:r>
             <w:proofErr w:type="spellStart"/>
-            <w:proofErr w:type="gramStart"/>
             <w:r>
               <w:rPr>
                 <w:color w:val="5B9BD5" w:themeColor="accent1"/>
@@ -1763,14 +1757,7 @@
               <w:rPr>
                 <w:color w:val="5B9BD5" w:themeColor="accent1"/>
               </w:rPr>
-              <w:t>(</w:t>
-            </w:r>
-            <w:proofErr w:type="gramEnd"/>
-            <w:r>
-              <w:rPr>
-                <w:color w:val="5B9BD5" w:themeColor="accent1"/>
-              </w:rPr>
-              <w:t>DBdata1, 3</w:t>
+              <w:t>(DBdata1, 3</w:t>
             </w:r>
             <w:r>
               <w:rPr>
@@ -1801,7 +1788,6 @@
               </w:rPr>
             </w:pPr>
             <w:proofErr w:type="spellStart"/>
-            <w:proofErr w:type="gramStart"/>
             <w:r>
               <w:rPr>
                 <w:color w:val="5B9BD5" w:themeColor="accent1"/>
@@ -1813,14 +1799,7 @@
               <w:rPr>
                 <w:color w:val="5B9BD5" w:themeColor="accent1"/>
               </w:rPr>
-              <w:t>(</w:t>
-            </w:r>
-            <w:proofErr w:type="gramEnd"/>
-            <w:r>
-              <w:rPr>
-                <w:color w:val="5B9BD5" w:themeColor="accent1"/>
-              </w:rPr>
-              <w:t>DBdata1, "DArray1", "Range", "Probability")</w:t>
+              <w:t>(DBdata1, "DArray1", "Range", "Probability")</w:t>
             </w:r>
           </w:p>
           <w:p>
@@ -1906,33 +1885,13 @@
         <w:ind w:left="380"/>
       </w:pPr>
       <w:r>
-        <w:t>Gaussian</w:t>
+        <w:lastRenderedPageBreak/>
+        <w:t>Gaussian fitting</w:t>
       </w:r>
+    </w:p>
+    <w:p>
       <w:r>
-        <w:t xml:space="preserve"> fitting</w:t>
-      </w:r>
-    </w:p>
-    <w:p>
-      <w:r>
-        <w:t xml:space="preserve">Users can </w:t>
-      </w:r>
-      <w:r>
-        <w:t>use Gaussian</w:t>
-      </w:r>
-      <w:r>
-        <w:t xml:space="preserve"> equations to fit. For example, </w:t>
-      </w:r>
-      <w:r>
-        <w:t xml:space="preserve">the Gaussian </w:t>
-      </w:r>
-      <w:r>
-        <w:t>equation</w:t>
-      </w:r>
-      <w:r>
-        <w:t xml:space="preserve"> in the library</w:t>
-      </w:r>
-      <w:r>
-        <w:t xml:space="preserve"> is defined as </w:t>
+        <w:t xml:space="preserve">Users can use Gaussian equations to fit. For example, the Gaussian equation in the library is defined as </w:t>
       </w:r>
     </w:p>
     <w:p>
@@ -1942,13 +1901,7 @@
             <w:rPr>
               <w:rFonts w:ascii="Cambria Math" w:hAnsi="Cambria Math"/>
             </w:rPr>
-            <m:t>y=</m:t>
-          </m:r>
-          <m:r>
-            <w:rPr>
-              <w:rFonts w:ascii="Cambria Math" w:hAnsi="Cambria Math"/>
-            </w:rPr>
-            <m:t>a*</m:t>
+            <m:t>y=a*</m:t>
           </m:r>
           <m:sSup>
             <m:sSupPr>
@@ -2047,7 +2000,7 @@
       </w:tblPr>
       <w:tblGrid>
         <w:gridCol w:w="3256"/>
-        <w:gridCol w:w="5754"/>
+        <w:gridCol w:w="5896"/>
       </w:tblGrid>
       <w:tr>
         <w:tc>
@@ -2107,6 +2060,10 @@
               <w:spacing w:before="200"/>
             </w:pPr>
             <w:r>
+              <w:rPr>
+                <w:noProof/>
+                <w:lang w:val="en-AU" w:eastAsia="en-AU"/>
+              </w:rPr>
               <w:drawing>
                 <wp:inline distT="0" distB="0" distL="0" distR="0" wp14:anchorId="470B97DD" wp14:editId="7C7DE44A">
                   <wp:extent cx="1926441" cy="1919775"/>
@@ -2123,7 +2080,7 @@
                           <pic:cNvPicPr/>
                         </pic:nvPicPr>
                         <pic:blipFill>
-                          <a:blip r:embed="rId10"/>
+                          <a:blip r:embed="rId12"/>
                           <a:stretch>
                             <a:fillRect/>
                           </a:stretch>
@@ -2157,15 +2114,7 @@
               <w:t xml:space="preserve">y = </w:t>
             </w:r>
             <w:r>
-              <w:t>(0.0293110169514227)*</w:t>
-            </w:r>
-            <w:proofErr w:type="spellStart"/>
-            <w:r>
-              <w:t>exp</w:t>
-            </w:r>
-            <w:proofErr w:type="spellEnd"/>
-            <w:r>
-              <w:t>^(-(2.86021073423377)*(x-5.54082132297444)^2)</w:t>
+              <w:t>(0.0293110169514227)*exp^(-(2.86021073423377)*(x-5.54082132297444)^2)</w:t>
             </w:r>
           </w:p>
         </w:tc>
@@ -2286,7 +2235,6 @@
               </w:rPr>
             </w:pPr>
             <w:proofErr w:type="spellStart"/>
-            <w:proofErr w:type="gramStart"/>
             <w:r>
               <w:rPr>
                 <w:color w:val="5B9BD5" w:themeColor="accent1"/>
@@ -2298,14 +2246,7 @@
               <w:rPr>
                 <w:color w:val="5B9BD5" w:themeColor="accent1"/>
               </w:rPr>
-              <w:t>(</w:t>
-            </w:r>
-            <w:proofErr w:type="gramEnd"/>
-            <w:r>
-              <w:rPr>
-                <w:color w:val="5B9BD5" w:themeColor="accent1"/>
-              </w:rPr>
-              <w:t>DBdata1, "DArray1", "Range", "Probability")</w:t>
+              <w:t>(DBdata1, "DArray1", "Range", "Probability")</w:t>
             </w:r>
           </w:p>
           <w:p>
@@ -2366,27 +2307,13 @@
         <w:ind w:left="380"/>
       </w:pPr>
       <w:r>
-        <w:t>Customized</w:t>
+        <w:lastRenderedPageBreak/>
+        <w:t>Customized fitting</w:t>
       </w:r>
+    </w:p>
+    <w:p>
       <w:r>
-        <w:t xml:space="preserve"> fitting</w:t>
-      </w:r>
-    </w:p>
-    <w:p>
-      <w:r>
-        <w:t xml:space="preserve">Users can </w:t>
-      </w:r>
-      <w:r>
-        <w:t xml:space="preserve">define an equation to </w:t>
-      </w:r>
-      <w:r>
-        <w:t xml:space="preserve">fit. For example, </w:t>
-      </w:r>
-      <w:r>
-        <w:t>we define an equation as</w:t>
-      </w:r>
-      <w:r>
-        <w:t xml:space="preserve"> </w:t>
+        <w:t xml:space="preserve">Users can define an equation to fit. For example, we define an equation as </w:t>
       </w:r>
     </w:p>
     <w:p>
@@ -2396,13 +2323,7 @@
             <w:rPr>
               <w:rFonts w:ascii="Cambria Math" w:hAnsi="Cambria Math"/>
             </w:rPr>
-            <m:t>y=</m:t>
-          </m:r>
-          <m:r>
-            <w:rPr>
-              <w:rFonts w:ascii="Cambria Math" w:hAnsi="Cambria Math"/>
-            </w:rPr>
-            <m:t>a*x+b*</m:t>
+            <m:t>y=a*x+b*</m:t>
           </m:r>
           <m:func>
             <m:funcPr>
@@ -2527,571 +2448,15 @@
               <w:spacing w:before="200"/>
             </w:pPr>
             <w:r>
+              <w:rPr>
+                <w:noProof/>
+                <w:lang w:val="en-AU" w:eastAsia="en-AU"/>
+              </w:rPr>
               <w:drawing>
                 <wp:inline distT="0" distB="0" distL="0" distR="0" wp14:anchorId="6D3AFEBB" wp14:editId="24159CD0">
                   <wp:extent cx="1812141" cy="1824770"/>
                   <wp:effectExtent l="0" t="0" r="0" b="4445"/>
                   <wp:docPr id="10" name="Picture 10"/>
-                  <wp:cNvGraphicFramePr>
-                    <a:graphicFrameLocks xmlns:a="http://schemas.openxmlformats.org/drawingml/2006/main" noChangeAspect="1"/>
-                  </wp:cNvGraphicFramePr>
-                  <a:graphic xmlns:a="http://schemas.openxmlformats.org/drawingml/2006/main">
-                    <a:graphicData uri="http://schemas.openxmlformats.org/drawingml/2006/picture">
-                      <pic:pic xmlns:pic="http://schemas.openxmlformats.org/drawingml/2006/picture">
-                        <pic:nvPicPr>
-                          <pic:cNvPr id="1" name=""/>
-                          <pic:cNvPicPr/>
-                        </pic:nvPicPr>
-                        <pic:blipFill>
-                          <a:blip r:embed="rId11"/>
-                          <a:stretch>
-                            <a:fillRect/>
-                          </a:stretch>
-                        </pic:blipFill>
-                        <pic:spPr>
-                          <a:xfrm>
-                            <a:off x="0" y="0"/>
-                            <a:ext cx="1827588" cy="1840325"/>
-                          </a:xfrm>
-                          <a:prstGeom prst="rect">
-                            <a:avLst/>
-                          </a:prstGeom>
-                        </pic:spPr>
-                      </pic:pic>
-                    </a:graphicData>
-                  </a:graphic>
-                </wp:inline>
-              </w:drawing>
-            </w:r>
-          </w:p>
-        </w:tc>
-        <w:tc>
-          <w:tcPr>
-            <w:tcW w:w="5896" w:type="dxa"/>
-          </w:tcPr>
-          <w:p>
-            <w:pPr>
-              <w:spacing w:before="200"/>
-            </w:pPr>
-            <w:r>
-              <w:t xml:space="preserve">y = </w:t>
-            </w:r>
-            <w:r>
-              <w:t>(0.0057963567671893) + (-0.000426884293350865)*x + (0.000221349815448716)*cos(x)</w:t>
-            </w:r>
-          </w:p>
-        </w:tc>
-      </w:tr>
-    </w:tbl>
-    <w:p>
-      <w:pPr>
-        <w:spacing w:before="200"/>
-      </w:pPr>
-    </w:p>
-    <w:tbl>
-      <w:tblPr>
-        <w:tblStyle w:val="TableGrid"/>
-        <w:tblW w:w="0" w:type="auto"/>
-        <w:tblLook w:val="04A0" w:firstRow="1" w:lastRow="0" w:firstColumn="1" w:lastColumn="0" w:noHBand="0" w:noVBand="1"/>
-      </w:tblPr>
-      <w:tblGrid>
-        <w:gridCol w:w="9010"/>
-      </w:tblGrid>
-      <w:tr>
-        <w:tc>
-          <w:tcPr>
-            <w:tcW w:w="9010" w:type="dxa"/>
-          </w:tcPr>
-          <w:p>
-            <w:pPr>
-              <w:spacing w:before="200"/>
-              <w:rPr>
-                <w:color w:val="70AD47" w:themeColor="accent6"/>
-              </w:rPr>
-            </w:pPr>
-            <w:r>
-              <w:rPr>
-                <w:color w:val="70AD47" w:themeColor="accent6"/>
-              </w:rPr>
-              <w:t xml:space="preserve"># Fitting </w:t>
-            </w:r>
-            <w:proofErr w:type="spellStart"/>
-            <w:r>
-              <w:rPr>
-                <w:color w:val="70AD47" w:themeColor="accent6"/>
-              </w:rPr>
-              <w:t>DArray’</w:t>
-            </w:r>
-            <w:r>
-              <w:rPr>
-                <w:color w:val="70AD47" w:themeColor="accent6"/>
-              </w:rPr>
-              <w:t>s</w:t>
-            </w:r>
-            <w:proofErr w:type="spellEnd"/>
-            <w:r>
-              <w:rPr>
-                <w:color w:val="70AD47" w:themeColor="accent6"/>
-              </w:rPr>
-              <w:t xml:space="preserve"> distribution by </w:t>
-            </w:r>
-            <w:r>
-              <w:rPr>
-                <w:color w:val="70AD47" w:themeColor="accent6"/>
-              </w:rPr>
-              <w:t>a customized equation</w:t>
-            </w:r>
-          </w:p>
-          <w:p>
-            <w:pPr>
-              <w:spacing w:before="200"/>
-              <w:rPr>
-                <w:color w:val="5B9BD5" w:themeColor="accent1"/>
-              </w:rPr>
-            </w:pPr>
-            <w:r>
-              <w:rPr>
-                <w:color w:val="5B9BD5" w:themeColor="accent1"/>
-              </w:rPr>
-              <w:t xml:space="preserve">DBdata1 = </w:t>
-            </w:r>
-            <w:proofErr w:type="spellStart"/>
-            <w:proofErr w:type="gramStart"/>
-            <w:r>
-              <w:rPr>
-                <w:color w:val="5B9BD5" w:themeColor="accent1"/>
-              </w:rPr>
-              <w:t>custFit</w:t>
-            </w:r>
-            <w:proofErr w:type="spellEnd"/>
-            <w:r>
-              <w:rPr>
-                <w:color w:val="5B9BD5" w:themeColor="accent1"/>
-              </w:rPr>
-              <w:t>(</w:t>
-            </w:r>
-            <w:proofErr w:type="gramEnd"/>
-            <w:r>
-              <w:rPr>
-                <w:color w:val="5B9BD5" w:themeColor="accent1"/>
-              </w:rPr>
-              <w:t>DBdata1, "y ~ x + cos(x)")</w:t>
-            </w:r>
-          </w:p>
-          <w:p>
-            <w:pPr>
-              <w:spacing w:before="200"/>
-              <w:rPr>
-                <w:color w:val="70AD47" w:themeColor="accent6"/>
-              </w:rPr>
-            </w:pPr>
-            <w:r>
-              <w:rPr>
-                <w:color w:val="70AD47" w:themeColor="accent6"/>
-              </w:rPr>
-              <w:t># Visualize fitting results</w:t>
-            </w:r>
-          </w:p>
-          <w:p>
-            <w:pPr>
-              <w:spacing w:before="200"/>
-              <w:rPr>
-                <w:color w:val="5B9BD5" w:themeColor="accent1"/>
-              </w:rPr>
-            </w:pPr>
-            <w:proofErr w:type="spellStart"/>
-            <w:proofErr w:type="gramStart"/>
-            <w:r>
-              <w:rPr>
-                <w:color w:val="5B9BD5" w:themeColor="accent1"/>
-              </w:rPr>
-              <w:t>visFitting</w:t>
-            </w:r>
-            <w:proofErr w:type="spellEnd"/>
-            <w:r>
-              <w:rPr>
-                <w:color w:val="5B9BD5" w:themeColor="accent1"/>
-              </w:rPr>
-              <w:t>(</w:t>
-            </w:r>
-            <w:proofErr w:type="gramEnd"/>
-            <w:r>
-              <w:rPr>
-                <w:color w:val="5B9BD5" w:themeColor="accent1"/>
-              </w:rPr>
-              <w:t>DBdata1, "DArray1", "Range", "Probability")</w:t>
-            </w:r>
-          </w:p>
-          <w:p>
-            <w:pPr>
-              <w:spacing w:before="200"/>
-              <w:rPr>
-                <w:color w:val="70AD47" w:themeColor="accent6"/>
-              </w:rPr>
-            </w:pPr>
-            <w:r>
-              <w:rPr>
-                <w:color w:val="70AD47" w:themeColor="accent6"/>
-              </w:rPr>
-              <w:t># Fitting equation</w:t>
-            </w:r>
-          </w:p>
-          <w:p>
-            <w:pPr>
-              <w:spacing w:before="200"/>
-            </w:pPr>
-            <w:r>
-              <w:rPr>
-                <w:color w:val="5B9BD5" w:themeColor="accent1"/>
-              </w:rPr>
-              <w:t>DBdata1$equ</w:t>
-            </w:r>
-          </w:p>
-          <w:p>
-            <w:pPr>
-              <w:spacing w:before="200"/>
-            </w:pPr>
-          </w:p>
-        </w:tc>
-      </w:tr>
-    </w:tbl>
-    <w:p>
-      <w:pPr>
-        <w:spacing w:before="200"/>
-      </w:pPr>
-    </w:p>
-    <w:p>
-      <w:pPr>
-        <w:spacing w:before="200"/>
-      </w:pPr>
-    </w:p>
-    <w:p>
-      <w:pPr>
-        <w:spacing w:before="200"/>
-      </w:pPr>
-    </w:p>
-    <w:p>
-      <w:pPr>
-        <w:spacing w:before="200"/>
-      </w:pPr>
-    </w:p>
-    <w:p>
-      <w:pPr>
-        <w:spacing w:before="200"/>
-      </w:pPr>
-    </w:p>
-    <w:p>
-      <w:pPr>
-        <w:spacing w:before="200"/>
-      </w:pPr>
-    </w:p>
-    <w:p>
-      <w:pPr>
-        <w:spacing w:before="200"/>
-      </w:pPr>
-    </w:p>
-    <w:p>
-      <w:pPr>
-        <w:spacing w:before="200"/>
-      </w:pPr>
-    </w:p>
-    <w:p>
-      <w:pPr>
-        <w:spacing w:before="200"/>
-      </w:pPr>
-    </w:p>
-    <w:p>
-      <w:pPr>
-        <w:pStyle w:val="Heading1"/>
-        <w:numPr>
-          <w:ilvl w:val="0"/>
-          <w:numId w:val="2"/>
-        </w:numPr>
-        <w:ind w:left="357" w:hanging="357"/>
-      </w:pPr>
-      <w:r>
-        <w:t>Normalization</w:t>
-      </w:r>
-    </w:p>
-    <w:p>
-      <w:pPr>
-        <w:spacing w:before="200"/>
-      </w:pPr>
-      <w:r>
-        <w:t xml:space="preserve">The library offers the function to normalize an arbitrary data array to another one or a standard distribution so as to let them follow the same distribution. </w:t>
-      </w:r>
-      <w:r>
-        <w:t xml:space="preserve"> </w:t>
-      </w:r>
-    </w:p>
-    <w:p>
-      <w:pPr>
-        <w:pStyle w:val="Heading2"/>
-        <w:numPr>
-          <w:ilvl w:val="1"/>
-          <w:numId w:val="2"/>
-        </w:numPr>
-        <w:ind w:left="380"/>
-      </w:pPr>
-      <w:r>
-        <w:t>Normalizing between two arbitrary distribution</w:t>
-      </w:r>
-    </w:p>
-    <w:p/>
-    <w:tbl>
-      <w:tblPr>
-        <w:tblStyle w:val="TableGrid"/>
-        <w:tblW w:w="0" w:type="auto"/>
-        <w:tblLook w:val="04A0" w:firstRow="1" w:lastRow="0" w:firstColumn="1" w:lastColumn="0" w:noHBand="0" w:noVBand="1"/>
-      </w:tblPr>
-      <w:tblGrid>
-        <w:gridCol w:w="4291"/>
-        <w:gridCol w:w="4719"/>
-      </w:tblGrid>
-      <w:tr>
-        <w:tc>
-          <w:tcPr>
-            <w:tcW w:w="9010" w:type="dxa"/>
-            <w:gridSpan w:val="2"/>
-          </w:tcPr>
-          <w:p>
-            <w:pPr>
-              <w:spacing w:before="200"/>
-              <w:jc w:val="center"/>
-              <w:rPr>
-                <w:b/>
-              </w:rPr>
-            </w:pPr>
-            <w:r>
-              <w:rPr>
-                <w:b/>
-              </w:rPr>
-              <w:t>Before normalization</w:t>
-            </w:r>
-          </w:p>
-        </w:tc>
-      </w:tr>
-      <w:tr>
-        <w:tc>
-          <w:tcPr>
-            <w:tcW w:w="4291" w:type="dxa"/>
-          </w:tcPr>
-          <w:p>
-            <w:pPr>
-              <w:spacing w:before="200"/>
-              <w:jc w:val="center"/>
-              <w:rPr>
-                <w:b/>
-              </w:rPr>
-            </w:pPr>
-            <w:r>
-              <w:rPr>
-                <w:b/>
-              </w:rPr>
-              <w:t>DArray1</w:t>
-            </w:r>
-          </w:p>
-        </w:tc>
-        <w:tc>
-          <w:tcPr>
-            <w:tcW w:w="4719" w:type="dxa"/>
-          </w:tcPr>
-          <w:p>
-            <w:pPr>
-              <w:spacing w:before="200"/>
-              <w:jc w:val="center"/>
-              <w:rPr>
-                <w:b/>
-              </w:rPr>
-            </w:pPr>
-            <w:r>
-              <w:rPr>
-                <w:b/>
-              </w:rPr>
-              <w:t>DArray3</w:t>
-            </w:r>
-          </w:p>
-        </w:tc>
-      </w:tr>
-      <w:tr>
-        <w:tc>
-          <w:tcPr>
-            <w:tcW w:w="4291" w:type="dxa"/>
-          </w:tcPr>
-          <w:p>
-            <w:pPr>
-              <w:spacing w:before="200"/>
-              <w:jc w:val="center"/>
-            </w:pPr>
-            <w:r>
-              <w:drawing>
-                <wp:inline distT="0" distB="0" distL="0" distR="0" wp14:anchorId="214C7EC0" wp14:editId="0EA75363">
-                  <wp:extent cx="1697841" cy="1668365"/>
-                  <wp:effectExtent l="0" t="0" r="4445" b="8255"/>
-                  <wp:docPr id="12" name="Picture 12"/>
-                  <wp:cNvGraphicFramePr>
-                    <a:graphicFrameLocks xmlns:a="http://schemas.openxmlformats.org/drawingml/2006/main" noChangeAspect="1"/>
-                  </wp:cNvGraphicFramePr>
-                  <a:graphic xmlns:a="http://schemas.openxmlformats.org/drawingml/2006/main">
-                    <a:graphicData uri="http://schemas.openxmlformats.org/drawingml/2006/picture">
-                      <pic:pic xmlns:pic="http://schemas.openxmlformats.org/drawingml/2006/picture">
-                        <pic:nvPicPr>
-                          <pic:cNvPr id="1" name=""/>
-                          <pic:cNvPicPr/>
-                        </pic:nvPicPr>
-                        <pic:blipFill>
-                          <a:blip r:embed="rId8"/>
-                          <a:stretch>
-                            <a:fillRect/>
-                          </a:stretch>
-                        </pic:blipFill>
-                        <pic:spPr>
-                          <a:xfrm>
-                            <a:off x="0" y="0"/>
-                            <a:ext cx="1709871" cy="1680187"/>
-                          </a:xfrm>
-                          <a:prstGeom prst="rect">
-                            <a:avLst/>
-                          </a:prstGeom>
-                        </pic:spPr>
-                      </pic:pic>
-                    </a:graphicData>
-                  </a:graphic>
-                </wp:inline>
-              </w:drawing>
-            </w:r>
-          </w:p>
-        </w:tc>
-        <w:tc>
-          <w:tcPr>
-            <w:tcW w:w="4719" w:type="dxa"/>
-          </w:tcPr>
-          <w:p>
-            <w:pPr>
-              <w:spacing w:before="200"/>
-              <w:jc w:val="center"/>
-            </w:pPr>
-            <w:r>
-              <w:drawing>
-                <wp:inline distT="0" distB="0" distL="0" distR="0" wp14:anchorId="27635A60" wp14:editId="28D9108D">
-                  <wp:extent cx="1734320" cy="1710398"/>
-                  <wp:effectExtent l="0" t="0" r="0" b="0"/>
-                  <wp:docPr id="14" name="Picture 14"/>
-                  <wp:cNvGraphicFramePr>
-                    <a:graphicFrameLocks xmlns:a="http://schemas.openxmlformats.org/drawingml/2006/main" noChangeAspect="1"/>
-                  </wp:cNvGraphicFramePr>
-                  <a:graphic xmlns:a="http://schemas.openxmlformats.org/drawingml/2006/main">
-                    <a:graphicData uri="http://schemas.openxmlformats.org/drawingml/2006/picture">
-                      <pic:pic xmlns:pic="http://schemas.openxmlformats.org/drawingml/2006/picture">
-                        <pic:nvPicPr>
-                          <pic:cNvPr id="1" name=""/>
-                          <pic:cNvPicPr/>
-                        </pic:nvPicPr>
-                        <pic:blipFill>
-                          <a:blip r:embed="rId12"/>
-                          <a:stretch>
-                            <a:fillRect/>
-                          </a:stretch>
-                        </pic:blipFill>
-                        <pic:spPr>
-                          <a:xfrm>
-                            <a:off x="0" y="0"/>
-                            <a:ext cx="1741905" cy="1717879"/>
-                          </a:xfrm>
-                          <a:prstGeom prst="rect">
-                            <a:avLst/>
-                          </a:prstGeom>
-                        </pic:spPr>
-                      </pic:pic>
-                    </a:graphicData>
-                  </a:graphic>
-                </wp:inline>
-              </w:drawing>
-            </w:r>
-          </w:p>
-        </w:tc>
-      </w:tr>
-      <w:tr>
-        <w:tc>
-          <w:tcPr>
-            <w:tcW w:w="9010" w:type="dxa"/>
-            <w:gridSpan w:val="2"/>
-          </w:tcPr>
-          <w:p>
-            <w:pPr>
-              <w:spacing w:before="200"/>
-              <w:jc w:val="center"/>
-              <w:rPr>
-                <w:b/>
-              </w:rPr>
-            </w:pPr>
-            <w:r>
-              <w:rPr>
-                <w:b/>
-              </w:rPr>
-              <w:t>After normalization</w:t>
-            </w:r>
-          </w:p>
-        </w:tc>
-      </w:tr>
-      <w:tr>
-        <w:tc>
-          <w:tcPr>
-            <w:tcW w:w="4291" w:type="dxa"/>
-          </w:tcPr>
-          <w:p>
-            <w:pPr>
-              <w:spacing w:before="200"/>
-              <w:jc w:val="center"/>
-              <w:rPr>
-                <w:b/>
-              </w:rPr>
-            </w:pPr>
-            <w:r>
-              <w:rPr>
-                <w:b/>
-              </w:rPr>
-              <w:t>DArray1</w:t>
-            </w:r>
-          </w:p>
-        </w:tc>
-        <w:tc>
-          <w:tcPr>
-            <w:tcW w:w="4719" w:type="dxa"/>
-          </w:tcPr>
-          <w:p>
-            <w:pPr>
-              <w:spacing w:before="200"/>
-              <w:jc w:val="center"/>
-              <w:rPr>
-                <w:b/>
-              </w:rPr>
-            </w:pPr>
-            <w:r>
-              <w:rPr>
-                <w:b/>
-              </w:rPr>
-              <w:t>DArray3</w:t>
-            </w:r>
-          </w:p>
-        </w:tc>
-      </w:tr>
-      <w:tr>
-        <w:tc>
-          <w:tcPr>
-            <w:tcW w:w="4291" w:type="dxa"/>
-          </w:tcPr>
-          <w:p>
-            <w:pPr>
-              <w:spacing w:before="200"/>
-              <w:jc w:val="center"/>
-            </w:pPr>
-            <w:r>
-              <w:drawing>
-                <wp:inline distT="0" distB="0" distL="0" distR="0" wp14:anchorId="762E7D1F" wp14:editId="3B381CE1">
-                  <wp:extent cx="1697841" cy="1668467"/>
-                  <wp:effectExtent l="0" t="0" r="4445" b="8255"/>
-                  <wp:docPr id="16" name="Picture 16"/>
                   <wp:cNvGraphicFramePr>
                     <a:graphicFrameLocks xmlns:a="http://schemas.openxmlformats.org/drawingml/2006/main" noChangeAspect="1"/>
                   </wp:cNvGraphicFramePr>
@@ -3111,7 +2476,7 @@
                         <pic:spPr>
                           <a:xfrm>
                             <a:off x="0" y="0"/>
-                            <a:ext cx="1702946" cy="1673484"/>
+                            <a:ext cx="1827588" cy="1840325"/>
                           </a:xfrm>
                           <a:prstGeom prst="rect">
                             <a:avLst/>
@@ -3127,49 +2492,17 @@
         </w:tc>
         <w:tc>
           <w:tcPr>
-            <w:tcW w:w="4719" w:type="dxa"/>
+            <w:tcW w:w="5896" w:type="dxa"/>
           </w:tcPr>
           <w:p>
             <w:pPr>
               <w:spacing w:before="200"/>
-              <w:jc w:val="center"/>
-            </w:pPr>
-            <w:r>
-              <w:drawing>
-                <wp:inline distT="0" distB="0" distL="0" distR="0" wp14:anchorId="096CB36C" wp14:editId="2A2BDC3A">
-                  <wp:extent cx="1734320" cy="1710398"/>
-                  <wp:effectExtent l="0" t="0" r="0" b="0"/>
-                  <wp:docPr id="15" name="Picture 15"/>
-                  <wp:cNvGraphicFramePr>
-                    <a:graphicFrameLocks xmlns:a="http://schemas.openxmlformats.org/drawingml/2006/main" noChangeAspect="1"/>
-                  </wp:cNvGraphicFramePr>
-                  <a:graphic xmlns:a="http://schemas.openxmlformats.org/drawingml/2006/main">
-                    <a:graphicData uri="http://schemas.openxmlformats.org/drawingml/2006/picture">
-                      <pic:pic xmlns:pic="http://schemas.openxmlformats.org/drawingml/2006/picture">
-                        <pic:nvPicPr>
-                          <pic:cNvPr id="1" name=""/>
-                          <pic:cNvPicPr/>
-                        </pic:nvPicPr>
-                        <pic:blipFill>
-                          <a:blip r:embed="rId12"/>
-                          <a:stretch>
-                            <a:fillRect/>
-                          </a:stretch>
-                        </pic:blipFill>
-                        <pic:spPr>
-                          <a:xfrm>
-                            <a:off x="0" y="0"/>
-                            <a:ext cx="1741905" cy="1717879"/>
-                          </a:xfrm>
-                          <a:prstGeom prst="rect">
-                            <a:avLst/>
-                          </a:prstGeom>
-                        </pic:spPr>
-                      </pic:pic>
-                    </a:graphicData>
-                  </a:graphic>
-                </wp:inline>
-              </w:drawing>
+            </w:pPr>
+            <w:r>
+              <w:t xml:space="preserve">y = </w:t>
+            </w:r>
+            <w:r>
+              <w:t>(0.0057963567671893) + (-0.000426884293350865)*x + (0.000221349815448716)*cos(x)</w:t>
             </w:r>
           </w:p>
         </w:tc>
@@ -3205,309 +2538,122 @@
               <w:rPr>
                 <w:color w:val="70AD47" w:themeColor="accent6"/>
               </w:rPr>
-              <w:t xml:space="preserve"># load build-in data arrays </w:t>
-            </w:r>
-          </w:p>
-          <w:p>
-            <w:pPr>
-              <w:spacing w:before="200"/>
-              <w:rPr>
-                <w:color w:val="5B9BD5" w:themeColor="accent1"/>
-              </w:rPr>
-            </w:pPr>
-            <w:r>
-              <w:rPr>
-                <w:color w:val="5B9BD5" w:themeColor="accent1"/>
-              </w:rPr>
-              <w:t xml:space="preserve">data(DArray1) </w:t>
-            </w:r>
-          </w:p>
-          <w:p>
-            <w:pPr>
-              <w:spacing w:before="200"/>
-              <w:rPr>
-                <w:color w:val="5B9BD5" w:themeColor="accent1"/>
-              </w:rPr>
-            </w:pPr>
-            <w:r>
-              <w:rPr>
-                <w:color w:val="5B9BD5" w:themeColor="accent1"/>
-              </w:rPr>
-              <w:t>data(DArray3</w:t>
-            </w:r>
-            <w:r>
-              <w:rPr>
-                <w:color w:val="5B9BD5" w:themeColor="accent1"/>
-              </w:rPr>
-              <w:t xml:space="preserve">) </w:t>
-            </w:r>
-          </w:p>
-          <w:p>
-            <w:pPr>
-              <w:spacing w:before="200"/>
-              <w:rPr>
-                <w:color w:val="70AD47" w:themeColor="accent6"/>
-              </w:rPr>
-            </w:pPr>
-            <w:r>
-              <w:rPr>
-                <w:color w:val="70AD47" w:themeColor="accent6"/>
-              </w:rPr>
-              <w:t xml:space="preserve"># </w:t>
-            </w:r>
-            <w:r>
-              <w:rPr>
-                <w:color w:val="70AD47" w:themeColor="accent6"/>
-              </w:rPr>
-              <w:t>Capturing distribution information</w:t>
-            </w:r>
-            <w:r>
-              <w:rPr>
-                <w:color w:val="70AD47" w:themeColor="accent6"/>
-              </w:rPr>
-              <w:t xml:space="preserve"> </w:t>
-            </w:r>
-          </w:p>
-          <w:p>
-            <w:pPr>
-              <w:spacing w:before="200"/>
-              <w:rPr>
-                <w:color w:val="5B9BD5" w:themeColor="accent1"/>
-              </w:rPr>
-            </w:pPr>
-            <w:r>
-              <w:rPr>
-                <w:color w:val="5B9BD5" w:themeColor="accent1"/>
-              </w:rPr>
-              <w:t xml:space="preserve">DBdata1 &lt;- </w:t>
+              <w:t xml:space="preserve"># Fitting </w:t>
             </w:r>
             <w:proofErr w:type="spellStart"/>
-            <w:proofErr w:type="gramStart"/>
-            <w:r>
-              <w:rPr>
-                <w:color w:val="5B9BD5" w:themeColor="accent1"/>
-              </w:rPr>
-              <w:t>genDistData</w:t>
+            <w:r>
+              <w:rPr>
+                <w:color w:val="70AD47" w:themeColor="accent6"/>
+              </w:rPr>
+              <w:t>DArray’</w:t>
+            </w:r>
+            <w:r>
+              <w:rPr>
+                <w:color w:val="70AD47" w:themeColor="accent6"/>
+              </w:rPr>
+              <w:t>s</w:t>
             </w:r>
             <w:proofErr w:type="spellEnd"/>
             <w:r>
               <w:rPr>
-                <w:color w:val="5B9BD5" w:themeColor="accent1"/>
-              </w:rPr>
-              <w:t>(</w:t>
-            </w:r>
-            <w:proofErr w:type="gramEnd"/>
-            <w:r>
-              <w:rPr>
-                <w:color w:val="5B9BD5" w:themeColor="accent1"/>
-              </w:rPr>
-              <w:t>DArray1, 500)</w:t>
-            </w:r>
-          </w:p>
-          <w:p>
-            <w:pPr>
-              <w:spacing w:before="200"/>
-              <w:rPr>
-                <w:color w:val="5B9BD5" w:themeColor="accent1"/>
-              </w:rPr>
-            </w:pPr>
-            <w:r>
-              <w:rPr>
-                <w:color w:val="5B9BD5" w:themeColor="accent1"/>
-              </w:rPr>
-              <w:t xml:space="preserve">DBdata3 &lt;- </w:t>
+                <w:color w:val="70AD47" w:themeColor="accent6"/>
+              </w:rPr>
+              <w:t xml:space="preserve"> distribution by a customized equation</w:t>
+            </w:r>
+          </w:p>
+          <w:p>
+            <w:pPr>
+              <w:spacing w:before="200"/>
+              <w:rPr>
+                <w:color w:val="5B9BD5" w:themeColor="accent1"/>
+              </w:rPr>
+            </w:pPr>
+            <w:r>
+              <w:rPr>
+                <w:color w:val="5B9BD5" w:themeColor="accent1"/>
+              </w:rPr>
+              <w:t xml:space="preserve">DBdata1 = </w:t>
             </w:r>
             <w:proofErr w:type="spellStart"/>
-            <w:proofErr w:type="gramStart"/>
-            <w:r>
-              <w:rPr>
-                <w:color w:val="5B9BD5" w:themeColor="accent1"/>
-              </w:rPr>
-              <w:t>genDistData</w:t>
+            <w:r>
+              <w:rPr>
+                <w:color w:val="5B9BD5" w:themeColor="accent1"/>
+              </w:rPr>
+              <w:t>custFit</w:t>
             </w:r>
             <w:proofErr w:type="spellEnd"/>
             <w:r>
               <w:rPr>
                 <w:color w:val="5B9BD5" w:themeColor="accent1"/>
               </w:rPr>
-              <w:t>(</w:t>
-            </w:r>
-            <w:proofErr w:type="gramEnd"/>
-            <w:r>
-              <w:rPr>
-                <w:color w:val="5B9BD5" w:themeColor="accent1"/>
-              </w:rPr>
-              <w:t>DArray3</w:t>
-            </w:r>
-            <w:r>
-              <w:rPr>
-                <w:color w:val="5B9BD5" w:themeColor="accent1"/>
-              </w:rPr>
-              <w:t>, 500)</w:t>
-            </w:r>
-          </w:p>
-          <w:p>
-            <w:pPr>
-              <w:spacing w:before="200"/>
-              <w:rPr>
-                <w:color w:val="70AD47" w:themeColor="accent6"/>
-              </w:rPr>
-            </w:pPr>
-            <w:r>
-              <w:rPr>
-                <w:color w:val="70AD47" w:themeColor="accent6"/>
-              </w:rPr>
-              <w:t>#</w:t>
-            </w:r>
-            <w:r>
-              <w:rPr>
-                <w:color w:val="70AD47" w:themeColor="accent6"/>
-              </w:rPr>
-              <w:t xml:space="preserve"> </w:t>
-            </w:r>
-            <w:r>
-              <w:rPr>
-                <w:color w:val="70AD47" w:themeColor="accent6"/>
-              </w:rPr>
-              <w:t xml:space="preserve">Poly </w:t>
-            </w:r>
-            <w:r>
-              <w:rPr>
-                <w:color w:val="70AD47" w:themeColor="accent6"/>
-              </w:rPr>
-              <w:t xml:space="preserve">Fitting </w:t>
-            </w:r>
-          </w:p>
-          <w:p>
-            <w:pPr>
-              <w:spacing w:before="200"/>
-              <w:rPr>
-                <w:color w:val="5B9BD5" w:themeColor="accent1"/>
-              </w:rPr>
-            </w:pPr>
-            <w:r>
-              <w:rPr>
-                <w:color w:val="5B9BD5" w:themeColor="accent1"/>
-              </w:rPr>
-              <w:t xml:space="preserve">DBdata1 &lt;- </w:t>
-            </w:r>
+              <w:t>(DBdata1, "y ~ x + cos(x)")</w:t>
+            </w:r>
+          </w:p>
+          <w:p>
+            <w:pPr>
+              <w:spacing w:before="200"/>
+              <w:rPr>
+                <w:color w:val="70AD47" w:themeColor="accent6"/>
+              </w:rPr>
+            </w:pPr>
+            <w:r>
+              <w:rPr>
+                <w:color w:val="70AD47" w:themeColor="accent6"/>
+              </w:rPr>
+              <w:t># Visualize fitting results</w:t>
+            </w:r>
+          </w:p>
+          <w:p>
+            <w:pPr>
+              <w:spacing w:before="200"/>
+              <w:rPr>
+                <w:color w:val="5B9BD5" w:themeColor="accent1"/>
+              </w:rPr>
+            </w:pPr>
             <w:proofErr w:type="spellStart"/>
-            <w:proofErr w:type="gramStart"/>
-            <w:r>
-              <w:rPr>
-                <w:color w:val="5B9BD5" w:themeColor="accent1"/>
-              </w:rPr>
-              <w:t>polyFit</w:t>
+            <w:r>
+              <w:rPr>
+                <w:color w:val="5B9BD5" w:themeColor="accent1"/>
+              </w:rPr>
+              <w:t>visFitting</w:t>
             </w:r>
             <w:proofErr w:type="spellEnd"/>
             <w:r>
               <w:rPr>
                 <w:color w:val="5B9BD5" w:themeColor="accent1"/>
               </w:rPr>
-              <w:t>(</w:t>
-            </w:r>
-            <w:proofErr w:type="gramEnd"/>
-            <w:r>
-              <w:rPr>
-                <w:color w:val="5B9BD5" w:themeColor="accent1"/>
-              </w:rPr>
-              <w:t>DBdata1, 9)</w:t>
-            </w:r>
-          </w:p>
-          <w:p>
-            <w:pPr>
-              <w:spacing w:before="200"/>
-              <w:rPr>
-                <w:color w:val="5B9BD5" w:themeColor="accent1"/>
-              </w:rPr>
-            </w:pPr>
-            <w:r>
-              <w:rPr>
-                <w:color w:val="5B9BD5" w:themeColor="accent1"/>
-              </w:rPr>
-              <w:t xml:space="preserve">DBdata3 &lt;- </w:t>
-            </w:r>
-            <w:proofErr w:type="spellStart"/>
-            <w:proofErr w:type="gramStart"/>
-            <w:r>
-              <w:rPr>
-                <w:color w:val="5B9BD5" w:themeColor="accent1"/>
-              </w:rPr>
-              <w:t>polyFit</w:t>
-            </w:r>
-            <w:proofErr w:type="spellEnd"/>
-            <w:r>
-              <w:rPr>
-                <w:color w:val="5B9BD5" w:themeColor="accent1"/>
-              </w:rPr>
-              <w:t>(</w:t>
-            </w:r>
-            <w:proofErr w:type="gramEnd"/>
-            <w:r>
-              <w:rPr>
-                <w:color w:val="5B9BD5" w:themeColor="accent1"/>
-              </w:rPr>
-              <w:t>DBdata3</w:t>
-            </w:r>
-            <w:r>
-              <w:rPr>
-                <w:color w:val="5B9BD5" w:themeColor="accent1"/>
-              </w:rPr>
-              <w:t>, 9)</w:t>
-            </w:r>
-          </w:p>
-          <w:p>
-            <w:pPr>
-              <w:spacing w:before="200"/>
-              <w:rPr>
-                <w:b/>
-                <w:color w:val="70AD47" w:themeColor="accent6"/>
-              </w:rPr>
-            </w:pPr>
-            <w:r>
-              <w:rPr>
-                <w:b/>
-                <w:color w:val="70AD47" w:themeColor="accent6"/>
-              </w:rPr>
-              <w:t># Normalization</w:t>
-            </w:r>
-          </w:p>
-          <w:p>
-            <w:pPr>
-              <w:spacing w:before="200"/>
-            </w:pPr>
-            <w:proofErr w:type="spellStart"/>
-            <w:r>
-              <w:rPr>
-                <w:color w:val="5B9BD5" w:themeColor="accent1"/>
-              </w:rPr>
-              <w:t>con</w:t>
-            </w:r>
-            <w:r>
-              <w:rPr>
-                <w:color w:val="5B9BD5" w:themeColor="accent1"/>
-              </w:rPr>
-              <w:t>Norma</w:t>
-            </w:r>
-            <w:r>
-              <w:rPr>
-                <w:color w:val="5B9BD5" w:themeColor="accent1"/>
-              </w:rPr>
-              <w:t>lizer</w:t>
-            </w:r>
-            <w:proofErr w:type="spellEnd"/>
-            <w:r>
-              <w:rPr>
-                <w:color w:val="5B9BD5" w:themeColor="accent1"/>
-              </w:rPr>
-              <w:t>(DBdata1, DBdata3</w:t>
-            </w:r>
-            <w:r>
-              <w:rPr>
-                <w:color w:val="5B9BD5" w:themeColor="accent1"/>
-              </w:rPr>
-              <w:t>)</w:t>
-            </w:r>
+              <w:t>(DBdata1, "DArray1", "Range", "Probability")</w:t>
+            </w:r>
+          </w:p>
+          <w:p>
+            <w:pPr>
+              <w:spacing w:before="200"/>
+              <w:rPr>
+                <w:color w:val="70AD47" w:themeColor="accent6"/>
+              </w:rPr>
+            </w:pPr>
+            <w:r>
+              <w:rPr>
+                <w:color w:val="70AD47" w:themeColor="accent6"/>
+              </w:rPr>
+              <w:t># Fitting equation</w:t>
+            </w:r>
+          </w:p>
+          <w:p>
+            <w:pPr>
+              <w:spacing w:before="200"/>
+            </w:pPr>
+            <w:r>
+              <w:rPr>
+                <w:color w:val="5B9BD5" w:themeColor="accent1"/>
+              </w:rPr>
+              <w:t>DBdata1$equ</w:t>
+            </w:r>
+          </w:p>
+          <w:p>
+            <w:pPr>
+              <w:spacing w:before="200"/>
+            </w:pPr>
           </w:p>
         </w:tc>
       </w:tr>
@@ -3559,68 +2705,25 @@
     </w:p>
     <w:p>
       <w:pPr>
+        <w:pStyle w:val="Heading1"/>
+        <w:numPr>
+          <w:ilvl w:val="0"/>
+          <w:numId w:val="2"/>
+        </w:numPr>
+        <w:ind w:left="357" w:hanging="357"/>
+      </w:pPr>
+      <w:r>
+        <w:lastRenderedPageBreak/>
+        <w:t>Normalization</w:t>
+      </w:r>
+    </w:p>
+    <w:p>
+      <w:pPr>
         <w:spacing w:before="200"/>
       </w:pPr>
-    </w:p>
-    <w:p>
-      <w:pPr>
-        <w:spacing w:before="200"/>
-      </w:pPr>
-    </w:p>
-    <w:p>
-      <w:pPr>
-        <w:spacing w:before="200"/>
-      </w:pPr>
-    </w:p>
-    <w:p>
-      <w:pPr>
-        <w:spacing w:before="200"/>
-      </w:pPr>
-    </w:p>
-    <w:p>
-      <w:pPr>
-        <w:spacing w:before="200"/>
-      </w:pPr>
-    </w:p>
-    <w:p>
-      <w:pPr>
-        <w:spacing w:before="200"/>
-      </w:pPr>
-    </w:p>
-    <w:p>
-      <w:pPr>
-        <w:spacing w:before="200"/>
-      </w:pPr>
-    </w:p>
-    <w:p>
-      <w:pPr>
-        <w:spacing w:before="200"/>
-      </w:pPr>
-    </w:p>
-    <w:p>
-      <w:pPr>
-        <w:spacing w:before="200"/>
-      </w:pPr>
-    </w:p>
-    <w:p>
-      <w:pPr>
-        <w:spacing w:before="200"/>
-      </w:pPr>
-    </w:p>
-    <w:p>
-      <w:pPr>
-        <w:spacing w:before="200"/>
-      </w:pPr>
-    </w:p>
-    <w:p>
-      <w:pPr>
-        <w:spacing w:before="200"/>
-      </w:pPr>
-    </w:p>
-    <w:p>
-      <w:pPr>
-        <w:spacing w:before="200"/>
-      </w:pPr>
+      <w:r>
+        <w:t xml:space="preserve">The library offers the function to normalize an arbitrary data array to another one or a standard distribution so as to let them follow the same distribution.  </w:t>
+      </w:r>
     </w:p>
     <w:p>
       <w:pPr>
@@ -3632,16 +2735,7 @@
         <w:ind w:left="380"/>
       </w:pPr>
       <w:r>
-        <w:t xml:space="preserve">Normalizing </w:t>
-      </w:r>
-      <w:r>
-        <w:t>an</w:t>
-      </w:r>
-      <w:r>
-        <w:t xml:space="preserve"> arbitrary distribution</w:t>
-      </w:r>
-      <w:r>
-        <w:t xml:space="preserve"> into a standard one</w:t>
+        <w:t>Normalizing between two arbitrary distribution</w:t>
       </w:r>
     </w:p>
     <w:p/>
@@ -3715,7 +2809,7 @@
               <w:rPr>
                 <w:b/>
               </w:rPr>
-              <w:t>Norm(0, 1)</w:t>
+              <w:t>DArray3</w:t>
             </w:r>
           </w:p>
         </w:tc>
@@ -3731,11 +2825,15 @@
               <w:jc w:val="center"/>
             </w:pPr>
             <w:r>
+              <w:rPr>
+                <w:noProof/>
+                <w:lang w:val="en-AU" w:eastAsia="en-AU"/>
+              </w:rPr>
               <w:drawing>
-                <wp:inline distT="0" distB="0" distL="0" distR="0" wp14:anchorId="6D9DB4B4" wp14:editId="562A476A">
+                <wp:inline distT="0" distB="0" distL="0" distR="0" wp14:anchorId="214C7EC0" wp14:editId="0EA75363">
                   <wp:extent cx="1697841" cy="1668365"/>
                   <wp:effectExtent l="0" t="0" r="4445" b="8255"/>
-                  <wp:docPr id="21" name="Picture 21"/>
+                  <wp:docPr id="12" name="Picture 12"/>
                   <wp:cNvGraphicFramePr>
                     <a:graphicFrameLocks xmlns:a="http://schemas.openxmlformats.org/drawingml/2006/main" noChangeAspect="1"/>
                   </wp:cNvGraphicFramePr>
@@ -3747,7 +2845,7 @@
                           <pic:cNvPicPr/>
                         </pic:nvPicPr>
                         <pic:blipFill>
-                          <a:blip r:embed="rId8"/>
+                          <a:blip r:embed="rId9"/>
                           <a:stretch>
                             <a:fillRect/>
                           </a:stretch>
@@ -3779,11 +2877,15 @@
               <w:jc w:val="center"/>
             </w:pPr>
             <w:r>
+              <w:rPr>
+                <w:noProof/>
+                <w:lang w:val="en-AU" w:eastAsia="en-AU"/>
+              </w:rPr>
               <w:drawing>
-                <wp:inline distT="0" distB="0" distL="0" distR="0" wp14:anchorId="780804F6" wp14:editId="3284D2F0">
-                  <wp:extent cx="1710463" cy="1680561"/>
+                <wp:inline distT="0" distB="0" distL="0" distR="0" wp14:anchorId="27635A60" wp14:editId="28D9108D">
+                  <wp:extent cx="1734320" cy="1710398"/>
                   <wp:effectExtent l="0" t="0" r="0" b="0"/>
-                  <wp:docPr id="25" name="Picture 25"/>
+                  <wp:docPr id="14" name="Picture 14"/>
                   <wp:cNvGraphicFramePr>
                     <a:graphicFrameLocks xmlns:a="http://schemas.openxmlformats.org/drawingml/2006/main" noChangeAspect="1"/>
                   </wp:cNvGraphicFramePr>
@@ -3803,7 +2905,7 @@
                         <pic:spPr>
                           <a:xfrm>
                             <a:off x="0" y="0"/>
-                            <a:ext cx="1749511" cy="1718927"/>
+                            <a:ext cx="1741905" cy="1717879"/>
                           </a:xfrm>
                           <a:prstGeom prst="rect">
                             <a:avLst/>
@@ -3878,7 +2980,7 @@
               <w:rPr>
                 <w:b/>
               </w:rPr>
-              <w:t>Norm(0,1)</w:t>
+              <w:t>DArray3</w:t>
             </w:r>
           </w:p>
         </w:tc>
@@ -3894,11 +2996,15 @@
               <w:jc w:val="center"/>
             </w:pPr>
             <w:r>
+              <w:rPr>
+                <w:noProof/>
+                <w:lang w:val="en-AU" w:eastAsia="en-AU"/>
+              </w:rPr>
               <w:drawing>
-                <wp:inline distT="0" distB="0" distL="0" distR="0" wp14:anchorId="43253FC3" wp14:editId="333BC775">
-                  <wp:extent cx="1681791" cy="1658674"/>
-                  <wp:effectExtent l="0" t="0" r="0" b="0"/>
-                  <wp:docPr id="26" name="Picture 26"/>
+                <wp:inline distT="0" distB="0" distL="0" distR="0" wp14:anchorId="762E7D1F" wp14:editId="3B381CE1">
+                  <wp:extent cx="1697841" cy="1668467"/>
+                  <wp:effectExtent l="0" t="0" r="4445" b="8255"/>
+                  <wp:docPr id="16" name="Picture 16"/>
                   <wp:cNvGraphicFramePr>
                     <a:graphicFrameLocks xmlns:a="http://schemas.openxmlformats.org/drawingml/2006/main" noChangeAspect="1"/>
                   </wp:cNvGraphicFramePr>
@@ -3918,7 +3024,7 @@
                         <pic:spPr>
                           <a:xfrm>
                             <a:off x="0" y="0"/>
-                            <a:ext cx="1690173" cy="1666940"/>
+                            <a:ext cx="1702946" cy="1673484"/>
                           </a:xfrm>
                           <a:prstGeom prst="rect">
                             <a:avLst/>
@@ -3942,11 +3048,15 @@
               <w:jc w:val="center"/>
             </w:pPr>
             <w:r>
+              <w:rPr>
+                <w:noProof/>
+                <w:lang w:val="en-AU" w:eastAsia="en-AU"/>
+              </w:rPr>
               <w:drawing>
-                <wp:inline distT="0" distB="0" distL="0" distR="0" wp14:anchorId="512FBE55" wp14:editId="60093541">
-                  <wp:extent cx="1705137" cy="1675329"/>
-                  <wp:effectExtent l="0" t="0" r="0" b="1270"/>
-                  <wp:docPr id="27" name="Picture 27"/>
+                <wp:inline distT="0" distB="0" distL="0" distR="0" wp14:anchorId="096CB36C" wp14:editId="2A2BDC3A">
+                  <wp:extent cx="1734320" cy="1710398"/>
+                  <wp:effectExtent l="0" t="0" r="0" b="0"/>
+                  <wp:docPr id="15" name="Picture 15"/>
                   <wp:cNvGraphicFramePr>
                     <a:graphicFrameLocks xmlns:a="http://schemas.openxmlformats.org/drawingml/2006/main" noChangeAspect="1"/>
                   </wp:cNvGraphicFramePr>
@@ -3966,7 +3076,7 @@
                         <pic:spPr>
                           <a:xfrm>
                             <a:off x="0" y="0"/>
-                            <a:ext cx="1746141" cy="1715616"/>
+                            <a:ext cx="1741905" cy="1717879"/>
                           </a:xfrm>
                           <a:prstGeom prst="rect">
                             <a:avLst/>
@@ -4040,63 +3150,116 @@
               <w:rPr>
                 <w:color w:val="5B9BD5" w:themeColor="accent1"/>
               </w:rPr>
-              <w:t xml:space="preserve">DBdata5 &lt;- </w:t>
+              <w:t>data(DArray3</w:t>
+            </w:r>
+            <w:r>
+              <w:rPr>
+                <w:color w:val="5B9BD5" w:themeColor="accent1"/>
+              </w:rPr>
+              <w:t xml:space="preserve">) </w:t>
+            </w:r>
+          </w:p>
+          <w:p>
+            <w:pPr>
+              <w:spacing w:before="200"/>
+              <w:rPr>
+                <w:color w:val="70AD47" w:themeColor="accent6"/>
+              </w:rPr>
+            </w:pPr>
+            <w:r>
+              <w:rPr>
+                <w:color w:val="70AD47" w:themeColor="accent6"/>
+              </w:rPr>
+              <w:t xml:space="preserve"># </w:t>
+            </w:r>
+            <w:r>
+              <w:rPr>
+                <w:color w:val="70AD47" w:themeColor="accent6"/>
+              </w:rPr>
+              <w:t>Capturing distribution information</w:t>
+            </w:r>
+            <w:r>
+              <w:rPr>
+                <w:color w:val="70AD47" w:themeColor="accent6"/>
+              </w:rPr>
+              <w:t xml:space="preserve"> </w:t>
+            </w:r>
+          </w:p>
+          <w:p>
+            <w:pPr>
+              <w:spacing w:before="200"/>
+              <w:rPr>
+                <w:color w:val="5B9BD5" w:themeColor="accent1"/>
+              </w:rPr>
+            </w:pPr>
+            <w:r>
+              <w:rPr>
+                <w:color w:val="5B9BD5" w:themeColor="accent1"/>
+              </w:rPr>
+              <w:t xml:space="preserve">DBdata1 &lt;- </w:t>
             </w:r>
             <w:proofErr w:type="spellStart"/>
-            <w:proofErr w:type="gramStart"/>
-            <w:r>
-              <w:rPr>
-                <w:color w:val="5B9BD5" w:themeColor="accent1"/>
-              </w:rPr>
-              <w:t>defineDist</w:t>
+            <w:r>
+              <w:rPr>
+                <w:color w:val="5B9BD5" w:themeColor="accent1"/>
+              </w:rPr>
+              <w:t>genDistData</w:t>
             </w:r>
             <w:proofErr w:type="spellEnd"/>
             <w:r>
               <w:rPr>
                 <w:color w:val="5B9BD5" w:themeColor="accent1"/>
               </w:rPr>
-              <w:t>(</w:t>
-            </w:r>
-            <w:proofErr w:type="gramEnd"/>
-            <w:r>
-              <w:rPr>
-                <w:color w:val="5B9BD5" w:themeColor="accent1"/>
-              </w:rPr>
-              <w:t xml:space="preserve">Norm(mean=0, </w:t>
+              <w:t>(DArray1, 500)</w:t>
+            </w:r>
+          </w:p>
+          <w:p>
+            <w:pPr>
+              <w:spacing w:before="200"/>
+              <w:rPr>
+                <w:color w:val="5B9BD5" w:themeColor="accent1"/>
+              </w:rPr>
+            </w:pPr>
+            <w:r>
+              <w:rPr>
+                <w:color w:val="5B9BD5" w:themeColor="accent1"/>
+              </w:rPr>
+              <w:t xml:space="preserve">DBdata3 &lt;- </w:t>
             </w:r>
             <w:proofErr w:type="spellStart"/>
             <w:r>
               <w:rPr>
                 <w:color w:val="5B9BD5" w:themeColor="accent1"/>
               </w:rPr>
-              <w:t>sd</w:t>
+              <w:t>genDistData</w:t>
             </w:r>
             <w:proofErr w:type="spellEnd"/>
             <w:r>
               <w:rPr>
                 <w:color w:val="5B9BD5" w:themeColor="accent1"/>
               </w:rPr>
-              <w:t>=1), -5, 5)</w:t>
-            </w:r>
-          </w:p>
-          <w:p>
-            <w:pPr>
-              <w:spacing w:before="200"/>
-              <w:rPr>
-                <w:color w:val="70AD47" w:themeColor="accent6"/>
-              </w:rPr>
-            </w:pPr>
-            <w:r>
-              <w:rPr>
-                <w:color w:val="70AD47" w:themeColor="accent6"/>
-              </w:rPr>
-              <w:t xml:space="preserve"># </w:t>
-            </w:r>
-            <w:r>
-              <w:rPr>
-                <w:color w:val="70AD47" w:themeColor="accent6"/>
-              </w:rPr>
-              <w:t>Capturing distribution information</w:t>
+              <w:t>(DArray3</w:t>
+            </w:r>
+            <w:r>
+              <w:rPr>
+                <w:color w:val="5B9BD5" w:themeColor="accent1"/>
+              </w:rPr>
+              <w:t>, 500)</w:t>
+            </w:r>
+          </w:p>
+          <w:p>
+            <w:pPr>
+              <w:spacing w:before="200"/>
+              <w:rPr>
+                <w:color w:val="70AD47" w:themeColor="accent6"/>
+              </w:rPr>
+            </w:pPr>
+            <w:r>
+              <w:rPr>
+                <w:color w:val="70AD47" w:themeColor="accent6"/>
+              </w:rPr>
+              <w:lastRenderedPageBreak/>
+              <w:t>#</w:t>
             </w:r>
             <w:r>
               <w:rPr>
@@ -4104,6 +3267,18 @@
               </w:rPr>
               <w:t xml:space="preserve"> </w:t>
             </w:r>
+            <w:r>
+              <w:rPr>
+                <w:color w:val="70AD47" w:themeColor="accent6"/>
+              </w:rPr>
+              <w:t xml:space="preserve">Poly </w:t>
+            </w:r>
+            <w:r>
+              <w:rPr>
+                <w:color w:val="70AD47" w:themeColor="accent6"/>
+              </w:rPr>
+              <w:t xml:space="preserve">Fitting </w:t>
+            </w:r>
           </w:p>
           <w:p>
             <w:pPr>
@@ -4119,75 +3294,34 @@
               <w:t xml:space="preserve">DBdata1 &lt;- </w:t>
             </w:r>
             <w:proofErr w:type="spellStart"/>
-            <w:proofErr w:type="gramStart"/>
-            <w:r>
-              <w:rPr>
-                <w:color w:val="5B9BD5" w:themeColor="accent1"/>
-              </w:rPr>
-              <w:t>genDistData</w:t>
+            <w:r>
+              <w:rPr>
+                <w:color w:val="5B9BD5" w:themeColor="accent1"/>
+              </w:rPr>
+              <w:t>polyFit</w:t>
             </w:r>
             <w:proofErr w:type="spellEnd"/>
             <w:r>
               <w:rPr>
                 <w:color w:val="5B9BD5" w:themeColor="accent1"/>
               </w:rPr>
-              <w:t>(</w:t>
-            </w:r>
-            <w:proofErr w:type="gramEnd"/>
-            <w:r>
-              <w:rPr>
-                <w:color w:val="5B9BD5" w:themeColor="accent1"/>
-              </w:rPr>
-              <w:t>DArray1, 500)</w:t>
-            </w:r>
-          </w:p>
-          <w:p>
-            <w:pPr>
-              <w:spacing w:before="200"/>
-              <w:rPr>
-                <w:color w:val="70AD47" w:themeColor="accent6"/>
-              </w:rPr>
-            </w:pPr>
-            <w:r>
-              <w:rPr>
-                <w:color w:val="70AD47" w:themeColor="accent6"/>
-              </w:rPr>
-              <w:t>#</w:t>
-            </w:r>
-            <w:r>
-              <w:rPr>
-                <w:color w:val="70AD47" w:themeColor="accent6"/>
-              </w:rPr>
-              <w:t xml:space="preserve"> </w:t>
-            </w:r>
-            <w:r>
-              <w:rPr>
-                <w:color w:val="70AD47" w:themeColor="accent6"/>
-              </w:rPr>
-              <w:t xml:space="preserve">Poly </w:t>
-            </w:r>
-            <w:r>
-              <w:rPr>
-                <w:color w:val="70AD47" w:themeColor="accent6"/>
-              </w:rPr>
-              <w:t xml:space="preserve">Fitting </w:t>
-            </w:r>
-          </w:p>
-          <w:p>
-            <w:pPr>
-              <w:spacing w:before="200"/>
-              <w:rPr>
-                <w:color w:val="5B9BD5" w:themeColor="accent1"/>
-              </w:rPr>
-            </w:pPr>
-            <w:r>
-              <w:rPr>
-                <w:color w:val="5B9BD5" w:themeColor="accent1"/>
-              </w:rPr>
-              <w:t xml:space="preserve">DBdata1 &lt;- </w:t>
+              <w:t>(DBdata1, 9)</w:t>
+            </w:r>
+          </w:p>
+          <w:p>
+            <w:pPr>
+              <w:spacing w:before="200"/>
+              <w:rPr>
+                <w:color w:val="5B9BD5" w:themeColor="accent1"/>
+              </w:rPr>
+            </w:pPr>
+            <w:r>
+              <w:rPr>
+                <w:color w:val="5B9BD5" w:themeColor="accent1"/>
+              </w:rPr>
+              <w:t xml:space="preserve">DBdata3 &lt;- </w:t>
             </w:r>
             <w:proofErr w:type="spellStart"/>
-            <w:proofErr w:type="gramStart"/>
             <w:r>
               <w:rPr>
                 <w:color w:val="5B9BD5" w:themeColor="accent1"/>
@@ -4199,14 +3333,13 @@
               <w:rPr>
                 <w:color w:val="5B9BD5" w:themeColor="accent1"/>
               </w:rPr>
-              <w:t>(</w:t>
-            </w:r>
-            <w:proofErr w:type="gramEnd"/>
-            <w:r>
-              <w:rPr>
-                <w:color w:val="5B9BD5" w:themeColor="accent1"/>
-              </w:rPr>
-              <w:t>DBdata1, 9)</w:t>
+              <w:t>(DBdata3</w:t>
+            </w:r>
+            <w:r>
+              <w:rPr>
+                <w:color w:val="5B9BD5" w:themeColor="accent1"/>
+              </w:rPr>
+              <w:t>, 9)</w:t>
             </w:r>
           </w:p>
           <w:p>
@@ -4253,13 +3386,7 @@
               <w:rPr>
                 <w:color w:val="5B9BD5" w:themeColor="accent1"/>
               </w:rPr>
-              <w:t>(DBdata1</w:t>
-            </w:r>
-            <w:r>
-              <w:rPr>
-                <w:color w:val="5B9BD5" w:themeColor="accent1"/>
-              </w:rPr>
-              <w:t>, DBdata5</w:t>
+              <w:t>(DBdata1, DBdata3</w:t>
             </w:r>
             <w:r>
               <w:rPr>
@@ -4275,8 +3402,749 @@
       <w:pPr>
         <w:spacing w:before="200"/>
       </w:pPr>
-      <w:bookmarkStart w:id="0" w:name="_GoBack"/>
-      <w:bookmarkEnd w:id="0"/>
+    </w:p>
+    <w:p>
+      <w:pPr>
+        <w:spacing w:before="200"/>
+      </w:pPr>
+    </w:p>
+    <w:p>
+      <w:pPr>
+        <w:spacing w:before="200"/>
+      </w:pPr>
+    </w:p>
+    <w:p>
+      <w:pPr>
+        <w:spacing w:before="200"/>
+      </w:pPr>
+    </w:p>
+    <w:p>
+      <w:pPr>
+        <w:spacing w:before="200"/>
+      </w:pPr>
+    </w:p>
+    <w:p>
+      <w:pPr>
+        <w:spacing w:before="200"/>
+      </w:pPr>
+    </w:p>
+    <w:p>
+      <w:pPr>
+        <w:spacing w:before="200"/>
+      </w:pPr>
+    </w:p>
+    <w:p>
+      <w:pPr>
+        <w:spacing w:before="200"/>
+      </w:pPr>
+    </w:p>
+    <w:p>
+      <w:pPr>
+        <w:spacing w:before="200"/>
+      </w:pPr>
+    </w:p>
+    <w:p>
+      <w:pPr>
+        <w:spacing w:before="200"/>
+      </w:pPr>
+    </w:p>
+    <w:p>
+      <w:pPr>
+        <w:spacing w:before="200"/>
+      </w:pPr>
+    </w:p>
+    <w:p>
+      <w:pPr>
+        <w:spacing w:before="200"/>
+      </w:pPr>
+    </w:p>
+    <w:p>
+      <w:pPr>
+        <w:spacing w:before="200"/>
+      </w:pPr>
+    </w:p>
+    <w:p>
+      <w:pPr>
+        <w:spacing w:before="200"/>
+      </w:pPr>
+    </w:p>
+    <w:p>
+      <w:pPr>
+        <w:spacing w:before="200"/>
+      </w:pPr>
+    </w:p>
+    <w:p>
+      <w:pPr>
+        <w:spacing w:before="200"/>
+      </w:pPr>
+    </w:p>
+    <w:p>
+      <w:pPr>
+        <w:spacing w:before="200"/>
+      </w:pPr>
+    </w:p>
+    <w:p>
+      <w:pPr>
+        <w:spacing w:before="200"/>
+      </w:pPr>
+    </w:p>
+    <w:p>
+      <w:pPr>
+        <w:spacing w:before="200"/>
+      </w:pPr>
+    </w:p>
+    <w:p>
+      <w:pPr>
+        <w:spacing w:before="200"/>
+      </w:pPr>
+    </w:p>
+    <w:p>
+      <w:pPr>
+        <w:spacing w:before="200"/>
+      </w:pPr>
+    </w:p>
+    <w:p>
+      <w:pPr>
+        <w:spacing w:before="200"/>
+      </w:pPr>
+    </w:p>
+    <w:p>
+      <w:pPr>
+        <w:pStyle w:val="Heading2"/>
+        <w:numPr>
+          <w:ilvl w:val="1"/>
+          <w:numId w:val="2"/>
+        </w:numPr>
+        <w:ind w:left="380"/>
+      </w:pPr>
+      <w:r>
+        <w:lastRenderedPageBreak/>
+        <w:t>Normalizing an arbitrary distribution into a standard one</w:t>
+      </w:r>
+    </w:p>
+    <w:p/>
+    <w:tbl>
+      <w:tblPr>
+        <w:tblStyle w:val="TableGrid"/>
+        <w:tblW w:w="0" w:type="auto"/>
+        <w:tblLook w:val="04A0" w:firstRow="1" w:lastRow="0" w:firstColumn="1" w:lastColumn="0" w:noHBand="0" w:noVBand="1"/>
+      </w:tblPr>
+      <w:tblGrid>
+        <w:gridCol w:w="4291"/>
+        <w:gridCol w:w="4719"/>
+      </w:tblGrid>
+      <w:tr>
+        <w:tc>
+          <w:tcPr>
+            <w:tcW w:w="9010" w:type="dxa"/>
+            <w:gridSpan w:val="2"/>
+          </w:tcPr>
+          <w:p>
+            <w:pPr>
+              <w:spacing w:before="200"/>
+              <w:jc w:val="center"/>
+              <w:rPr>
+                <w:b/>
+              </w:rPr>
+            </w:pPr>
+            <w:r>
+              <w:rPr>
+                <w:b/>
+              </w:rPr>
+              <w:t>Before normalization</w:t>
+            </w:r>
+          </w:p>
+        </w:tc>
+      </w:tr>
+      <w:tr>
+        <w:tc>
+          <w:tcPr>
+            <w:tcW w:w="4291" w:type="dxa"/>
+          </w:tcPr>
+          <w:p>
+            <w:pPr>
+              <w:spacing w:before="200"/>
+              <w:jc w:val="center"/>
+              <w:rPr>
+                <w:b/>
+              </w:rPr>
+            </w:pPr>
+            <w:r>
+              <w:rPr>
+                <w:b/>
+              </w:rPr>
+              <w:t>DArray1</w:t>
+            </w:r>
+          </w:p>
+        </w:tc>
+        <w:tc>
+          <w:tcPr>
+            <w:tcW w:w="4719" w:type="dxa"/>
+          </w:tcPr>
+          <w:p>
+            <w:pPr>
+              <w:spacing w:before="200"/>
+              <w:jc w:val="center"/>
+              <w:rPr>
+                <w:b/>
+              </w:rPr>
+            </w:pPr>
+            <w:r>
+              <w:rPr>
+                <w:b/>
+              </w:rPr>
+              <w:t>Norm(0, 1)</w:t>
+            </w:r>
+          </w:p>
+        </w:tc>
+      </w:tr>
+      <w:tr>
+        <w:tc>
+          <w:tcPr>
+            <w:tcW w:w="4291" w:type="dxa"/>
+          </w:tcPr>
+          <w:p>
+            <w:pPr>
+              <w:spacing w:before="200"/>
+              <w:jc w:val="center"/>
+            </w:pPr>
+            <w:r>
+              <w:rPr>
+                <w:noProof/>
+                <w:lang w:val="en-AU" w:eastAsia="en-AU"/>
+              </w:rPr>
+              <w:drawing>
+                <wp:inline distT="0" distB="0" distL="0" distR="0" wp14:anchorId="6D9DB4B4" wp14:editId="562A476A">
+                  <wp:extent cx="1697841" cy="1668365"/>
+                  <wp:effectExtent l="0" t="0" r="4445" b="8255"/>
+                  <wp:docPr id="21" name="Picture 21"/>
+                  <wp:cNvGraphicFramePr>
+                    <a:graphicFrameLocks xmlns:a="http://schemas.openxmlformats.org/drawingml/2006/main" noChangeAspect="1"/>
+                  </wp:cNvGraphicFramePr>
+                  <a:graphic xmlns:a="http://schemas.openxmlformats.org/drawingml/2006/main">
+                    <a:graphicData uri="http://schemas.openxmlformats.org/drawingml/2006/picture">
+                      <pic:pic xmlns:pic="http://schemas.openxmlformats.org/drawingml/2006/picture">
+                        <pic:nvPicPr>
+                          <pic:cNvPr id="1" name=""/>
+                          <pic:cNvPicPr/>
+                        </pic:nvPicPr>
+                        <pic:blipFill>
+                          <a:blip r:embed="rId9"/>
+                          <a:stretch>
+                            <a:fillRect/>
+                          </a:stretch>
+                        </pic:blipFill>
+                        <pic:spPr>
+                          <a:xfrm>
+                            <a:off x="0" y="0"/>
+                            <a:ext cx="1709871" cy="1680187"/>
+                          </a:xfrm>
+                          <a:prstGeom prst="rect">
+                            <a:avLst/>
+                          </a:prstGeom>
+                        </pic:spPr>
+                      </pic:pic>
+                    </a:graphicData>
+                  </a:graphic>
+                </wp:inline>
+              </w:drawing>
+            </w:r>
+          </w:p>
+        </w:tc>
+        <w:tc>
+          <w:tcPr>
+            <w:tcW w:w="4719" w:type="dxa"/>
+          </w:tcPr>
+          <w:p>
+            <w:pPr>
+              <w:spacing w:before="200"/>
+              <w:jc w:val="center"/>
+            </w:pPr>
+            <w:r>
+              <w:rPr>
+                <w:noProof/>
+                <w:lang w:val="en-AU" w:eastAsia="en-AU"/>
+              </w:rPr>
+              <w:drawing>
+                <wp:inline distT="0" distB="0" distL="0" distR="0" wp14:anchorId="780804F6" wp14:editId="3284D2F0">
+                  <wp:extent cx="1710463" cy="1680561"/>
+                  <wp:effectExtent l="0" t="0" r="0" b="0"/>
+                  <wp:docPr id="25" name="Picture 25"/>
+                  <wp:cNvGraphicFramePr>
+                    <a:graphicFrameLocks xmlns:a="http://schemas.openxmlformats.org/drawingml/2006/main" noChangeAspect="1"/>
+                  </wp:cNvGraphicFramePr>
+                  <a:graphic xmlns:a="http://schemas.openxmlformats.org/drawingml/2006/main">
+                    <a:graphicData uri="http://schemas.openxmlformats.org/drawingml/2006/picture">
+                      <pic:pic xmlns:pic="http://schemas.openxmlformats.org/drawingml/2006/picture">
+                        <pic:nvPicPr>
+                          <pic:cNvPr id="1" name=""/>
+                          <pic:cNvPicPr/>
+                        </pic:nvPicPr>
+                        <pic:blipFill>
+                          <a:blip r:embed="rId16"/>
+                          <a:stretch>
+                            <a:fillRect/>
+                          </a:stretch>
+                        </pic:blipFill>
+                        <pic:spPr>
+                          <a:xfrm>
+                            <a:off x="0" y="0"/>
+                            <a:ext cx="1749511" cy="1718927"/>
+                          </a:xfrm>
+                          <a:prstGeom prst="rect">
+                            <a:avLst/>
+                          </a:prstGeom>
+                        </pic:spPr>
+                      </pic:pic>
+                    </a:graphicData>
+                  </a:graphic>
+                </wp:inline>
+              </w:drawing>
+            </w:r>
+          </w:p>
+        </w:tc>
+      </w:tr>
+      <w:tr>
+        <w:tc>
+          <w:tcPr>
+            <w:tcW w:w="9010" w:type="dxa"/>
+            <w:gridSpan w:val="2"/>
+          </w:tcPr>
+          <w:p>
+            <w:pPr>
+              <w:spacing w:before="200"/>
+              <w:jc w:val="center"/>
+              <w:rPr>
+                <w:b/>
+              </w:rPr>
+            </w:pPr>
+            <w:r>
+              <w:rPr>
+                <w:b/>
+              </w:rPr>
+              <w:t>After normalization</w:t>
+            </w:r>
+          </w:p>
+        </w:tc>
+      </w:tr>
+      <w:tr>
+        <w:tc>
+          <w:tcPr>
+            <w:tcW w:w="4291" w:type="dxa"/>
+          </w:tcPr>
+          <w:p>
+            <w:pPr>
+              <w:spacing w:before="200"/>
+              <w:jc w:val="center"/>
+              <w:rPr>
+                <w:b/>
+              </w:rPr>
+            </w:pPr>
+            <w:r>
+              <w:rPr>
+                <w:b/>
+              </w:rPr>
+              <w:t>DArray1</w:t>
+            </w:r>
+          </w:p>
+        </w:tc>
+        <w:tc>
+          <w:tcPr>
+            <w:tcW w:w="4719" w:type="dxa"/>
+          </w:tcPr>
+          <w:p>
+            <w:pPr>
+              <w:spacing w:before="200"/>
+              <w:jc w:val="center"/>
+              <w:rPr>
+                <w:b/>
+              </w:rPr>
+            </w:pPr>
+            <w:r>
+              <w:rPr>
+                <w:b/>
+              </w:rPr>
+              <w:t>Norm(0,1)</w:t>
+            </w:r>
+          </w:p>
+        </w:tc>
+      </w:tr>
+      <w:tr>
+        <w:tc>
+          <w:tcPr>
+            <w:tcW w:w="4291" w:type="dxa"/>
+          </w:tcPr>
+          <w:p>
+            <w:pPr>
+              <w:spacing w:before="200"/>
+              <w:jc w:val="center"/>
+            </w:pPr>
+            <w:r>
+              <w:rPr>
+                <w:noProof/>
+                <w:lang w:val="en-AU" w:eastAsia="en-AU"/>
+              </w:rPr>
+              <w:drawing>
+                <wp:inline distT="0" distB="0" distL="0" distR="0" wp14:anchorId="43253FC3" wp14:editId="333BC775">
+                  <wp:extent cx="1681791" cy="1658674"/>
+                  <wp:effectExtent l="0" t="0" r="0" b="0"/>
+                  <wp:docPr id="26" name="Picture 26"/>
+                  <wp:cNvGraphicFramePr>
+                    <a:graphicFrameLocks xmlns:a="http://schemas.openxmlformats.org/drawingml/2006/main" noChangeAspect="1"/>
+                  </wp:cNvGraphicFramePr>
+                  <a:graphic xmlns:a="http://schemas.openxmlformats.org/drawingml/2006/main">
+                    <a:graphicData uri="http://schemas.openxmlformats.org/drawingml/2006/picture">
+                      <pic:pic xmlns:pic="http://schemas.openxmlformats.org/drawingml/2006/picture">
+                        <pic:nvPicPr>
+                          <pic:cNvPr id="1" name=""/>
+                          <pic:cNvPicPr/>
+                        </pic:nvPicPr>
+                        <pic:blipFill>
+                          <a:blip r:embed="rId17"/>
+                          <a:stretch>
+                            <a:fillRect/>
+                          </a:stretch>
+                        </pic:blipFill>
+                        <pic:spPr>
+                          <a:xfrm>
+                            <a:off x="0" y="0"/>
+                            <a:ext cx="1690173" cy="1666940"/>
+                          </a:xfrm>
+                          <a:prstGeom prst="rect">
+                            <a:avLst/>
+                          </a:prstGeom>
+                        </pic:spPr>
+                      </pic:pic>
+                    </a:graphicData>
+                  </a:graphic>
+                </wp:inline>
+              </w:drawing>
+            </w:r>
+          </w:p>
+        </w:tc>
+        <w:tc>
+          <w:tcPr>
+            <w:tcW w:w="4719" w:type="dxa"/>
+          </w:tcPr>
+          <w:p>
+            <w:pPr>
+              <w:spacing w:before="200"/>
+              <w:jc w:val="center"/>
+            </w:pPr>
+            <w:r>
+              <w:rPr>
+                <w:noProof/>
+                <w:lang w:val="en-AU" w:eastAsia="en-AU"/>
+              </w:rPr>
+              <w:drawing>
+                <wp:inline distT="0" distB="0" distL="0" distR="0" wp14:anchorId="512FBE55" wp14:editId="60093541">
+                  <wp:extent cx="1705137" cy="1675329"/>
+                  <wp:effectExtent l="0" t="0" r="0" b="1270"/>
+                  <wp:docPr id="27" name="Picture 27"/>
+                  <wp:cNvGraphicFramePr>
+                    <a:graphicFrameLocks xmlns:a="http://schemas.openxmlformats.org/drawingml/2006/main" noChangeAspect="1"/>
+                  </wp:cNvGraphicFramePr>
+                  <a:graphic xmlns:a="http://schemas.openxmlformats.org/drawingml/2006/main">
+                    <a:graphicData uri="http://schemas.openxmlformats.org/drawingml/2006/picture">
+                      <pic:pic xmlns:pic="http://schemas.openxmlformats.org/drawingml/2006/picture">
+                        <pic:nvPicPr>
+                          <pic:cNvPr id="1" name=""/>
+                          <pic:cNvPicPr/>
+                        </pic:nvPicPr>
+                        <pic:blipFill>
+                          <a:blip r:embed="rId16"/>
+                          <a:stretch>
+                            <a:fillRect/>
+                          </a:stretch>
+                        </pic:blipFill>
+                        <pic:spPr>
+                          <a:xfrm>
+                            <a:off x="0" y="0"/>
+                            <a:ext cx="1746141" cy="1715616"/>
+                          </a:xfrm>
+                          <a:prstGeom prst="rect">
+                            <a:avLst/>
+                          </a:prstGeom>
+                        </pic:spPr>
+                      </pic:pic>
+                    </a:graphicData>
+                  </a:graphic>
+                </wp:inline>
+              </w:drawing>
+            </w:r>
+          </w:p>
+        </w:tc>
+      </w:tr>
+    </w:tbl>
+    <w:p>
+      <w:pPr>
+        <w:spacing w:before="200"/>
+      </w:pPr>
+    </w:p>
+    <w:tbl>
+      <w:tblPr>
+        <w:tblStyle w:val="TableGrid"/>
+        <w:tblW w:w="0" w:type="auto"/>
+        <w:tblLook w:val="04A0" w:firstRow="1" w:lastRow="0" w:firstColumn="1" w:lastColumn="0" w:noHBand="0" w:noVBand="1"/>
+      </w:tblPr>
+      <w:tblGrid>
+        <w:gridCol w:w="9010"/>
+      </w:tblGrid>
+      <w:tr>
+        <w:tc>
+          <w:tcPr>
+            <w:tcW w:w="9010" w:type="dxa"/>
+          </w:tcPr>
+          <w:p>
+            <w:pPr>
+              <w:spacing w:before="200"/>
+              <w:rPr>
+                <w:color w:val="70AD47" w:themeColor="accent6"/>
+              </w:rPr>
+            </w:pPr>
+            <w:r>
+              <w:rPr>
+                <w:color w:val="70AD47" w:themeColor="accent6"/>
+              </w:rPr>
+              <w:t xml:space="preserve"># load build-in data arrays </w:t>
+            </w:r>
+          </w:p>
+          <w:p>
+            <w:pPr>
+              <w:spacing w:before="200"/>
+              <w:rPr>
+                <w:color w:val="5B9BD5" w:themeColor="accent1"/>
+              </w:rPr>
+            </w:pPr>
+            <w:r>
+              <w:rPr>
+                <w:color w:val="5B9BD5" w:themeColor="accent1"/>
+              </w:rPr>
+              <w:t xml:space="preserve">data(DArray1) </w:t>
+            </w:r>
+          </w:p>
+          <w:p>
+            <w:pPr>
+              <w:spacing w:before="200"/>
+              <w:rPr>
+                <w:color w:val="5B9BD5" w:themeColor="accent1"/>
+              </w:rPr>
+            </w:pPr>
+            <w:r>
+              <w:rPr>
+                <w:color w:val="5B9BD5" w:themeColor="accent1"/>
+              </w:rPr>
+              <w:t xml:space="preserve">DBdata5 &lt;- </w:t>
+            </w:r>
+            <w:proofErr w:type="spellStart"/>
+            <w:r>
+              <w:rPr>
+                <w:color w:val="5B9BD5" w:themeColor="accent1"/>
+              </w:rPr>
+              <w:t>defineDist</w:t>
+            </w:r>
+            <w:proofErr w:type="spellEnd"/>
+            <w:r>
+              <w:rPr>
+                <w:color w:val="5B9BD5" w:themeColor="accent1"/>
+              </w:rPr>
+              <w:t xml:space="preserve">(Norm(mean=0, </w:t>
+            </w:r>
+            <w:proofErr w:type="spellStart"/>
+            <w:r>
+              <w:rPr>
+                <w:color w:val="5B9BD5" w:themeColor="accent1"/>
+              </w:rPr>
+              <w:t>sd</w:t>
+            </w:r>
+            <w:proofErr w:type="spellEnd"/>
+            <w:r>
+              <w:rPr>
+                <w:color w:val="5B9BD5" w:themeColor="accent1"/>
+              </w:rPr>
+              <w:t>=1), -5, 5)</w:t>
+            </w:r>
+          </w:p>
+          <w:p>
+            <w:pPr>
+              <w:spacing w:before="200"/>
+              <w:rPr>
+                <w:color w:val="70AD47" w:themeColor="accent6"/>
+              </w:rPr>
+            </w:pPr>
+            <w:r>
+              <w:rPr>
+                <w:color w:val="70AD47" w:themeColor="accent6"/>
+              </w:rPr>
+              <w:t xml:space="preserve"># </w:t>
+            </w:r>
+            <w:r>
+              <w:rPr>
+                <w:color w:val="70AD47" w:themeColor="accent6"/>
+              </w:rPr>
+              <w:t>Capturing distribution information</w:t>
+            </w:r>
+            <w:r>
+              <w:rPr>
+                <w:color w:val="70AD47" w:themeColor="accent6"/>
+              </w:rPr>
+              <w:t xml:space="preserve"> </w:t>
+            </w:r>
+          </w:p>
+          <w:p>
+            <w:pPr>
+              <w:spacing w:before="200"/>
+              <w:rPr>
+                <w:color w:val="5B9BD5" w:themeColor="accent1"/>
+              </w:rPr>
+            </w:pPr>
+            <w:r>
+              <w:rPr>
+                <w:color w:val="5B9BD5" w:themeColor="accent1"/>
+              </w:rPr>
+              <w:t xml:space="preserve">DBdata1 &lt;- </w:t>
+            </w:r>
+            <w:proofErr w:type="spellStart"/>
+            <w:r>
+              <w:rPr>
+                <w:color w:val="5B9BD5" w:themeColor="accent1"/>
+              </w:rPr>
+              <w:t>genDistData</w:t>
+            </w:r>
+            <w:proofErr w:type="spellEnd"/>
+            <w:r>
+              <w:rPr>
+                <w:color w:val="5B9BD5" w:themeColor="accent1"/>
+              </w:rPr>
+              <w:t>(DArray1, 500)</w:t>
+            </w:r>
+          </w:p>
+          <w:p>
+            <w:pPr>
+              <w:spacing w:before="200"/>
+              <w:rPr>
+                <w:color w:val="70AD47" w:themeColor="accent6"/>
+              </w:rPr>
+            </w:pPr>
+            <w:r>
+              <w:rPr>
+                <w:color w:val="70AD47" w:themeColor="accent6"/>
+              </w:rPr>
+              <w:t>#</w:t>
+            </w:r>
+            <w:r>
+              <w:rPr>
+                <w:color w:val="70AD47" w:themeColor="accent6"/>
+              </w:rPr>
+              <w:t xml:space="preserve"> </w:t>
+            </w:r>
+            <w:r>
+              <w:rPr>
+                <w:color w:val="70AD47" w:themeColor="accent6"/>
+              </w:rPr>
+              <w:t xml:space="preserve">Poly </w:t>
+            </w:r>
+            <w:r>
+              <w:rPr>
+                <w:color w:val="70AD47" w:themeColor="accent6"/>
+              </w:rPr>
+              <w:t xml:space="preserve">Fitting </w:t>
+            </w:r>
+          </w:p>
+          <w:p>
+            <w:pPr>
+              <w:spacing w:before="200"/>
+              <w:rPr>
+                <w:color w:val="5B9BD5" w:themeColor="accent1"/>
+              </w:rPr>
+            </w:pPr>
+            <w:r>
+              <w:rPr>
+                <w:color w:val="5B9BD5" w:themeColor="accent1"/>
+              </w:rPr>
+              <w:t xml:space="preserve">DBdata1 &lt;- </w:t>
+            </w:r>
+            <w:proofErr w:type="spellStart"/>
+            <w:r>
+              <w:rPr>
+                <w:color w:val="5B9BD5" w:themeColor="accent1"/>
+              </w:rPr>
+              <w:t>polyFit</w:t>
+            </w:r>
+            <w:proofErr w:type="spellEnd"/>
+            <w:r>
+              <w:rPr>
+                <w:color w:val="5B9BD5" w:themeColor="accent1"/>
+              </w:rPr>
+              <w:t>(DBdata1, 9)</w:t>
+            </w:r>
+          </w:p>
+          <w:p>
+            <w:pPr>
+              <w:spacing w:before="200"/>
+              <w:rPr>
+                <w:b/>
+                <w:color w:val="70AD47" w:themeColor="accent6"/>
+              </w:rPr>
+            </w:pPr>
+            <w:r>
+              <w:rPr>
+                <w:b/>
+                <w:color w:val="70AD47" w:themeColor="accent6"/>
+              </w:rPr>
+              <w:t># Normalization</w:t>
+            </w:r>
+          </w:p>
+          <w:p>
+            <w:pPr>
+              <w:spacing w:before="200"/>
+            </w:pPr>
+            <w:proofErr w:type="spellStart"/>
+            <w:r>
+              <w:rPr>
+                <w:color w:val="5B9BD5" w:themeColor="accent1"/>
+              </w:rPr>
+              <w:t>con</w:t>
+            </w:r>
+            <w:r>
+              <w:rPr>
+                <w:color w:val="5B9BD5" w:themeColor="accent1"/>
+              </w:rPr>
+              <w:t>Norma</w:t>
+            </w:r>
+            <w:r>
+              <w:rPr>
+                <w:color w:val="5B9BD5" w:themeColor="accent1"/>
+              </w:rPr>
+              <w:t>lizer</w:t>
+            </w:r>
+            <w:proofErr w:type="spellEnd"/>
+            <w:r>
+              <w:rPr>
+                <w:color w:val="5B9BD5" w:themeColor="accent1"/>
+              </w:rPr>
+              <w:t>(DBdata1</w:t>
+            </w:r>
+            <w:r>
+              <w:rPr>
+                <w:color w:val="5B9BD5" w:themeColor="accent1"/>
+              </w:rPr>
+              <w:t>, DBdata5</w:t>
+            </w:r>
+            <w:r>
+              <w:rPr>
+                <w:color w:val="5B9BD5" w:themeColor="accent1"/>
+              </w:rPr>
+              <w:t>)</w:t>
+            </w:r>
+          </w:p>
+        </w:tc>
+      </w:tr>
+    </w:tbl>
+    <w:p>
+      <w:pPr>
+        <w:spacing w:before="200"/>
+      </w:pPr>
     </w:p>
     <w:sectPr>
       <w:pgSz w:w="11900" w:h="16840"/>
@@ -4289,7 +4157,7 @@
 </file>
 
 <file path=word/numbering.xml><?xml version="1.0" encoding="utf-8"?>
-<w:numbering xmlns:wpc="http://schemas.microsoft.com/office/word/2010/wordprocessingCanvas" xmlns:mo="http://schemas.microsoft.com/office/mac/office/2008/main" xmlns:mc="http://schemas.openxmlformats.org/markup-compatibility/2006" xmlns:mv="urn:schemas-microsoft-com:mac:vml" xmlns:o="urn:schemas-microsoft-com:office:office" xmlns:r="http://schemas.openxmlformats.org/officeDocument/2006/relationships" xmlns:m="http://schemas.openxmlformats.org/officeDocument/2006/math" xmlns:v="urn:schemas-microsoft-com:vml" xmlns:wp14="http://schemas.microsoft.com/office/word/2010/wordprocessingDrawing" xmlns:wp="http://schemas.openxmlformats.org/drawingml/2006/wordprocessingDrawing" xmlns:w10="urn:schemas-microsoft-com:office:word" xmlns:w="http://schemas.openxmlformats.org/wordprocessingml/2006/main" xmlns:w14="http://schemas.microsoft.com/office/word/2010/wordml" xmlns:w15="http://schemas.microsoft.com/office/word/2012/wordml" xmlns:wpg="http://schemas.microsoft.com/office/word/2010/wordprocessingGroup" xmlns:wpi="http://schemas.microsoft.com/office/word/2010/wordprocessingInk" xmlns:wne="http://schemas.microsoft.com/office/word/2006/wordml" xmlns:wps="http://schemas.microsoft.com/office/word/2010/wordprocessingShape" mc:Ignorable="w14 w15 wp14">
+<w:numbering xmlns:wpc="http://schemas.microsoft.com/office/word/2010/wordprocessingCanvas" xmlns:mc="http://schemas.openxmlformats.org/markup-compatibility/2006" xmlns:o="urn:schemas-microsoft-com:office:office" xmlns:r="http://schemas.openxmlformats.org/officeDocument/2006/relationships" xmlns:m="http://schemas.openxmlformats.org/officeDocument/2006/math" xmlns:v="urn:schemas-microsoft-com:vml" xmlns:wp14="http://schemas.microsoft.com/office/word/2010/wordprocessingDrawing" xmlns:wp="http://schemas.openxmlformats.org/drawingml/2006/wordprocessingDrawing" xmlns:w10="urn:schemas-microsoft-com:office:word" xmlns:w="http://schemas.openxmlformats.org/wordprocessingml/2006/main" xmlns:w14="http://schemas.microsoft.com/office/word/2010/wordml" xmlns:wpg="http://schemas.microsoft.com/office/word/2010/wordprocessingGroup" xmlns:wpi="http://schemas.microsoft.com/office/word/2010/wordprocessingInk" xmlns:wne="http://schemas.microsoft.com/office/word/2006/wordml" xmlns:wps="http://schemas.microsoft.com/office/word/2010/wordprocessingShape" mc:Ignorable="w14 wp14">
   <w:abstractNum w:abstractNumId="0">
     <w:nsid w:val="578E39C5"/>
     <w:multiLevelType w:val="hybridMultilevel"/>
@@ -4626,7 +4494,7 @@
 </file>
 
 <file path=word/styles.xml><?xml version="1.0" encoding="utf-8"?>
-<w:styles xmlns:mc="http://schemas.openxmlformats.org/markup-compatibility/2006" xmlns:r="http://schemas.openxmlformats.org/officeDocument/2006/relationships" xmlns:w="http://schemas.openxmlformats.org/wordprocessingml/2006/main" xmlns:w14="http://schemas.microsoft.com/office/word/2010/wordml" xmlns:w15="http://schemas.microsoft.com/office/word/2012/wordml" mc:Ignorable="w14 w15">
+<w:styles xmlns:mc="http://schemas.openxmlformats.org/markup-compatibility/2006" xmlns:r="http://schemas.openxmlformats.org/officeDocument/2006/relationships" xmlns:w="http://schemas.openxmlformats.org/wordprocessingml/2006/main" xmlns:w14="http://schemas.microsoft.com/office/word/2010/wordml" mc:Ignorable="w14">
   <w:docDefaults>
     <w:rPrDefault>
       <w:rPr>
@@ -4642,387 +4510,144 @@
       </w:pPr>
     </w:pPrDefault>
   </w:docDefaults>
-  <w:latentStyles w:defLockedState="0" w:defUIPriority="99" w:defSemiHidden="0" w:defUnhideWhenUsed="0" w:defQFormat="0" w:count="380">
-    <w:lsdException w:name="Normal" w:uiPriority="0" w:qFormat="1"/>
-    <w:lsdException w:name="heading 1" w:uiPriority="9" w:qFormat="1"/>
-    <w:lsdException w:name="heading 2" w:semiHidden="1" w:uiPriority="9" w:unhideWhenUsed="1" w:qFormat="1"/>
-    <w:lsdException w:name="heading 3" w:semiHidden="1" w:uiPriority="9" w:unhideWhenUsed="1" w:qFormat="1"/>
-    <w:lsdException w:name="heading 4" w:semiHidden="1" w:uiPriority="9" w:unhideWhenUsed="1" w:qFormat="1"/>
-    <w:lsdException w:name="heading 5" w:semiHidden="1" w:uiPriority="9" w:unhideWhenUsed="1" w:qFormat="1"/>
-    <w:lsdException w:name="heading 6" w:semiHidden="1" w:uiPriority="9" w:unhideWhenUsed="1" w:qFormat="1"/>
-    <w:lsdException w:name="heading 7" w:semiHidden="1" w:uiPriority="9" w:unhideWhenUsed="1" w:qFormat="1"/>
-    <w:lsdException w:name="heading 8" w:semiHidden="1" w:uiPriority="9" w:unhideWhenUsed="1" w:qFormat="1"/>
-    <w:lsdException w:name="heading 9" w:semiHidden="1" w:uiPriority="9" w:unhideWhenUsed="1" w:qFormat="1"/>
-    <w:lsdException w:name="index 1" w:semiHidden="1" w:unhideWhenUsed="1"/>
-    <w:lsdException w:name="index 2" w:semiHidden="1" w:unhideWhenUsed="1"/>
-    <w:lsdException w:name="index 3" w:semiHidden="1" w:unhideWhenUsed="1"/>
-    <w:lsdException w:name="index 4" w:semiHidden="1" w:unhideWhenUsed="1"/>
-    <w:lsdException w:name="index 5" w:semiHidden="1" w:unhideWhenUsed="1"/>
-    <w:lsdException w:name="index 6" w:semiHidden="1" w:unhideWhenUsed="1"/>
-    <w:lsdException w:name="index 7" w:semiHidden="1" w:unhideWhenUsed="1"/>
-    <w:lsdException w:name="index 8" w:semiHidden="1" w:unhideWhenUsed="1"/>
-    <w:lsdException w:name="index 9" w:semiHidden="1" w:unhideWhenUsed="1"/>
-    <w:lsdException w:name="toc 1" w:semiHidden="1" w:uiPriority="39" w:unhideWhenUsed="1"/>
-    <w:lsdException w:name="toc 2" w:semiHidden="1" w:uiPriority="39" w:unhideWhenUsed="1"/>
-    <w:lsdException w:name="toc 3" w:semiHidden="1" w:uiPriority="39" w:unhideWhenUsed="1"/>
-    <w:lsdException w:name="toc 4" w:semiHidden="1" w:uiPriority="39" w:unhideWhenUsed="1"/>
-    <w:lsdException w:name="toc 5" w:semiHidden="1" w:uiPriority="39" w:unhideWhenUsed="1"/>
-    <w:lsdException w:name="toc 6" w:semiHidden="1" w:uiPriority="39" w:unhideWhenUsed="1"/>
-    <w:lsdException w:name="toc 7" w:semiHidden="1" w:uiPriority="39" w:unhideWhenUsed="1"/>
-    <w:lsdException w:name="toc 8" w:semiHidden="1" w:uiPriority="39" w:unhideWhenUsed="1"/>
-    <w:lsdException w:name="toc 9" w:semiHidden="1" w:uiPriority="39" w:unhideWhenUsed="1"/>
-    <w:lsdException w:name="Normal Indent" w:semiHidden="1" w:unhideWhenUsed="1"/>
-    <w:lsdException w:name="footnote text" w:semiHidden="1" w:unhideWhenUsed="1"/>
-    <w:lsdException w:name="annotation text" w:semiHidden="1" w:unhideWhenUsed="1"/>
-    <w:lsdException w:name="header" w:semiHidden="1" w:unhideWhenUsed="1"/>
-    <w:lsdException w:name="footer" w:semiHidden="1" w:unhideWhenUsed="1"/>
-    <w:lsdException w:name="index heading" w:semiHidden="1" w:unhideWhenUsed="1"/>
-    <w:lsdException w:name="caption" w:semiHidden="1" w:uiPriority="35" w:unhideWhenUsed="1" w:qFormat="1"/>
-    <w:lsdException w:name="table of figures" w:semiHidden="1" w:unhideWhenUsed="1"/>
-    <w:lsdException w:name="envelope address" w:semiHidden="1" w:unhideWhenUsed="1"/>
-    <w:lsdException w:name="envelope return" w:semiHidden="1" w:unhideWhenUsed="1"/>
-    <w:lsdException w:name="footnote reference" w:semiHidden="1" w:unhideWhenUsed="1"/>
-    <w:lsdException w:name="annotation reference" w:semiHidden="1" w:unhideWhenUsed="1"/>
-    <w:lsdException w:name="line number" w:semiHidden="1" w:unhideWhenUsed="1"/>
-    <w:lsdException w:name="page number" w:semiHidden="1" w:unhideWhenUsed="1"/>
-    <w:lsdException w:name="endnote reference" w:semiHidden="1" w:unhideWhenUsed="1"/>
-    <w:lsdException w:name="endnote text" w:semiHidden="1" w:unhideWhenUsed="1"/>
-    <w:lsdException w:name="table of authorities" w:semiHidden="1" w:unhideWhenUsed="1"/>
-    <w:lsdException w:name="macro" w:semiHidden="1" w:unhideWhenUsed="1"/>
-    <w:lsdException w:name="toa heading" w:semiHidden="1" w:unhideWhenUsed="1"/>
-    <w:lsdException w:name="List" w:semiHidden="1" w:unhideWhenUsed="1"/>
-    <w:lsdException w:name="List Bullet" w:semiHidden="1" w:unhideWhenUsed="1"/>
-    <w:lsdException w:name="List Number" w:semiHidden="1" w:unhideWhenUsed="1"/>
-    <w:lsdException w:name="List 2" w:semiHidden="1" w:unhideWhenUsed="1"/>
-    <w:lsdException w:name="List 3" w:semiHidden="1" w:unhideWhenUsed="1"/>
-    <w:lsdException w:name="List 4" w:semiHidden="1" w:unhideWhenUsed="1"/>
-    <w:lsdException w:name="List 5" w:semiHidden="1" w:unhideWhenUsed="1"/>
-    <w:lsdException w:name="List Bullet 2" w:semiHidden="1" w:unhideWhenUsed="1"/>
-    <w:lsdException w:name="List Bullet 3" w:semiHidden="1" w:unhideWhenUsed="1"/>
-    <w:lsdException w:name="List Bullet 4" w:semiHidden="1" w:unhideWhenUsed="1"/>
-    <w:lsdException w:name="List Bullet 5" w:semiHidden="1" w:unhideWhenUsed="1"/>
-    <w:lsdException w:name="List Number 2" w:semiHidden="1" w:unhideWhenUsed="1"/>
-    <w:lsdException w:name="List Number 3" w:semiHidden="1" w:unhideWhenUsed="1"/>
-    <w:lsdException w:name="List Number 4" w:semiHidden="1" w:unhideWhenUsed="1"/>
-    <w:lsdException w:name="List Number 5" w:semiHidden="1" w:unhideWhenUsed="1"/>
-    <w:lsdException w:name="Title" w:uiPriority="10" w:qFormat="1"/>
-    <w:lsdException w:name="Closing" w:semiHidden="1" w:unhideWhenUsed="1"/>
-    <w:lsdException w:name="Signature" w:semiHidden="1" w:unhideWhenUsed="1"/>
-    <w:lsdException w:name="Default Paragraph Font" w:semiHidden="1" w:uiPriority="1" w:unhideWhenUsed="1"/>
-    <w:lsdException w:name="Body Text" w:semiHidden="1" w:unhideWhenUsed="1"/>
-    <w:lsdException w:name="Body Text Indent" w:semiHidden="1" w:unhideWhenUsed="1"/>
-    <w:lsdException w:name="List Continue" w:semiHidden="1" w:unhideWhenUsed="1"/>
-    <w:lsdException w:name="List Continue 2" w:semiHidden="1" w:unhideWhenUsed="1"/>
-    <w:lsdException w:name="List Continue 3" w:semiHidden="1" w:unhideWhenUsed="1"/>
-    <w:lsdException w:name="List Continue 4" w:semiHidden="1" w:unhideWhenUsed="1"/>
-    <w:lsdException w:name="List Continue 5" w:semiHidden="1" w:unhideWhenUsed="1"/>
-    <w:lsdException w:name="Message Header" w:semiHidden="1" w:unhideWhenUsed="1"/>
-    <w:lsdException w:name="Subtitle" w:uiPriority="11" w:qFormat="1"/>
-    <w:lsdException w:name="Salutation" w:semiHidden="1" w:unhideWhenUsed="1"/>
-    <w:lsdException w:name="Date" w:semiHidden="1" w:unhideWhenUsed="1"/>
-    <w:lsdException w:name="Body Text First Indent" w:semiHidden="1" w:unhideWhenUsed="1"/>
-    <w:lsdException w:name="Body Text First Indent 2" w:semiHidden="1" w:unhideWhenUsed="1"/>
-    <w:lsdException w:name="Note Heading" w:semiHidden="1" w:unhideWhenUsed="1"/>
-    <w:lsdException w:name="Body Text 2" w:semiHidden="1" w:unhideWhenUsed="1"/>
-    <w:lsdException w:name="Body Text 3" w:semiHidden="1" w:unhideWhenUsed="1"/>
-    <w:lsdException w:name="Body Text Indent 2" w:semiHidden="1" w:unhideWhenUsed="1"/>
-    <w:lsdException w:name="Body Text Indent 3" w:semiHidden="1" w:unhideWhenUsed="1"/>
-    <w:lsdException w:name="Block Text" w:semiHidden="1" w:unhideWhenUsed="1"/>
-    <w:lsdException w:name="Hyperlink" w:semiHidden="1" w:unhideWhenUsed="1"/>
-    <w:lsdException w:name="FollowedHyperlink" w:semiHidden="1" w:unhideWhenUsed="1"/>
-    <w:lsdException w:name="Strong" w:uiPriority="22" w:qFormat="1"/>
-    <w:lsdException w:name="Emphasis" w:uiPriority="20" w:qFormat="1"/>
-    <w:lsdException w:name="Document Map" w:semiHidden="1" w:unhideWhenUsed="1"/>
-    <w:lsdException w:name="Plain Text" w:semiHidden="1" w:unhideWhenUsed="1"/>
-    <w:lsdException w:name="E-mail Signature" w:semiHidden="1" w:unhideWhenUsed="1"/>
-    <w:lsdException w:name="HTML Top of Form" w:semiHidden="1" w:unhideWhenUsed="1"/>
-    <w:lsdException w:name="HTML Bottom of Form" w:semiHidden="1" w:unhideWhenUsed="1"/>
-    <w:lsdException w:name="Normal (Web)" w:semiHidden="1" w:unhideWhenUsed="1"/>
-    <w:lsdException w:name="HTML Acronym" w:semiHidden="1" w:unhideWhenUsed="1"/>
-    <w:lsdException w:name="HTML Address" w:semiHidden="1" w:unhideWhenUsed="1"/>
-    <w:lsdException w:name="HTML Cite" w:semiHidden="1" w:unhideWhenUsed="1"/>
-    <w:lsdException w:name="HTML Code" w:semiHidden="1" w:unhideWhenUsed="1"/>
-    <w:lsdException w:name="HTML Definition" w:semiHidden="1" w:unhideWhenUsed="1"/>
-    <w:lsdException w:name="HTML Keyboard" w:semiHidden="1" w:unhideWhenUsed="1"/>
-    <w:lsdException w:name="HTML Preformatted" w:semiHidden="1" w:unhideWhenUsed="1"/>
-    <w:lsdException w:name="HTML Sample" w:semiHidden="1" w:unhideWhenUsed="1"/>
-    <w:lsdException w:name="HTML Typewriter" w:semiHidden="1" w:unhideWhenUsed="1"/>
-    <w:lsdException w:name="HTML Variable" w:semiHidden="1" w:unhideWhenUsed="1"/>
-    <w:lsdException w:name="Normal Table" w:semiHidden="1" w:unhideWhenUsed="1"/>
-    <w:lsdException w:name="annotation subject" w:semiHidden="1" w:unhideWhenUsed="1"/>
-    <w:lsdException w:name="No List" w:semiHidden="1" w:unhideWhenUsed="1"/>
-    <w:lsdException w:name="Outline List 1" w:semiHidden="1" w:unhideWhenUsed="1"/>
-    <w:lsdException w:name="Outline List 2" w:semiHidden="1" w:unhideWhenUsed="1"/>
-    <w:lsdException w:name="Outline List 3" w:semiHidden="1" w:unhideWhenUsed="1"/>
-    <w:lsdException w:name="Table Simple 1" w:semiHidden="1" w:unhideWhenUsed="1"/>
-    <w:lsdException w:name="Table Simple 2" w:semiHidden="1" w:unhideWhenUsed="1"/>
-    <w:lsdException w:name="Table Simple 3" w:semiHidden="1" w:unhideWhenUsed="1"/>
-    <w:lsdException w:name="Table Classic 1" w:semiHidden="1" w:unhideWhenUsed="1"/>
-    <w:lsdException w:name="Table Classic 2" w:semiHidden="1" w:unhideWhenUsed="1"/>
-    <w:lsdException w:name="Table Classic 3" w:semiHidden="1" w:unhideWhenUsed="1"/>
-    <w:lsdException w:name="Table Classic 4" w:semiHidden="1" w:unhideWhenUsed="1"/>
-    <w:lsdException w:name="Table Colorful 1" w:semiHidden="1" w:unhideWhenUsed="1"/>
-    <w:lsdException w:name="Table Colorful 2" w:semiHidden="1" w:unhideWhenUsed="1"/>
-    <w:lsdException w:name="Table Colorful 3" w:semiHidden="1" w:unhideWhenUsed="1"/>
-    <w:lsdException w:name="Table Columns 1" w:semiHidden="1" w:unhideWhenUsed="1"/>
-    <w:lsdException w:name="Table Columns 2" w:semiHidden="1" w:unhideWhenUsed="1"/>
-    <w:lsdException w:name="Table Columns 3" w:semiHidden="1" w:unhideWhenUsed="1"/>
-    <w:lsdException w:name="Table Columns 4" w:semiHidden="1" w:unhideWhenUsed="1"/>
-    <w:lsdException w:name="Table Columns 5" w:semiHidden="1" w:unhideWhenUsed="1"/>
-    <w:lsdException w:name="Table Grid 1" w:semiHidden="1" w:unhideWhenUsed="1"/>
-    <w:lsdException w:name="Table Grid 2" w:semiHidden="1" w:unhideWhenUsed="1"/>
-    <w:lsdException w:name="Table Grid 3" w:semiHidden="1" w:unhideWhenUsed="1"/>
-    <w:lsdException w:name="Table Grid 4" w:semiHidden="1" w:unhideWhenUsed="1"/>
-    <w:lsdException w:name="Table Grid 5" w:semiHidden="1" w:unhideWhenUsed="1"/>
-    <w:lsdException w:name="Table Grid 6" w:semiHidden="1" w:unhideWhenUsed="1"/>
-    <w:lsdException w:name="Table Grid 7" w:semiHidden="1" w:unhideWhenUsed="1"/>
-    <w:lsdException w:name="Table Grid 8" w:semiHidden="1" w:unhideWhenUsed="1"/>
-    <w:lsdException w:name="Table List 1" w:semiHidden="1" w:unhideWhenUsed="1"/>
-    <w:lsdException w:name="Table List 2" w:semiHidden="1" w:unhideWhenUsed="1"/>
-    <w:lsdException w:name="Table List 3" w:semiHidden="1" w:unhideWhenUsed="1"/>
-    <w:lsdException w:name="Table List 4" w:semiHidden="1" w:unhideWhenUsed="1"/>
-    <w:lsdException w:name="Table List 5" w:semiHidden="1" w:unhideWhenUsed="1"/>
-    <w:lsdException w:name="Table List 6" w:semiHidden="1" w:unhideWhenUsed="1"/>
-    <w:lsdException w:name="Table List 7" w:semiHidden="1" w:unhideWhenUsed="1"/>
-    <w:lsdException w:name="Table List 8" w:semiHidden="1" w:unhideWhenUsed="1"/>
-    <w:lsdException w:name="Table 3D effects 1" w:semiHidden="1" w:unhideWhenUsed="1"/>
-    <w:lsdException w:name="Table 3D effects 2" w:semiHidden="1" w:unhideWhenUsed="1"/>
-    <w:lsdException w:name="Table 3D effects 3" w:semiHidden="1" w:unhideWhenUsed="1"/>
-    <w:lsdException w:name="Table Contemporary" w:semiHidden="1" w:unhideWhenUsed="1"/>
-    <w:lsdException w:name="Table Elegant" w:semiHidden="1" w:unhideWhenUsed="1"/>
-    <w:lsdException w:name="Table Professional" w:semiHidden="1" w:unhideWhenUsed="1"/>
-    <w:lsdException w:name="Table Subtle 1" w:semiHidden="1" w:unhideWhenUsed="1"/>
-    <w:lsdException w:name="Table Subtle 2" w:semiHidden="1" w:unhideWhenUsed="1"/>
-    <w:lsdException w:name="Table Web 1" w:semiHidden="1" w:unhideWhenUsed="1"/>
-    <w:lsdException w:name="Table Web 2" w:semiHidden="1" w:unhideWhenUsed="1"/>
-    <w:lsdException w:name="Table Web 3" w:semiHidden="1" w:unhideWhenUsed="1"/>
-    <w:lsdException w:name="Balloon Text" w:semiHidden="1" w:unhideWhenUsed="1"/>
-    <w:lsdException w:name="Table Grid" w:uiPriority="39"/>
-    <w:lsdException w:name="Table Theme" w:semiHidden="1" w:unhideWhenUsed="1"/>
-    <w:lsdException w:name="Note Level 1" w:semiHidden="1" w:unhideWhenUsed="1"/>
-    <w:lsdException w:name="Note Level 2" w:semiHidden="1" w:unhideWhenUsed="1"/>
-    <w:lsdException w:name="Note Level 3" w:semiHidden="1" w:unhideWhenUsed="1"/>
-    <w:lsdException w:name="Note Level 4" w:semiHidden="1" w:unhideWhenUsed="1"/>
-    <w:lsdException w:name="Note Level 5" w:semiHidden="1" w:unhideWhenUsed="1"/>
-    <w:lsdException w:name="Note Level 6" w:semiHidden="1" w:unhideWhenUsed="1"/>
-    <w:lsdException w:name="Note Level 7" w:semiHidden="1" w:unhideWhenUsed="1"/>
-    <w:lsdException w:name="Note Level 8" w:semiHidden="1" w:unhideWhenUsed="1"/>
-    <w:lsdException w:name="Note Level 9" w:semiHidden="1" w:unhideWhenUsed="1"/>
-    <w:lsdException w:name="Placeholder Text" w:semiHidden="1"/>
-    <w:lsdException w:name="No Spacing" w:uiPriority="1" w:qFormat="1"/>
-    <w:lsdException w:name="Light Shading" w:uiPriority="60"/>
-    <w:lsdException w:name="Light List" w:uiPriority="61"/>
-    <w:lsdException w:name="Light Grid" w:uiPriority="62"/>
-    <w:lsdException w:name="Medium Shading 1" w:uiPriority="63"/>
-    <w:lsdException w:name="Medium Shading 2" w:uiPriority="64"/>
-    <w:lsdException w:name="Medium List 1" w:uiPriority="65"/>
-    <w:lsdException w:name="Medium List 2" w:uiPriority="66"/>
-    <w:lsdException w:name="Medium Grid 1" w:uiPriority="67"/>
-    <w:lsdException w:name="Medium Grid 2" w:uiPriority="68"/>
-    <w:lsdException w:name="Medium Grid 3" w:uiPriority="69"/>
-    <w:lsdException w:name="Dark List" w:uiPriority="70"/>
-    <w:lsdException w:name="Colorful Shading" w:uiPriority="71"/>
-    <w:lsdException w:name="Colorful List" w:uiPriority="72"/>
-    <w:lsdException w:name="Colorful Grid" w:uiPriority="73"/>
-    <w:lsdException w:name="Light Shading Accent 1" w:uiPriority="60"/>
-    <w:lsdException w:name="Light List Accent 1" w:uiPriority="61"/>
-    <w:lsdException w:name="Light Grid Accent 1" w:uiPriority="62"/>
-    <w:lsdException w:name="Medium Shading 1 Accent 1" w:uiPriority="63"/>
-    <w:lsdException w:name="Medium Shading 2 Accent 1" w:uiPriority="64"/>
-    <w:lsdException w:name="Medium List 1 Accent 1" w:uiPriority="65"/>
-    <w:lsdException w:name="Revision" w:semiHidden="1"/>
-    <w:lsdException w:name="List Paragraph" w:uiPriority="34" w:qFormat="1"/>
-    <w:lsdException w:name="Quote" w:uiPriority="29" w:qFormat="1"/>
-    <w:lsdException w:name="Intense Quote" w:uiPriority="30" w:qFormat="1"/>
-    <w:lsdException w:name="Medium List 2 Accent 1" w:uiPriority="66"/>
-    <w:lsdException w:name="Medium Grid 1 Accent 1" w:uiPriority="67"/>
-    <w:lsdException w:name="Medium Grid 2 Accent 1" w:uiPriority="68"/>
-    <w:lsdException w:name="Medium Grid 3 Accent 1" w:uiPriority="69"/>
-    <w:lsdException w:name="Dark List Accent 1" w:uiPriority="70"/>
-    <w:lsdException w:name="Colorful Shading Accent 1" w:uiPriority="71"/>
-    <w:lsdException w:name="Colorful List Accent 1" w:uiPriority="72"/>
-    <w:lsdException w:name="Colorful Grid Accent 1" w:uiPriority="73"/>
-    <w:lsdException w:name="Light Shading Accent 2" w:uiPriority="60"/>
-    <w:lsdException w:name="Light List Accent 2" w:uiPriority="61"/>
-    <w:lsdException w:name="Light Grid Accent 2" w:uiPriority="62"/>
-    <w:lsdException w:name="Medium Shading 1 Accent 2" w:uiPriority="63"/>
-    <w:lsdException w:name="Medium Shading 2 Accent 2" w:uiPriority="64"/>
-    <w:lsdException w:name="Medium List 1 Accent 2" w:uiPriority="65"/>
-    <w:lsdException w:name="Medium List 2 Accent 2" w:uiPriority="66"/>
-    <w:lsdException w:name="Medium Grid 1 Accent 2" w:uiPriority="67"/>
-    <w:lsdException w:name="Medium Grid 2 Accent 2" w:uiPriority="68"/>
-    <w:lsdException w:name="Medium Grid 3 Accent 2" w:uiPriority="69"/>
-    <w:lsdException w:name="Dark List Accent 2" w:uiPriority="70"/>
-    <w:lsdException w:name="Colorful Shading Accent 2" w:uiPriority="71"/>
-    <w:lsdException w:name="Colorful List Accent 2" w:uiPriority="72"/>
-    <w:lsdException w:name="Colorful Grid Accent 2" w:uiPriority="73"/>
-    <w:lsdException w:name="Light Shading Accent 3" w:uiPriority="60"/>
-    <w:lsdException w:name="Light List Accent 3" w:uiPriority="61"/>
-    <w:lsdException w:name="Light Grid Accent 3" w:uiPriority="62"/>
-    <w:lsdException w:name="Medium Shading 1 Accent 3" w:uiPriority="63"/>
-    <w:lsdException w:name="Medium Shading 2 Accent 3" w:uiPriority="64"/>
-    <w:lsdException w:name="Medium List 1 Accent 3" w:uiPriority="65"/>
-    <w:lsdException w:name="Medium List 2 Accent 3" w:uiPriority="66"/>
-    <w:lsdException w:name="Medium Grid 1 Accent 3" w:uiPriority="67"/>
-    <w:lsdException w:name="Medium Grid 2 Accent 3" w:uiPriority="68"/>
-    <w:lsdException w:name="Medium Grid 3 Accent 3" w:uiPriority="69"/>
-    <w:lsdException w:name="Dark List Accent 3" w:uiPriority="70"/>
-    <w:lsdException w:name="Colorful Shading Accent 3" w:uiPriority="71"/>
-    <w:lsdException w:name="Colorful List Accent 3" w:uiPriority="72"/>
-    <w:lsdException w:name="Colorful Grid Accent 3" w:uiPriority="73"/>
-    <w:lsdException w:name="Light Shading Accent 4" w:uiPriority="60"/>
-    <w:lsdException w:name="Light List Accent 4" w:uiPriority="61"/>
-    <w:lsdException w:name="Light Grid Accent 4" w:uiPriority="62"/>
-    <w:lsdException w:name="Medium Shading 1 Accent 4" w:uiPriority="63"/>
-    <w:lsdException w:name="Medium Shading 2 Accent 4" w:uiPriority="64"/>
-    <w:lsdException w:name="Medium List 1 Accent 4" w:uiPriority="65"/>
-    <w:lsdException w:name="Medium List 2 Accent 4" w:uiPriority="66"/>
-    <w:lsdException w:name="Medium Grid 1 Accent 4" w:uiPriority="67"/>
-    <w:lsdException w:name="Medium Grid 2 Accent 4" w:uiPriority="68"/>
-    <w:lsdException w:name="Medium Grid 3 Accent 4" w:uiPriority="69"/>
-    <w:lsdException w:name="Dark List Accent 4" w:uiPriority="70"/>
-    <w:lsdException w:name="Colorful Shading Accent 4" w:uiPriority="71"/>
-    <w:lsdException w:name="Colorful List Accent 4" w:uiPriority="72"/>
-    <w:lsdException w:name="Colorful Grid Accent 4" w:uiPriority="73"/>
-    <w:lsdException w:name="Light Shading Accent 5" w:uiPriority="60"/>
-    <w:lsdException w:name="Light List Accent 5" w:uiPriority="61"/>
-    <w:lsdException w:name="Light Grid Accent 5" w:uiPriority="62"/>
-    <w:lsdException w:name="Medium Shading 1 Accent 5" w:uiPriority="63"/>
-    <w:lsdException w:name="Medium Shading 2 Accent 5" w:uiPriority="64"/>
-    <w:lsdException w:name="Medium List 1 Accent 5" w:uiPriority="65"/>
-    <w:lsdException w:name="Medium List 2 Accent 5" w:uiPriority="66"/>
-    <w:lsdException w:name="Medium Grid 1 Accent 5" w:uiPriority="67"/>
-    <w:lsdException w:name="Medium Grid 2 Accent 5" w:uiPriority="68"/>
-    <w:lsdException w:name="Medium Grid 3 Accent 5" w:uiPriority="69"/>
-    <w:lsdException w:name="Dark List Accent 5" w:uiPriority="70"/>
-    <w:lsdException w:name="Colorful Shading Accent 5" w:uiPriority="71"/>
-    <w:lsdException w:name="Colorful List Accent 5" w:uiPriority="72"/>
-    <w:lsdException w:name="Colorful Grid Accent 5" w:uiPriority="73"/>
-    <w:lsdException w:name="Light Shading Accent 6" w:uiPriority="60"/>
-    <w:lsdException w:name="Light List Accent 6" w:uiPriority="61"/>
-    <w:lsdException w:name="Light Grid Accent 6" w:uiPriority="62"/>
-    <w:lsdException w:name="Medium Shading 1 Accent 6" w:uiPriority="63"/>
-    <w:lsdException w:name="Medium Shading 2 Accent 6" w:uiPriority="64"/>
-    <w:lsdException w:name="Medium List 1 Accent 6" w:uiPriority="65"/>
-    <w:lsdException w:name="Medium List 2 Accent 6" w:uiPriority="66"/>
-    <w:lsdException w:name="Medium Grid 1 Accent 6" w:uiPriority="67"/>
-    <w:lsdException w:name="Medium Grid 2 Accent 6" w:uiPriority="68"/>
-    <w:lsdException w:name="Medium Grid 3 Accent 6" w:uiPriority="69"/>
-    <w:lsdException w:name="Dark List Accent 6" w:uiPriority="70"/>
-    <w:lsdException w:name="Colorful Shading Accent 6" w:uiPriority="71"/>
-    <w:lsdException w:name="Colorful List Accent 6" w:uiPriority="72"/>
-    <w:lsdException w:name="Colorful Grid Accent 6" w:uiPriority="73"/>
-    <w:lsdException w:name="Subtle Emphasis" w:uiPriority="19" w:qFormat="1"/>
-    <w:lsdException w:name="Intense Emphasis" w:uiPriority="21" w:qFormat="1"/>
-    <w:lsdException w:name="Subtle Reference" w:uiPriority="31" w:qFormat="1"/>
-    <w:lsdException w:name="Intense Reference" w:uiPriority="32" w:qFormat="1"/>
-    <w:lsdException w:name="Book Title" w:uiPriority="33" w:qFormat="1"/>
-    <w:lsdException w:name="Bibliography" w:semiHidden="1" w:uiPriority="37" w:unhideWhenUsed="1"/>
-    <w:lsdException w:name="TOC Heading" w:semiHidden="1" w:uiPriority="39" w:unhideWhenUsed="1" w:qFormat="1"/>
-    <w:lsdException w:name="Plain Table 1" w:uiPriority="41"/>
-    <w:lsdException w:name="Plain Table 2" w:uiPriority="42"/>
-    <w:lsdException w:name="Plain Table 3" w:uiPriority="43"/>
-    <w:lsdException w:name="Plain Table 4" w:uiPriority="44"/>
-    <w:lsdException w:name="Plain Table 5" w:uiPriority="45"/>
-    <w:lsdException w:name="Grid Table Light" w:uiPriority="40"/>
-    <w:lsdException w:name="Grid Table 1 Light" w:uiPriority="46"/>
-    <w:lsdException w:name="Grid Table 2" w:uiPriority="47"/>
-    <w:lsdException w:name="Grid Table 3" w:uiPriority="48"/>
-    <w:lsdException w:name="Grid Table 4" w:uiPriority="49"/>
-    <w:lsdException w:name="Grid Table 5 Dark" w:uiPriority="50"/>
-    <w:lsdException w:name="Grid Table 6 Colorful" w:uiPriority="51"/>
-    <w:lsdException w:name="Grid Table 7 Colorful" w:uiPriority="52"/>
-    <w:lsdException w:name="Grid Table 1 Light Accent 1" w:uiPriority="46"/>
-    <w:lsdException w:name="Grid Table 2 Accent 1" w:uiPriority="47"/>
-    <w:lsdException w:name="Grid Table 3 Accent 1" w:uiPriority="48"/>
-    <w:lsdException w:name="Grid Table 4 Accent 1" w:uiPriority="49"/>
-    <w:lsdException w:name="Grid Table 5 Dark Accent 1" w:uiPriority="50"/>
-    <w:lsdException w:name="Grid Table 6 Colorful Accent 1" w:uiPriority="51"/>
-    <w:lsdException w:name="Grid Table 7 Colorful Accent 1" w:uiPriority="52"/>
-    <w:lsdException w:name="Grid Table 1 Light Accent 2" w:uiPriority="46"/>
-    <w:lsdException w:name="Grid Table 2 Accent 2" w:uiPriority="47"/>
-    <w:lsdException w:name="Grid Table 3 Accent 2" w:uiPriority="48"/>
-    <w:lsdException w:name="Grid Table 4 Accent 2" w:uiPriority="49"/>
-    <w:lsdException w:name="Grid Table 5 Dark Accent 2" w:uiPriority="50"/>
-    <w:lsdException w:name="Grid Table 6 Colorful Accent 2" w:uiPriority="51"/>
-    <w:lsdException w:name="Grid Table 7 Colorful Accent 2" w:uiPriority="52"/>
-    <w:lsdException w:name="Grid Table 1 Light Accent 3" w:uiPriority="46"/>
-    <w:lsdException w:name="Grid Table 2 Accent 3" w:uiPriority="47"/>
-    <w:lsdException w:name="Grid Table 3 Accent 3" w:uiPriority="48"/>
-    <w:lsdException w:name="Grid Table 4 Accent 3" w:uiPriority="49"/>
-    <w:lsdException w:name="Grid Table 5 Dark Accent 3" w:uiPriority="50"/>
-    <w:lsdException w:name="Grid Table 6 Colorful Accent 3" w:uiPriority="51"/>
-    <w:lsdException w:name="Grid Table 7 Colorful Accent 3" w:uiPriority="52"/>
-    <w:lsdException w:name="Grid Table 1 Light Accent 4" w:uiPriority="46"/>
-    <w:lsdException w:name="Grid Table 2 Accent 4" w:uiPriority="47"/>
-    <w:lsdException w:name="Grid Table 3 Accent 4" w:uiPriority="48"/>
-    <w:lsdException w:name="Grid Table 4 Accent 4" w:uiPriority="49"/>
-    <w:lsdException w:name="Grid Table 5 Dark Accent 4" w:uiPriority="50"/>
-    <w:lsdException w:name="Grid Table 6 Colorful Accent 4" w:uiPriority="51"/>
-    <w:lsdException w:name="Grid Table 7 Colorful Accent 4" w:uiPriority="52"/>
-    <w:lsdException w:name="Grid Table 1 Light Accent 5" w:uiPriority="46"/>
-    <w:lsdException w:name="Grid Table 2 Accent 5" w:uiPriority="47"/>
-    <w:lsdException w:name="Grid Table 3 Accent 5" w:uiPriority="48"/>
-    <w:lsdException w:name="Grid Table 4 Accent 5" w:uiPriority="49"/>
-    <w:lsdException w:name="Grid Table 5 Dark Accent 5" w:uiPriority="50"/>
-    <w:lsdException w:name="Grid Table 6 Colorful Accent 5" w:uiPriority="51"/>
-    <w:lsdException w:name="Grid Table 7 Colorful Accent 5" w:uiPriority="52"/>
-    <w:lsdException w:name="Grid Table 1 Light Accent 6" w:uiPriority="46"/>
-    <w:lsdException w:name="Grid Table 2 Accent 6" w:uiPriority="47"/>
-    <w:lsdException w:name="Grid Table 3 Accent 6" w:uiPriority="48"/>
-    <w:lsdException w:name="Grid Table 4 Accent 6" w:uiPriority="49"/>
-    <w:lsdException w:name="Grid Table 5 Dark Accent 6" w:uiPriority="50"/>
-    <w:lsdException w:name="Grid Table 6 Colorful Accent 6" w:uiPriority="51"/>
-    <w:lsdException w:name="Grid Table 7 Colorful Accent 6" w:uiPriority="52"/>
-    <w:lsdException w:name="List Table 1 Light" w:uiPriority="46"/>
-    <w:lsdException w:name="List Table 2" w:uiPriority="47"/>
-    <w:lsdException w:name="List Table 3" w:uiPriority="48"/>
-    <w:lsdException w:name="List Table 4" w:uiPriority="49"/>
-    <w:lsdException w:name="List Table 5 Dark" w:uiPriority="50"/>
-    <w:lsdException w:name="List Table 6 Colorful" w:uiPriority="51"/>
-    <w:lsdException w:name="List Table 7 Colorful" w:uiPriority="52"/>
-    <w:lsdException w:name="List Table 1 Light Accent 1" w:uiPriority="46"/>
-    <w:lsdException w:name="List Table 2 Accent 1" w:uiPriority="47"/>
-    <w:lsdException w:name="List Table 3 Accent 1" w:uiPriority="48"/>
-    <w:lsdException w:name="List Table 4 Accent 1" w:uiPriority="49"/>
-    <w:lsdException w:name="List Table 5 Dark Accent 1" w:uiPriority="50"/>
-    <w:lsdException w:name="List Table 6 Colorful Accent 1" w:uiPriority="51"/>
-    <w:lsdException w:name="List Table 7 Colorful Accent 1" w:uiPriority="52"/>
-    <w:lsdException w:name="List Table 1 Light Accent 2" w:uiPriority="46"/>
-    <w:lsdException w:name="List Table 2 Accent 2" w:uiPriority="47"/>
-    <w:lsdException w:name="List Table 3 Accent 2" w:uiPriority="48"/>
-    <w:lsdException w:name="List Table 4 Accent 2" w:uiPriority="49"/>
-    <w:lsdException w:name="List Table 5 Dark Accent 2" w:uiPriority="50"/>
-    <w:lsdException w:name="List Table 6 Colorful Accent 2" w:uiPriority="51"/>
-    <w:lsdException w:name="List Table 7 Colorful Accent 2" w:uiPriority="52"/>
-    <w:lsdException w:name="List Table 1 Light Accent 3" w:uiPriority="46"/>
-    <w:lsdException w:name="List Table 2 Accent 3" w:uiPriority="47"/>
-    <w:lsdException w:name="List Table 3 Accent 3" w:uiPriority="48"/>
-    <w:lsdException w:name="List Table 4 Accent 3" w:uiPriority="49"/>
-    <w:lsdException w:name="List Table 5 Dark Accent 3" w:uiPriority="50"/>
-    <w:lsdException w:name="List Table 6 Colorful Accent 3" w:uiPriority="51"/>
-    <w:lsdException w:name="List Table 7 Colorful Accent 3" w:uiPriority="52"/>
-    <w:lsdException w:name="List Table 1 Light Accent 4" w:uiPriority="46"/>
-    <w:lsdException w:name="List Table 2 Accent 4" w:uiPriority="47"/>
-    <w:lsdException w:name="List Table 3 Accent 4" w:uiPriority="48"/>
-    <w:lsdException w:name="List Table 4 Accent 4" w:uiPriority="49"/>
-    <w:lsdException w:name="List Table 5 Dark Accent 4" w:uiPriority="50"/>
-    <w:lsdException w:name="List Table 6 Colorful Accent 4" w:uiPriority="51"/>
-    <w:lsdException w:name="List Table 7 Colorful Accent 4" w:uiPriority="52"/>
-    <w:lsdException w:name="List Table 1 Light Accent 5" w:uiPriority="46"/>
-    <w:lsdException w:name="List Table 2 Accent 5" w:uiPriority="47"/>
-    <w:lsdException w:name="List Table 3 Accent 5" w:uiPriority="48"/>
-    <w:lsdException w:name="List Table 4 Accent 5" w:uiPriority="49"/>
-    <w:lsdException w:name="List Table 5 Dark Accent 5" w:uiPriority="50"/>
-    <w:lsdException w:name="List Table 6 Colorful Accent 5" w:uiPriority="51"/>
-    <w:lsdException w:name="List Table 7 Colorful Accent 5" w:uiPriority="52"/>
-    <w:lsdException w:name="List Table 1 Light Accent 6" w:uiPriority="46"/>
-    <w:lsdException w:name="List Table 2 Accent 6" w:uiPriority="47"/>
-    <w:lsdException w:name="List Table 3 Accent 6" w:uiPriority="48"/>
-    <w:lsdException w:name="List Table 4 Accent 6" w:uiPriority="49"/>
-    <w:lsdException w:name="List Table 5 Dark Accent 6" w:uiPriority="50"/>
-    <w:lsdException w:name="List Table 6 Colorful Accent 6" w:uiPriority="51"/>
-    <w:lsdException w:name="List Table 7 Colorful Accent 6" w:uiPriority="52"/>
+  <w:latentStyles w:defLockedState="0" w:defUIPriority="99" w:defSemiHidden="1" w:defUnhideWhenUsed="1" w:defQFormat="0" w:count="267">
+    <w:lsdException w:name="Normal" w:semiHidden="0" w:uiPriority="0" w:unhideWhenUsed="0" w:qFormat="1"/>
+    <w:lsdException w:name="heading 1" w:semiHidden="0" w:uiPriority="9" w:unhideWhenUsed="0" w:qFormat="1"/>
+    <w:lsdException w:name="heading 2" w:uiPriority="9" w:qFormat="1"/>
+    <w:lsdException w:name="heading 3" w:uiPriority="9" w:qFormat="1"/>
+    <w:lsdException w:name="heading 4" w:uiPriority="9" w:qFormat="1"/>
+    <w:lsdException w:name="heading 5" w:uiPriority="9" w:qFormat="1"/>
+    <w:lsdException w:name="heading 6" w:uiPriority="9" w:qFormat="1"/>
+    <w:lsdException w:name="heading 7" w:uiPriority="9" w:qFormat="1"/>
+    <w:lsdException w:name="heading 8" w:uiPriority="9" w:qFormat="1"/>
+    <w:lsdException w:name="heading 9" w:uiPriority="9" w:qFormat="1"/>
+    <w:lsdException w:name="toc 1" w:uiPriority="39"/>
+    <w:lsdException w:name="toc 2" w:uiPriority="39"/>
+    <w:lsdException w:name="toc 3" w:uiPriority="39"/>
+    <w:lsdException w:name="toc 4" w:uiPriority="39"/>
+    <w:lsdException w:name="toc 5" w:uiPriority="39"/>
+    <w:lsdException w:name="toc 6" w:uiPriority="39"/>
+    <w:lsdException w:name="toc 7" w:uiPriority="39"/>
+    <w:lsdException w:name="toc 8" w:uiPriority="39"/>
+    <w:lsdException w:name="toc 9" w:uiPriority="39"/>
+    <w:lsdException w:name="caption" w:uiPriority="35" w:qFormat="1"/>
+    <w:lsdException w:name="Title" w:semiHidden="0" w:uiPriority="10" w:unhideWhenUsed="0" w:qFormat="1"/>
+    <w:lsdException w:name="Default Paragraph Font" w:uiPriority="1"/>
+    <w:lsdException w:name="Subtitle" w:semiHidden="0" w:uiPriority="11" w:unhideWhenUsed="0" w:qFormat="1"/>
+    <w:lsdException w:name="Strong" w:semiHidden="0" w:uiPriority="22" w:unhideWhenUsed="0" w:qFormat="1"/>
+    <w:lsdException w:name="Emphasis" w:semiHidden="0" w:uiPriority="20" w:unhideWhenUsed="0" w:qFormat="1"/>
+    <w:lsdException w:name="Table Grid" w:semiHidden="0" w:uiPriority="39" w:unhideWhenUsed="0"/>
+    <w:lsdException w:name="Placeholder Text" w:unhideWhenUsed="0"/>
+    <w:lsdException w:name="No Spacing" w:semiHidden="0" w:uiPriority="1" w:unhideWhenUsed="0" w:qFormat="1"/>
+    <w:lsdException w:name="Light Shading" w:semiHidden="0" w:uiPriority="60" w:unhideWhenUsed="0"/>
+    <w:lsdException w:name="Light List" w:semiHidden="0" w:uiPriority="61" w:unhideWhenUsed="0"/>
+    <w:lsdException w:name="Light Grid" w:semiHidden="0" w:uiPriority="62" w:unhideWhenUsed="0"/>
+    <w:lsdException w:name="Medium Shading 1" w:semiHidden="0" w:uiPriority="63" w:unhideWhenUsed="0"/>
+    <w:lsdException w:name="Medium Shading 2" w:semiHidden="0" w:uiPriority="64" w:unhideWhenUsed="0"/>
+    <w:lsdException w:name="Medium List 1" w:semiHidden="0" w:uiPriority="65" w:unhideWhenUsed="0"/>
+    <w:lsdException w:name="Medium List 2" w:semiHidden="0" w:uiPriority="66" w:unhideWhenUsed="0"/>
+    <w:lsdException w:name="Medium Grid 1" w:semiHidden="0" w:uiPriority="67" w:unhideWhenUsed="0"/>
+    <w:lsdException w:name="Medium Grid 2" w:semiHidden="0" w:uiPriority="68" w:unhideWhenUsed="0"/>
+    <w:lsdException w:name="Medium Grid 3" w:semiHidden="0" w:uiPriority="69" w:unhideWhenUsed="0"/>
+    <w:lsdException w:name="Dark List" w:semiHidden="0" w:uiPriority="70" w:unhideWhenUsed="0"/>
+    <w:lsdException w:name="Colorful Shading" w:semiHidden="0" w:uiPriority="71" w:unhideWhenUsed="0"/>
+    <w:lsdException w:name="Colorful List" w:semiHidden="0" w:uiPriority="72" w:unhideWhenUsed="0"/>
+    <w:lsdException w:name="Colorful Grid" w:semiHidden="0" w:uiPriority="73" w:unhideWhenUsed="0"/>
+    <w:lsdException w:name="Light Shading Accent 1" w:semiHidden="0" w:uiPriority="60" w:unhideWhenUsed="0"/>
+    <w:lsdException w:name="Light List Accent 1" w:semiHidden="0" w:uiPriority="61" w:unhideWhenUsed="0"/>
+    <w:lsdException w:name="Light Grid Accent 1" w:semiHidden="0" w:uiPriority="62" w:unhideWhenUsed="0"/>
+    <w:lsdException w:name="Medium Shading 1 Accent 1" w:semiHidden="0" w:uiPriority="63" w:unhideWhenUsed="0"/>
+    <w:lsdException w:name="Medium Shading 2 Accent 1" w:semiHidden="0" w:uiPriority="64" w:unhideWhenUsed="0"/>
+    <w:lsdException w:name="Medium List 1 Accent 1" w:semiHidden="0" w:uiPriority="65" w:unhideWhenUsed="0"/>
+    <w:lsdException w:name="Revision" w:unhideWhenUsed="0"/>
+    <w:lsdException w:name="List Paragraph" w:semiHidden="0" w:uiPriority="34" w:unhideWhenUsed="0" w:qFormat="1"/>
+    <w:lsdException w:name="Quote" w:semiHidden="0" w:uiPriority="29" w:unhideWhenUsed="0" w:qFormat="1"/>
+    <w:lsdException w:name="Intense Quote" w:semiHidden="0" w:uiPriority="30" w:unhideWhenUsed="0" w:qFormat="1"/>
+    <w:lsdException w:name="Medium List 2 Accent 1" w:semiHidden="0" w:uiPriority="66" w:unhideWhenUsed="0"/>
+    <w:lsdException w:name="Medium Grid 1 Accent 1" w:semiHidden="0" w:uiPriority="67" w:unhideWhenUsed="0"/>
+    <w:lsdException w:name="Medium Grid 2 Accent 1" w:semiHidden="0" w:uiPriority="68" w:unhideWhenUsed="0"/>
+    <w:lsdException w:name="Medium Grid 3 Accent 1" w:semiHidden="0" w:uiPriority="69" w:unhideWhenUsed="0"/>
+    <w:lsdException w:name="Dark List Accent 1" w:semiHidden="0" w:uiPriority="70" w:unhideWhenUsed="0"/>
+    <w:lsdException w:name="Colorful Shading Accent 1" w:semiHidden="0" w:uiPriority="71" w:unhideWhenUsed="0"/>
+    <w:lsdException w:name="Colorful List Accent 1" w:semiHidden="0" w:uiPriority="72" w:unhideWhenUsed="0"/>
+    <w:lsdException w:name="Colorful Grid Accent 1" w:semiHidden="0" w:uiPriority="73" w:unhideWhenUsed="0"/>
+    <w:lsdException w:name="Light Shading Accent 2" w:semiHidden="0" w:uiPriority="60" w:unhideWhenUsed="0"/>
+    <w:lsdException w:name="Light List Accent 2" w:semiHidden="0" w:uiPriority="61" w:unhideWhenUsed="0"/>
+    <w:lsdException w:name="Light Grid Accent 2" w:semiHidden="0" w:uiPriority="62" w:unhideWhenUsed="0"/>
+    <w:lsdException w:name="Medium Shading 1 Accent 2" w:semiHidden="0" w:uiPriority="63" w:unhideWhenUsed="0"/>
+    <w:lsdException w:name="Medium Shading 2 Accent 2" w:semiHidden="0" w:uiPriority="64" w:unhideWhenUsed="0"/>
+    <w:lsdException w:name="Medium List 1 Accent 2" w:semiHidden="0" w:uiPriority="65" w:unhideWhenUsed="0"/>
+    <w:lsdException w:name="Medium List 2 Accent 2" w:semiHidden="0" w:uiPriority="66" w:unhideWhenUsed="0"/>
+    <w:lsdException w:name="Medium Grid 1 Accent 2" w:semiHidden="0" w:uiPriority="67" w:unhideWhenUsed="0"/>
+    <w:lsdException w:name="Medium Grid 2 Accent 2" w:semiHidden="0" w:uiPriority="68" w:unhideWhenUsed="0"/>
+    <w:lsdException w:name="Medium Grid 3 Accent 2" w:semiHidden="0" w:uiPriority="69" w:unhideWhenUsed="0"/>
+    <w:lsdException w:name="Dark List Accent 2" w:semiHidden="0" w:uiPriority="70" w:unhideWhenUsed="0"/>
+    <w:lsdException w:name="Colorful Shading Accent 2" w:semiHidden="0" w:uiPriority="71" w:unhideWhenUsed="0"/>
+    <w:lsdException w:name="Colorful List Accent 2" w:semiHidden="0" w:uiPriority="72" w:unhideWhenUsed="0"/>
+    <w:lsdException w:name="Colorful Grid Accent 2" w:semiHidden="0" w:uiPriority="73" w:unhideWhenUsed="0"/>
+    <w:lsdException w:name="Light Shading Accent 3" w:semiHidden="0" w:uiPriority="60" w:unhideWhenUsed="0"/>
+    <w:lsdException w:name="Light List Accent 3" w:semiHidden="0" w:uiPriority="61" w:unhideWhenUsed="0"/>
+    <w:lsdException w:name="Light Grid Accent 3" w:semiHidden="0" w:uiPriority="62" w:unhideWhenUsed="0"/>
+    <w:lsdException w:name="Medium Shading 1 Accent 3" w:semiHidden="0" w:uiPriority="63" w:unhideWhenUsed="0"/>
+    <w:lsdException w:name="Medium Shading 2 Accent 3" w:semiHidden="0" w:uiPriority="64" w:unhideWhenUsed="0"/>
+    <w:lsdException w:name="Medium List 1 Accent 3" w:semiHidden="0" w:uiPriority="65" w:unhideWhenUsed="0"/>
+    <w:lsdException w:name="Medium List 2 Accent 3" w:semiHidden="0" w:uiPriority="66" w:unhideWhenUsed="0"/>
+    <w:lsdException w:name="Medium Grid 1 Accent 3" w:semiHidden="0" w:uiPriority="67" w:unhideWhenUsed="0"/>
+    <w:lsdException w:name="Medium Grid 2 Accent 3" w:semiHidden="0" w:uiPriority="68" w:unhideWhenUsed="0"/>
+    <w:lsdException w:name="Medium Grid 3 Accent 3" w:semiHidden="0" w:uiPriority="69" w:unhideWhenUsed="0"/>
+    <w:lsdException w:name="Dark List Accent 3" w:semiHidden="0" w:uiPriority="70" w:unhideWhenUsed="0"/>
+    <w:lsdException w:name="Colorful Shading Accent 3" w:semiHidden="0" w:uiPriority="71" w:unhideWhenUsed="0"/>
+    <w:lsdException w:name="Colorful List Accent 3" w:semiHidden="0" w:uiPriority="72" w:unhideWhenUsed="0"/>
+    <w:lsdException w:name="Colorful Grid Accent 3" w:semiHidden="0" w:uiPriority="73" w:unhideWhenUsed="0"/>
+    <w:lsdException w:name="Light Shading Accent 4" w:semiHidden="0" w:uiPriority="60" w:unhideWhenUsed="0"/>
+    <w:lsdException w:name="Light List Accent 4" w:semiHidden="0" w:uiPriority="61" w:unhideWhenUsed="0"/>
+    <w:lsdException w:name="Light Grid Accent 4" w:semiHidden="0" w:uiPriority="62" w:unhideWhenUsed="0"/>
+    <w:lsdException w:name="Medium Shading 1 Accent 4" w:semiHidden="0" w:uiPriority="63" w:unhideWhenUsed="0"/>
+    <w:lsdException w:name="Medium Shading 2 Accent 4" w:semiHidden="0" w:uiPriority="64" w:unhideWhenUsed="0"/>
+    <w:lsdException w:name="Medium List 1 Accent 4" w:semiHidden="0" w:uiPriority="65" w:unhideWhenUsed="0"/>
+    <w:lsdException w:name="Medium List 2 Accent 4" w:semiHidden="0" w:uiPriority="66" w:unhideWhenUsed="0"/>
+    <w:lsdException w:name="Medium Grid 1 Accent 4" w:semiHidden="0" w:uiPriority="67" w:unhideWhenUsed="0"/>
+    <w:lsdException w:name="Medium Grid 2 Accent 4" w:semiHidden="0" w:uiPriority="68" w:unhideWhenUsed="0"/>
+    <w:lsdException w:name="Medium Grid 3 Accent 4" w:semiHidden="0" w:uiPriority="69" w:unhideWhenUsed="0"/>
+    <w:lsdException w:name="Dark List Accent 4" w:semiHidden="0" w:uiPriority="70" w:unhideWhenUsed="0"/>
+    <w:lsdException w:name="Colorful Shading Accent 4" w:semiHidden="0" w:uiPriority="71" w:unhideWhenUsed="0"/>
+    <w:lsdException w:name="Colorful List Accent 4" w:semiHidden="0" w:uiPriority="72" w:unhideWhenUsed="0"/>
+    <w:lsdException w:name="Colorful Grid Accent 4" w:semiHidden="0" w:uiPriority="73" w:unhideWhenUsed="0"/>
+    <w:lsdException w:name="Light Shading Accent 5" w:semiHidden="0" w:uiPriority="60" w:unhideWhenUsed="0"/>
+    <w:lsdException w:name="Light List Accent 5" w:semiHidden="0" w:uiPriority="61" w:unhideWhenUsed="0"/>
+    <w:lsdException w:name="Light Grid Accent 5" w:semiHidden="0" w:uiPriority="62" w:unhideWhenUsed="0"/>
+    <w:lsdException w:name="Medium Shading 1 Accent 5" w:semiHidden="0" w:uiPriority="63" w:unhideWhenUsed="0"/>
+    <w:lsdException w:name="Medium Shading 2 Accent 5" w:semiHidden="0" w:uiPriority="64" w:unhideWhenUsed="0"/>
+    <w:lsdException w:name="Medium List 1 Accent 5" w:semiHidden="0" w:uiPriority="65" w:unhideWhenUsed="0"/>
+    <w:lsdException w:name="Medium List 2 Accent 5" w:semiHidden="0" w:uiPriority="66" w:unhideWhenUsed="0"/>
+    <w:lsdException w:name="Medium Grid 1 Accent 5" w:semiHidden="0" w:uiPriority="67" w:unhideWhenUsed="0"/>
+    <w:lsdException w:name="Medium Grid 2 Accent 5" w:semiHidden="0" w:uiPriority="68" w:unhideWhenUsed="0"/>
+    <w:lsdException w:name="Medium Grid 3 Accent 5" w:semiHidden="0" w:uiPriority="69" w:unhideWhenUsed="0"/>
+    <w:lsdException w:name="Dark List Accent 5" w:semiHidden="0" w:uiPriority="70" w:unhideWhenUsed="0"/>
+    <w:lsdException w:name="Colorful Shading Accent 5" w:semiHidden="0" w:uiPriority="71" w:unhideWhenUsed="0"/>
+    <w:lsdException w:name="Colorful List Accent 5" w:semiHidden="0" w:uiPriority="72" w:unhideWhenUsed="0"/>
+    <w:lsdException w:name="Colorful Grid Accent 5" w:semiHidden="0" w:uiPriority="73" w:unhideWhenUsed="0"/>
+    <w:lsdException w:name="Light Shading Accent 6" w:semiHidden="0" w:uiPriority="60" w:unhideWhenUsed="0"/>
+    <w:lsdException w:name="Light List Accent 6" w:semiHidden="0" w:uiPriority="61" w:unhideWhenUsed="0"/>
+    <w:lsdException w:name="Light Grid Accent 6" w:semiHidden="0" w:uiPriority="62" w:unhideWhenUsed="0"/>
+    <w:lsdException w:name="Medium Shading 1 Accent 6" w:semiHidden="0" w:uiPriority="63" w:unhideWhenUsed="0"/>
+    <w:lsdException w:name="Medium Shading 2 Accent 6" w:semiHidden="0" w:uiPriority="64" w:unhideWhenUsed="0"/>
+    <w:lsdException w:name="Medium List 1 Accent 6" w:semiHidden="0" w:uiPriority="65" w:unhideWhenUsed="0"/>
+    <w:lsdException w:name="Medium List 2 Accent 6" w:semiHidden="0" w:uiPriority="66" w:unhideWhenUsed="0"/>
+    <w:lsdException w:name="Medium Grid 1 Accent 6" w:semiHidden="0" w:uiPriority="67" w:unhideWhenUsed="0"/>
+    <w:lsdException w:name="Medium Grid 2 Accent 6" w:semiHidden="0" w:uiPriority="68" w:unhideWhenUsed="0"/>
+    <w:lsdException w:name="Medium Grid 3 Accent 6" w:semiHidden="0" w:uiPriority="69" w:unhideWhenUsed="0"/>
+    <w:lsdException w:name="Dark List Accent 6" w:semiHidden="0" w:uiPriority="70" w:unhideWhenUsed="0"/>
+    <w:lsdException w:name="Colorful Shading Accent 6" w:semiHidden="0" w:uiPriority="71" w:unhideWhenUsed="0"/>
+    <w:lsdException w:name="Colorful List Accent 6" w:semiHidden="0" w:uiPriority="72" w:unhideWhenUsed="0"/>
+    <w:lsdException w:name="Colorful Grid Accent 6" w:semiHidden="0" w:uiPriority="73" w:unhideWhenUsed="0"/>
+    <w:lsdException w:name="Subtle Emphasis" w:semiHidden="0" w:uiPriority="19" w:unhideWhenUsed="0" w:qFormat="1"/>
+    <w:lsdException w:name="Intense Emphasis" w:semiHidden="0" w:uiPriority="21" w:unhideWhenUsed="0" w:qFormat="1"/>
+    <w:lsdException w:name="Subtle Reference" w:semiHidden="0" w:uiPriority="31" w:unhideWhenUsed="0" w:qFormat="1"/>
+    <w:lsdException w:name="Intense Reference" w:semiHidden="0" w:uiPriority="32" w:unhideWhenUsed="0" w:qFormat="1"/>
+    <w:lsdException w:name="Book Title" w:semiHidden="0" w:uiPriority="33" w:unhideWhenUsed="0" w:qFormat="1"/>
+    <w:lsdException w:name="Bibliography" w:uiPriority="37"/>
+    <w:lsdException w:name="TOC Heading" w:uiPriority="39" w:qFormat="1"/>
   </w:latentStyles>
   <w:style w:type="paragraph" w:default="1" w:styleId="Normal">
     <w:name w:val="Normal"/>
@@ -5753,6 +5378,955 @@
         <w:right w:w="108" w:type="dxa"/>
       </w:tblCellMar>
     </w:tblPr>
+  </w:style>
+  <w:style w:type="paragraph" w:styleId="BalloonText">
+    <w:name w:val="Balloon Text"/>
+    <w:basedOn w:val="Normal"/>
+    <w:link w:val="BalloonTextChar"/>
+    <w:uiPriority w:val="99"/>
+    <w:semiHidden/>
+    <w:unhideWhenUsed/>
+    <w:rsid w:val="004A775B"/>
+    <w:pPr>
+      <w:spacing w:after="0" w:line="240" w:lineRule="auto"/>
+    </w:pPr>
+    <w:rPr>
+      <w:rFonts w:ascii="Tahoma" w:hAnsi="Tahoma" w:cs="Tahoma"/>
+      <w:sz w:val="16"/>
+      <w:szCs w:val="16"/>
+    </w:rPr>
+  </w:style>
+  <w:style w:type="character" w:customStyle="1" w:styleId="BalloonTextChar">
+    <w:name w:val="Balloon Text Char"/>
+    <w:basedOn w:val="DefaultParagraphFont"/>
+    <w:link w:val="BalloonText"/>
+    <w:uiPriority w:val="99"/>
+    <w:semiHidden/>
+    <w:rsid w:val="004A775B"/>
+    <w:rPr>
+      <w:rFonts w:ascii="Tahoma" w:hAnsi="Tahoma" w:cs="Tahoma"/>
+      <w:sz w:val="16"/>
+      <w:szCs w:val="16"/>
+    </w:rPr>
+  </w:style>
+</w:styles>
+</file>
+
+<file path=word/stylesWithEffects.xml><?xml version="1.0" encoding="utf-8"?>
+<w:styles xmlns:wpc="http://schemas.microsoft.com/office/word/2010/wordprocessingCanvas" xmlns:mc="http://schemas.openxmlformats.org/markup-compatibility/2006" xmlns:o="urn:schemas-microsoft-com:office:office" xmlns:r="http://schemas.openxmlformats.org/officeDocument/2006/relationships" xmlns:m="http://schemas.openxmlformats.org/officeDocument/2006/math" xmlns:v="urn:schemas-microsoft-com:vml" xmlns:wp14="http://schemas.microsoft.com/office/word/2010/wordprocessingDrawing" xmlns:wp="http://schemas.openxmlformats.org/drawingml/2006/wordprocessingDrawing" xmlns:w10="urn:schemas-microsoft-com:office:word" xmlns:w="http://schemas.openxmlformats.org/wordprocessingml/2006/main" xmlns:w14="http://schemas.microsoft.com/office/word/2010/wordml" xmlns:wpg="http://schemas.microsoft.com/office/word/2010/wordprocessingGroup" xmlns:wpi="http://schemas.microsoft.com/office/word/2010/wordprocessingInk" xmlns:wne="http://schemas.microsoft.com/office/word/2006/wordml" xmlns:wps="http://schemas.microsoft.com/office/word/2010/wordprocessingShape" mc:Ignorable="w14 wp14">
+  <w:docDefaults>
+    <w:rPrDefault>
+      <w:rPr>
+        <w:rFonts w:asciiTheme="minorHAnsi" w:eastAsiaTheme="minorEastAsia" w:hAnsiTheme="minorHAnsi" w:cstheme="minorBidi"/>
+        <w:sz w:val="22"/>
+        <w:szCs w:val="22"/>
+        <w:lang w:val="en-US" w:eastAsia="zh-CN" w:bidi="ar-SA"/>
+      </w:rPr>
+    </w:rPrDefault>
+    <w:pPrDefault>
+      <w:pPr>
+        <w:spacing w:after="200" w:line="276" w:lineRule="auto"/>
+      </w:pPr>
+    </w:pPrDefault>
+  </w:docDefaults>
+  <w:latentStyles w:defLockedState="0" w:defUIPriority="99" w:defSemiHidden="1" w:defUnhideWhenUsed="1" w:defQFormat="0" w:count="267">
+    <w:lsdException w:name="Normal" w:semiHidden="0" w:uiPriority="0" w:unhideWhenUsed="0" w:qFormat="1"/>
+    <w:lsdException w:name="heading 1" w:semiHidden="0" w:uiPriority="9" w:unhideWhenUsed="0" w:qFormat="1"/>
+    <w:lsdException w:name="heading 2" w:uiPriority="9" w:qFormat="1"/>
+    <w:lsdException w:name="heading 3" w:uiPriority="9" w:qFormat="1"/>
+    <w:lsdException w:name="heading 4" w:uiPriority="9" w:qFormat="1"/>
+    <w:lsdException w:name="heading 5" w:uiPriority="9" w:qFormat="1"/>
+    <w:lsdException w:name="heading 6" w:uiPriority="9" w:qFormat="1"/>
+    <w:lsdException w:name="heading 7" w:uiPriority="9" w:qFormat="1"/>
+    <w:lsdException w:name="heading 8" w:uiPriority="9" w:qFormat="1"/>
+    <w:lsdException w:name="heading 9" w:uiPriority="9" w:qFormat="1"/>
+    <w:lsdException w:name="toc 1" w:uiPriority="39"/>
+    <w:lsdException w:name="toc 2" w:uiPriority="39"/>
+    <w:lsdException w:name="toc 3" w:uiPriority="39"/>
+    <w:lsdException w:name="toc 4" w:uiPriority="39"/>
+    <w:lsdException w:name="toc 5" w:uiPriority="39"/>
+    <w:lsdException w:name="toc 6" w:uiPriority="39"/>
+    <w:lsdException w:name="toc 7" w:uiPriority="39"/>
+    <w:lsdException w:name="toc 8" w:uiPriority="39"/>
+    <w:lsdException w:name="toc 9" w:uiPriority="39"/>
+    <w:lsdException w:name="caption" w:uiPriority="35" w:qFormat="1"/>
+    <w:lsdException w:name="Title" w:semiHidden="0" w:uiPriority="10" w:unhideWhenUsed="0" w:qFormat="1"/>
+    <w:lsdException w:name="Default Paragraph Font" w:uiPriority="1"/>
+    <w:lsdException w:name="Subtitle" w:semiHidden="0" w:uiPriority="11" w:unhideWhenUsed="0" w:qFormat="1"/>
+    <w:lsdException w:name="Strong" w:semiHidden="0" w:uiPriority="22" w:unhideWhenUsed="0" w:qFormat="1"/>
+    <w:lsdException w:name="Emphasis" w:semiHidden="0" w:uiPriority="20" w:unhideWhenUsed="0" w:qFormat="1"/>
+    <w:lsdException w:name="Table Grid" w:semiHidden="0" w:uiPriority="39" w:unhideWhenUsed="0"/>
+    <w:lsdException w:name="Placeholder Text" w:unhideWhenUsed="0"/>
+    <w:lsdException w:name="No Spacing" w:semiHidden="0" w:uiPriority="1" w:unhideWhenUsed="0" w:qFormat="1"/>
+    <w:lsdException w:name="Light Shading" w:semiHidden="0" w:uiPriority="60" w:unhideWhenUsed="0"/>
+    <w:lsdException w:name="Light List" w:semiHidden="0" w:uiPriority="61" w:unhideWhenUsed="0"/>
+    <w:lsdException w:name="Light Grid" w:semiHidden="0" w:uiPriority="62" w:unhideWhenUsed="0"/>
+    <w:lsdException w:name="Medium Shading 1" w:semiHidden="0" w:uiPriority="63" w:unhideWhenUsed="0"/>
+    <w:lsdException w:name="Medium Shading 2" w:semiHidden="0" w:uiPriority="64" w:unhideWhenUsed="0"/>
+    <w:lsdException w:name="Medium List 1" w:semiHidden="0" w:uiPriority="65" w:unhideWhenUsed="0"/>
+    <w:lsdException w:name="Medium List 2" w:semiHidden="0" w:uiPriority="66" w:unhideWhenUsed="0"/>
+    <w:lsdException w:name="Medium Grid 1" w:semiHidden="0" w:uiPriority="67" w:unhideWhenUsed="0"/>
+    <w:lsdException w:name="Medium Grid 2" w:semiHidden="0" w:uiPriority="68" w:unhideWhenUsed="0"/>
+    <w:lsdException w:name="Medium Grid 3" w:semiHidden="0" w:uiPriority="69" w:unhideWhenUsed="0"/>
+    <w:lsdException w:name="Dark List" w:semiHidden="0" w:uiPriority="70" w:unhideWhenUsed="0"/>
+    <w:lsdException w:name="Colorful Shading" w:semiHidden="0" w:uiPriority="71" w:unhideWhenUsed="0"/>
+    <w:lsdException w:name="Colorful List" w:semiHidden="0" w:uiPriority="72" w:unhideWhenUsed="0"/>
+    <w:lsdException w:name="Colorful Grid" w:semiHidden="0" w:uiPriority="73" w:unhideWhenUsed="0"/>
+    <w:lsdException w:name="Light Shading Accent 1" w:semiHidden="0" w:uiPriority="60" w:unhideWhenUsed="0"/>
+    <w:lsdException w:name="Light List Accent 1" w:semiHidden="0" w:uiPriority="61" w:unhideWhenUsed="0"/>
+    <w:lsdException w:name="Light Grid Accent 1" w:semiHidden="0" w:uiPriority="62" w:unhideWhenUsed="0"/>
+    <w:lsdException w:name="Medium Shading 1 Accent 1" w:semiHidden="0" w:uiPriority="63" w:unhideWhenUsed="0"/>
+    <w:lsdException w:name="Medium Shading 2 Accent 1" w:semiHidden="0" w:uiPriority="64" w:unhideWhenUsed="0"/>
+    <w:lsdException w:name="Medium List 1 Accent 1" w:semiHidden="0" w:uiPriority="65" w:unhideWhenUsed="0"/>
+    <w:lsdException w:name="Revision" w:unhideWhenUsed="0"/>
+    <w:lsdException w:name="List Paragraph" w:semiHidden="0" w:uiPriority="34" w:unhideWhenUsed="0" w:qFormat="1"/>
+    <w:lsdException w:name="Quote" w:semiHidden="0" w:uiPriority="29" w:unhideWhenUsed="0" w:qFormat="1"/>
+    <w:lsdException w:name="Intense Quote" w:semiHidden="0" w:uiPriority="30" w:unhideWhenUsed="0" w:qFormat="1"/>
+    <w:lsdException w:name="Medium List 2 Accent 1" w:semiHidden="0" w:uiPriority="66" w:unhideWhenUsed="0"/>
+    <w:lsdException w:name="Medium Grid 1 Accent 1" w:semiHidden="0" w:uiPriority="67" w:unhideWhenUsed="0"/>
+    <w:lsdException w:name="Medium Grid 2 Accent 1" w:semiHidden="0" w:uiPriority="68" w:unhideWhenUsed="0"/>
+    <w:lsdException w:name="Medium Grid 3 Accent 1" w:semiHidden="0" w:uiPriority="69" w:unhideWhenUsed="0"/>
+    <w:lsdException w:name="Dark List Accent 1" w:semiHidden="0" w:uiPriority="70" w:unhideWhenUsed="0"/>
+    <w:lsdException w:name="Colorful Shading Accent 1" w:semiHidden="0" w:uiPriority="71" w:unhideWhenUsed="0"/>
+    <w:lsdException w:name="Colorful List Accent 1" w:semiHidden="0" w:uiPriority="72" w:unhideWhenUsed="0"/>
+    <w:lsdException w:name="Colorful Grid Accent 1" w:semiHidden="0" w:uiPriority="73" w:unhideWhenUsed="0"/>
+    <w:lsdException w:name="Light Shading Accent 2" w:semiHidden="0" w:uiPriority="60" w:unhideWhenUsed="0"/>
+    <w:lsdException w:name="Light List Accent 2" w:semiHidden="0" w:uiPriority="61" w:unhideWhenUsed="0"/>
+    <w:lsdException w:name="Light Grid Accent 2" w:semiHidden="0" w:uiPriority="62" w:unhideWhenUsed="0"/>
+    <w:lsdException w:name="Medium Shading 1 Accent 2" w:semiHidden="0" w:uiPriority="63" w:unhideWhenUsed="0"/>
+    <w:lsdException w:name="Medium Shading 2 Accent 2" w:semiHidden="0" w:uiPriority="64" w:unhideWhenUsed="0"/>
+    <w:lsdException w:name="Medium List 1 Accent 2" w:semiHidden="0" w:uiPriority="65" w:unhideWhenUsed="0"/>
+    <w:lsdException w:name="Medium List 2 Accent 2" w:semiHidden="0" w:uiPriority="66" w:unhideWhenUsed="0"/>
+    <w:lsdException w:name="Medium Grid 1 Accent 2" w:semiHidden="0" w:uiPriority="67" w:unhideWhenUsed="0"/>
+    <w:lsdException w:name="Medium Grid 2 Accent 2" w:semiHidden="0" w:uiPriority="68" w:unhideWhenUsed="0"/>
+    <w:lsdException w:name="Medium Grid 3 Accent 2" w:semiHidden="0" w:uiPriority="69" w:unhideWhenUsed="0"/>
+    <w:lsdException w:name="Dark List Accent 2" w:semiHidden="0" w:uiPriority="70" w:unhideWhenUsed="0"/>
+    <w:lsdException w:name="Colorful Shading Accent 2" w:semiHidden="0" w:uiPriority="71" w:unhideWhenUsed="0"/>
+    <w:lsdException w:name="Colorful List Accent 2" w:semiHidden="0" w:uiPriority="72" w:unhideWhenUsed="0"/>
+    <w:lsdException w:name="Colorful Grid Accent 2" w:semiHidden="0" w:uiPriority="73" w:unhideWhenUsed="0"/>
+    <w:lsdException w:name="Light Shading Accent 3" w:semiHidden="0" w:uiPriority="60" w:unhideWhenUsed="0"/>
+    <w:lsdException w:name="Light List Accent 3" w:semiHidden="0" w:uiPriority="61" w:unhideWhenUsed="0"/>
+    <w:lsdException w:name="Light Grid Accent 3" w:semiHidden="0" w:uiPriority="62" w:unhideWhenUsed="0"/>
+    <w:lsdException w:name="Medium Shading 1 Accent 3" w:semiHidden="0" w:uiPriority="63" w:unhideWhenUsed="0"/>
+    <w:lsdException w:name="Medium Shading 2 Accent 3" w:semiHidden="0" w:uiPriority="64" w:unhideWhenUsed="0"/>
+    <w:lsdException w:name="Medium List 1 Accent 3" w:semiHidden="0" w:uiPriority="65" w:unhideWhenUsed="0"/>
+    <w:lsdException w:name="Medium List 2 Accent 3" w:semiHidden="0" w:uiPriority="66" w:unhideWhenUsed="0"/>
+    <w:lsdException w:name="Medium Grid 1 Accent 3" w:semiHidden="0" w:uiPriority="67" w:unhideWhenUsed="0"/>
+    <w:lsdException w:name="Medium Grid 2 Accent 3" w:semiHidden="0" w:uiPriority="68" w:unhideWhenUsed="0"/>
+    <w:lsdException w:name="Medium Grid 3 Accent 3" w:semiHidden="0" w:uiPriority="69" w:unhideWhenUsed="0"/>
+    <w:lsdException w:name="Dark List Accent 3" w:semiHidden="0" w:uiPriority="70" w:unhideWhenUsed="0"/>
+    <w:lsdException w:name="Colorful Shading Accent 3" w:semiHidden="0" w:uiPriority="71" w:unhideWhenUsed="0"/>
+    <w:lsdException w:name="Colorful List Accent 3" w:semiHidden="0" w:uiPriority="72" w:unhideWhenUsed="0"/>
+    <w:lsdException w:name="Colorful Grid Accent 3" w:semiHidden="0" w:uiPriority="73" w:unhideWhenUsed="0"/>
+    <w:lsdException w:name="Light Shading Accent 4" w:semiHidden="0" w:uiPriority="60" w:unhideWhenUsed="0"/>
+    <w:lsdException w:name="Light List Accent 4" w:semiHidden="0" w:uiPriority="61" w:unhideWhenUsed="0"/>
+    <w:lsdException w:name="Light Grid Accent 4" w:semiHidden="0" w:uiPriority="62" w:unhideWhenUsed="0"/>
+    <w:lsdException w:name="Medium Shading 1 Accent 4" w:semiHidden="0" w:uiPriority="63" w:unhideWhenUsed="0"/>
+    <w:lsdException w:name="Medium Shading 2 Accent 4" w:semiHidden="0" w:uiPriority="64" w:unhideWhenUsed="0"/>
+    <w:lsdException w:name="Medium List 1 Accent 4" w:semiHidden="0" w:uiPriority="65" w:unhideWhenUsed="0"/>
+    <w:lsdException w:name="Medium List 2 Accent 4" w:semiHidden="0" w:uiPriority="66" w:unhideWhenUsed="0"/>
+    <w:lsdException w:name="Medium Grid 1 Accent 4" w:semiHidden="0" w:uiPriority="67" w:unhideWhenUsed="0"/>
+    <w:lsdException w:name="Medium Grid 2 Accent 4" w:semiHidden="0" w:uiPriority="68" w:unhideWhenUsed="0"/>
+    <w:lsdException w:name="Medium Grid 3 Accent 4" w:semiHidden="0" w:uiPriority="69" w:unhideWhenUsed="0"/>
+    <w:lsdException w:name="Dark List Accent 4" w:semiHidden="0" w:uiPriority="70" w:unhideWhenUsed="0"/>
+    <w:lsdException w:name="Colorful Shading Accent 4" w:semiHidden="0" w:uiPriority="71" w:unhideWhenUsed="0"/>
+    <w:lsdException w:name="Colorful List Accent 4" w:semiHidden="0" w:uiPriority="72" w:unhideWhenUsed="0"/>
+    <w:lsdException w:name="Colorful Grid Accent 4" w:semiHidden="0" w:uiPriority="73" w:unhideWhenUsed="0"/>
+    <w:lsdException w:name="Light Shading Accent 5" w:semiHidden="0" w:uiPriority="60" w:unhideWhenUsed="0"/>
+    <w:lsdException w:name="Light List Accent 5" w:semiHidden="0" w:uiPriority="61" w:unhideWhenUsed="0"/>
+    <w:lsdException w:name="Light Grid Accent 5" w:semiHidden="0" w:uiPriority="62" w:unhideWhenUsed="0"/>
+    <w:lsdException w:name="Medium Shading 1 Accent 5" w:semiHidden="0" w:uiPriority="63" w:unhideWhenUsed="0"/>
+    <w:lsdException w:name="Medium Shading 2 Accent 5" w:semiHidden="0" w:uiPriority="64" w:unhideWhenUsed="0"/>
+    <w:lsdException w:name="Medium List 1 Accent 5" w:semiHidden="0" w:uiPriority="65" w:unhideWhenUsed="0"/>
+    <w:lsdException w:name="Medium List 2 Accent 5" w:semiHidden="0" w:uiPriority="66" w:unhideWhenUsed="0"/>
+    <w:lsdException w:name="Medium Grid 1 Accent 5" w:semiHidden="0" w:uiPriority="67" w:unhideWhenUsed="0"/>
+    <w:lsdException w:name="Medium Grid 2 Accent 5" w:semiHidden="0" w:uiPriority="68" w:unhideWhenUsed="0"/>
+    <w:lsdException w:name="Medium Grid 3 Accent 5" w:semiHidden="0" w:uiPriority="69" w:unhideWhenUsed="0"/>
+    <w:lsdException w:name="Dark List Accent 5" w:semiHidden="0" w:uiPriority="70" w:unhideWhenUsed="0"/>
+    <w:lsdException w:name="Colorful Shading Accent 5" w:semiHidden="0" w:uiPriority="71" w:unhideWhenUsed="0"/>
+    <w:lsdException w:name="Colorful List Accent 5" w:semiHidden="0" w:uiPriority="72" w:unhideWhenUsed="0"/>
+    <w:lsdException w:name="Colorful Grid Accent 5" w:semiHidden="0" w:uiPriority="73" w:unhideWhenUsed="0"/>
+    <w:lsdException w:name="Light Shading Accent 6" w:semiHidden="0" w:uiPriority="60" w:unhideWhenUsed="0"/>
+    <w:lsdException w:name="Light List Accent 6" w:semiHidden="0" w:uiPriority="61" w:unhideWhenUsed="0"/>
+    <w:lsdException w:name="Light Grid Accent 6" w:semiHidden="0" w:uiPriority="62" w:unhideWhenUsed="0"/>
+    <w:lsdException w:name="Medium Shading 1 Accent 6" w:semiHidden="0" w:uiPriority="63" w:unhideWhenUsed="0"/>
+    <w:lsdException w:name="Medium Shading 2 Accent 6" w:semiHidden="0" w:uiPriority="64" w:unhideWhenUsed="0"/>
+    <w:lsdException w:name="Medium List 1 Accent 6" w:semiHidden="0" w:uiPriority="65" w:unhideWhenUsed="0"/>
+    <w:lsdException w:name="Medium List 2 Accent 6" w:semiHidden="0" w:uiPriority="66" w:unhideWhenUsed="0"/>
+    <w:lsdException w:name="Medium Grid 1 Accent 6" w:semiHidden="0" w:uiPriority="67" w:unhideWhenUsed="0"/>
+    <w:lsdException w:name="Medium Grid 2 Accent 6" w:semiHidden="0" w:uiPriority="68" w:unhideWhenUsed="0"/>
+    <w:lsdException w:name="Medium Grid 3 Accent 6" w:semiHidden="0" w:uiPriority="69" w:unhideWhenUsed="0"/>
+    <w:lsdException w:name="Dark List Accent 6" w:semiHidden="0" w:uiPriority="70" w:unhideWhenUsed="0"/>
+    <w:lsdException w:name="Colorful Shading Accent 6" w:semiHidden="0" w:uiPriority="71" w:unhideWhenUsed="0"/>
+    <w:lsdException w:name="Colorful List Accent 6" w:semiHidden="0" w:uiPriority="72" w:unhideWhenUsed="0"/>
+    <w:lsdException w:name="Colorful Grid Accent 6" w:semiHidden="0" w:uiPriority="73" w:unhideWhenUsed="0"/>
+    <w:lsdException w:name="Subtle Emphasis" w:semiHidden="0" w:uiPriority="19" w:unhideWhenUsed="0" w:qFormat="1"/>
+    <w:lsdException w:name="Intense Emphasis" w:semiHidden="0" w:uiPriority="21" w:unhideWhenUsed="0" w:qFormat="1"/>
+    <w:lsdException w:name="Subtle Reference" w:semiHidden="0" w:uiPriority="31" w:unhideWhenUsed="0" w:qFormat="1"/>
+    <w:lsdException w:name="Intense Reference" w:semiHidden="0" w:uiPriority="32" w:unhideWhenUsed="0" w:qFormat="1"/>
+    <w:lsdException w:name="Book Title" w:semiHidden="0" w:uiPriority="33" w:unhideWhenUsed="0" w:qFormat="1"/>
+    <w:lsdException w:name="Bibliography" w:uiPriority="37"/>
+    <w:lsdException w:name="TOC Heading" w:uiPriority="39" w:qFormat="1"/>
+  </w:latentStyles>
+  <w:style w:type="paragraph" w:default="1" w:styleId="Normal">
+    <w:name w:val="Normal"/>
+    <w:qFormat/>
+    <w:rsid w:val="0052101B"/>
+  </w:style>
+  <w:style w:type="paragraph" w:styleId="Heading1">
+    <w:name w:val="heading 1"/>
+    <w:basedOn w:val="Normal"/>
+    <w:next w:val="Normal"/>
+    <w:link w:val="Heading1Char"/>
+    <w:uiPriority w:val="9"/>
+    <w:qFormat/>
+    <w:rsid w:val="0052101B"/>
+    <w:pPr>
+      <w:keepNext/>
+      <w:keepLines/>
+      <w:spacing w:before="480" w:after="0"/>
+      <w:outlineLvl w:val="0"/>
+    </w:pPr>
+    <w:rPr>
+      <w:rFonts w:asciiTheme="majorHAnsi" w:eastAsiaTheme="majorEastAsia" w:hAnsiTheme="majorHAnsi" w:cstheme="majorBidi"/>
+      <w:b/>
+      <w:bCs/>
+      <w:color w:val="2E74B5" w:themeColor="accent1" w:themeShade="BF"/>
+      <w:sz w:val="28"/>
+      <w:szCs w:val="28"/>
+    </w:rPr>
+  </w:style>
+  <w:style w:type="paragraph" w:styleId="Heading2">
+    <w:name w:val="heading 2"/>
+    <w:basedOn w:val="Normal"/>
+    <w:next w:val="Normal"/>
+    <w:link w:val="Heading2Char"/>
+    <w:uiPriority w:val="9"/>
+    <w:unhideWhenUsed/>
+    <w:qFormat/>
+    <w:rsid w:val="0052101B"/>
+    <w:pPr>
+      <w:keepNext/>
+      <w:keepLines/>
+      <w:spacing w:before="200" w:after="0"/>
+      <w:outlineLvl w:val="1"/>
+    </w:pPr>
+    <w:rPr>
+      <w:rFonts w:asciiTheme="majorHAnsi" w:eastAsiaTheme="majorEastAsia" w:hAnsiTheme="majorHAnsi" w:cstheme="majorBidi"/>
+      <w:b/>
+      <w:bCs/>
+      <w:color w:val="5B9BD5" w:themeColor="accent1"/>
+      <w:sz w:val="26"/>
+      <w:szCs w:val="26"/>
+    </w:rPr>
+  </w:style>
+  <w:style w:type="paragraph" w:styleId="Heading3">
+    <w:name w:val="heading 3"/>
+    <w:basedOn w:val="Normal"/>
+    <w:next w:val="Normal"/>
+    <w:link w:val="Heading3Char"/>
+    <w:uiPriority w:val="9"/>
+    <w:semiHidden/>
+    <w:unhideWhenUsed/>
+    <w:qFormat/>
+    <w:rsid w:val="0052101B"/>
+    <w:pPr>
+      <w:keepNext/>
+      <w:keepLines/>
+      <w:spacing w:before="200" w:after="0"/>
+      <w:outlineLvl w:val="2"/>
+    </w:pPr>
+    <w:rPr>
+      <w:rFonts w:asciiTheme="majorHAnsi" w:eastAsiaTheme="majorEastAsia" w:hAnsiTheme="majorHAnsi" w:cstheme="majorBidi"/>
+      <w:b/>
+      <w:bCs/>
+      <w:color w:val="5B9BD5" w:themeColor="accent1"/>
+    </w:rPr>
+  </w:style>
+  <w:style w:type="paragraph" w:styleId="Heading4">
+    <w:name w:val="heading 4"/>
+    <w:basedOn w:val="Normal"/>
+    <w:next w:val="Normal"/>
+    <w:link w:val="Heading4Char"/>
+    <w:uiPriority w:val="9"/>
+    <w:semiHidden/>
+    <w:unhideWhenUsed/>
+    <w:qFormat/>
+    <w:rsid w:val="0052101B"/>
+    <w:pPr>
+      <w:keepNext/>
+      <w:keepLines/>
+      <w:spacing w:before="200" w:after="0"/>
+      <w:outlineLvl w:val="3"/>
+    </w:pPr>
+    <w:rPr>
+      <w:rFonts w:asciiTheme="majorHAnsi" w:eastAsiaTheme="majorEastAsia" w:hAnsiTheme="majorHAnsi" w:cstheme="majorBidi"/>
+      <w:b/>
+      <w:bCs/>
+      <w:i/>
+      <w:iCs/>
+      <w:color w:val="5B9BD5" w:themeColor="accent1"/>
+    </w:rPr>
+  </w:style>
+  <w:style w:type="paragraph" w:styleId="Heading5">
+    <w:name w:val="heading 5"/>
+    <w:basedOn w:val="Normal"/>
+    <w:next w:val="Normal"/>
+    <w:link w:val="Heading5Char"/>
+    <w:uiPriority w:val="9"/>
+    <w:semiHidden/>
+    <w:unhideWhenUsed/>
+    <w:qFormat/>
+    <w:rsid w:val="0052101B"/>
+    <w:pPr>
+      <w:keepNext/>
+      <w:keepLines/>
+      <w:spacing w:before="200" w:after="0"/>
+      <w:outlineLvl w:val="4"/>
+    </w:pPr>
+    <w:rPr>
+      <w:rFonts w:asciiTheme="majorHAnsi" w:eastAsiaTheme="majorEastAsia" w:hAnsiTheme="majorHAnsi" w:cstheme="majorBidi"/>
+      <w:color w:val="1F4D78" w:themeColor="accent1" w:themeShade="7F"/>
+    </w:rPr>
+  </w:style>
+  <w:style w:type="paragraph" w:styleId="Heading6">
+    <w:name w:val="heading 6"/>
+    <w:basedOn w:val="Normal"/>
+    <w:next w:val="Normal"/>
+    <w:link w:val="Heading6Char"/>
+    <w:uiPriority w:val="9"/>
+    <w:semiHidden/>
+    <w:unhideWhenUsed/>
+    <w:qFormat/>
+    <w:rsid w:val="0052101B"/>
+    <w:pPr>
+      <w:keepNext/>
+      <w:keepLines/>
+      <w:spacing w:before="200" w:after="0"/>
+      <w:outlineLvl w:val="5"/>
+    </w:pPr>
+    <w:rPr>
+      <w:rFonts w:asciiTheme="majorHAnsi" w:eastAsiaTheme="majorEastAsia" w:hAnsiTheme="majorHAnsi" w:cstheme="majorBidi"/>
+      <w:i/>
+      <w:iCs/>
+      <w:color w:val="1F4D78" w:themeColor="accent1" w:themeShade="7F"/>
+    </w:rPr>
+  </w:style>
+  <w:style w:type="paragraph" w:styleId="Heading7">
+    <w:name w:val="heading 7"/>
+    <w:basedOn w:val="Normal"/>
+    <w:next w:val="Normal"/>
+    <w:link w:val="Heading7Char"/>
+    <w:uiPriority w:val="9"/>
+    <w:semiHidden/>
+    <w:unhideWhenUsed/>
+    <w:qFormat/>
+    <w:rsid w:val="0052101B"/>
+    <w:pPr>
+      <w:keepNext/>
+      <w:keepLines/>
+      <w:spacing w:before="200" w:after="0"/>
+      <w:outlineLvl w:val="6"/>
+    </w:pPr>
+    <w:rPr>
+      <w:rFonts w:asciiTheme="majorHAnsi" w:eastAsiaTheme="majorEastAsia" w:hAnsiTheme="majorHAnsi" w:cstheme="majorBidi"/>
+      <w:i/>
+      <w:iCs/>
+      <w:color w:val="404040" w:themeColor="text1" w:themeTint="BF"/>
+    </w:rPr>
+  </w:style>
+  <w:style w:type="paragraph" w:styleId="Heading8">
+    <w:name w:val="heading 8"/>
+    <w:basedOn w:val="Normal"/>
+    <w:next w:val="Normal"/>
+    <w:link w:val="Heading8Char"/>
+    <w:uiPriority w:val="9"/>
+    <w:semiHidden/>
+    <w:unhideWhenUsed/>
+    <w:qFormat/>
+    <w:rsid w:val="0052101B"/>
+    <w:pPr>
+      <w:keepNext/>
+      <w:keepLines/>
+      <w:spacing w:before="200" w:after="0"/>
+      <w:outlineLvl w:val="7"/>
+    </w:pPr>
+    <w:rPr>
+      <w:rFonts w:asciiTheme="majorHAnsi" w:eastAsiaTheme="majorEastAsia" w:hAnsiTheme="majorHAnsi" w:cstheme="majorBidi"/>
+      <w:color w:val="5B9BD5" w:themeColor="accent1"/>
+      <w:sz w:val="20"/>
+      <w:szCs w:val="20"/>
+    </w:rPr>
+  </w:style>
+  <w:style w:type="paragraph" w:styleId="Heading9">
+    <w:name w:val="heading 9"/>
+    <w:basedOn w:val="Normal"/>
+    <w:next w:val="Normal"/>
+    <w:link w:val="Heading9Char"/>
+    <w:uiPriority w:val="9"/>
+    <w:semiHidden/>
+    <w:unhideWhenUsed/>
+    <w:qFormat/>
+    <w:rsid w:val="0052101B"/>
+    <w:pPr>
+      <w:keepNext/>
+      <w:keepLines/>
+      <w:spacing w:before="200" w:after="0"/>
+      <w:outlineLvl w:val="8"/>
+    </w:pPr>
+    <w:rPr>
+      <w:rFonts w:asciiTheme="majorHAnsi" w:eastAsiaTheme="majorEastAsia" w:hAnsiTheme="majorHAnsi" w:cstheme="majorBidi"/>
+      <w:i/>
+      <w:iCs/>
+      <w:color w:val="404040" w:themeColor="text1" w:themeTint="BF"/>
+      <w:sz w:val="20"/>
+      <w:szCs w:val="20"/>
+    </w:rPr>
+  </w:style>
+  <w:style w:type="character" w:default="1" w:styleId="DefaultParagraphFont">
+    <w:name w:val="Default Paragraph Font"/>
+    <w:uiPriority w:val="1"/>
+    <w:semiHidden/>
+    <w:unhideWhenUsed/>
+  </w:style>
+  <w:style w:type="table" w:default="1" w:styleId="TableNormal">
+    <w:name w:val="Normal Table"/>
+    <w:uiPriority w:val="99"/>
+    <w:semiHidden/>
+    <w:unhideWhenUsed/>
+    <w:tblPr>
+      <w:tblInd w:w="0" w:type="dxa"/>
+      <w:tblCellMar>
+        <w:top w:w="0" w:type="dxa"/>
+        <w:left w:w="108" w:type="dxa"/>
+        <w:bottom w:w="0" w:type="dxa"/>
+        <w:right w:w="108" w:type="dxa"/>
+      </w:tblCellMar>
+    </w:tblPr>
+  </w:style>
+  <w:style w:type="numbering" w:default="1" w:styleId="NoList">
+    <w:name w:val="No List"/>
+    <w:uiPriority w:val="99"/>
+    <w:semiHidden/>
+    <w:unhideWhenUsed/>
+  </w:style>
+  <w:style w:type="paragraph" w:customStyle="1" w:styleId="PersonalName">
+    <w:name w:val="Personal Name"/>
+    <w:basedOn w:val="Title"/>
+    <w:rsid w:val="0052101B"/>
+    <w:rPr>
+      <w:b/>
+      <w:caps/>
+      <w:color w:val="000000"/>
+      <w:sz w:val="28"/>
+      <w:szCs w:val="28"/>
+    </w:rPr>
+  </w:style>
+  <w:style w:type="paragraph" w:styleId="Title">
+    <w:name w:val="Title"/>
+    <w:basedOn w:val="Normal"/>
+    <w:next w:val="Normal"/>
+    <w:link w:val="TitleChar"/>
+    <w:uiPriority w:val="10"/>
+    <w:qFormat/>
+    <w:rsid w:val="0052101B"/>
+    <w:pPr>
+      <w:pBdr>
+        <w:bottom w:val="single" w:sz="8" w:space="4" w:color="5B9BD5" w:themeColor="accent1"/>
+      </w:pBdr>
+      <w:spacing w:after="300" w:line="240" w:lineRule="auto"/>
+      <w:contextualSpacing/>
+    </w:pPr>
+    <w:rPr>
+      <w:rFonts w:asciiTheme="majorHAnsi" w:eastAsiaTheme="majorEastAsia" w:hAnsiTheme="majorHAnsi" w:cstheme="majorBidi"/>
+      <w:color w:val="323E4F" w:themeColor="text2" w:themeShade="BF"/>
+      <w:spacing w:val="5"/>
+      <w:kern w:val="28"/>
+      <w:sz w:val="52"/>
+      <w:szCs w:val="52"/>
+    </w:rPr>
+  </w:style>
+  <w:style w:type="character" w:customStyle="1" w:styleId="TitleChar">
+    <w:name w:val="Title Char"/>
+    <w:basedOn w:val="DefaultParagraphFont"/>
+    <w:link w:val="Title"/>
+    <w:uiPriority w:val="10"/>
+    <w:rsid w:val="0052101B"/>
+    <w:rPr>
+      <w:rFonts w:asciiTheme="majorHAnsi" w:eastAsiaTheme="majorEastAsia" w:hAnsiTheme="majorHAnsi" w:cstheme="majorBidi"/>
+      <w:color w:val="323E4F" w:themeColor="text2" w:themeShade="BF"/>
+      <w:spacing w:val="5"/>
+      <w:kern w:val="28"/>
+      <w:sz w:val="52"/>
+      <w:szCs w:val="52"/>
+    </w:rPr>
+  </w:style>
+  <w:style w:type="character" w:customStyle="1" w:styleId="Heading1Char">
+    <w:name w:val="Heading 1 Char"/>
+    <w:basedOn w:val="DefaultParagraphFont"/>
+    <w:link w:val="Heading1"/>
+    <w:uiPriority w:val="9"/>
+    <w:rsid w:val="0052101B"/>
+    <w:rPr>
+      <w:rFonts w:asciiTheme="majorHAnsi" w:eastAsiaTheme="majorEastAsia" w:hAnsiTheme="majorHAnsi" w:cstheme="majorBidi"/>
+      <w:b/>
+      <w:bCs/>
+      <w:color w:val="2E74B5" w:themeColor="accent1" w:themeShade="BF"/>
+      <w:sz w:val="28"/>
+      <w:szCs w:val="28"/>
+    </w:rPr>
+  </w:style>
+  <w:style w:type="character" w:customStyle="1" w:styleId="Heading2Char">
+    <w:name w:val="Heading 2 Char"/>
+    <w:basedOn w:val="DefaultParagraphFont"/>
+    <w:link w:val="Heading2"/>
+    <w:uiPriority w:val="9"/>
+    <w:rsid w:val="0052101B"/>
+    <w:rPr>
+      <w:rFonts w:asciiTheme="majorHAnsi" w:eastAsiaTheme="majorEastAsia" w:hAnsiTheme="majorHAnsi" w:cstheme="majorBidi"/>
+      <w:b/>
+      <w:bCs/>
+      <w:color w:val="5B9BD5" w:themeColor="accent1"/>
+      <w:sz w:val="26"/>
+      <w:szCs w:val="26"/>
+    </w:rPr>
+  </w:style>
+  <w:style w:type="character" w:customStyle="1" w:styleId="Heading3Char">
+    <w:name w:val="Heading 3 Char"/>
+    <w:basedOn w:val="DefaultParagraphFont"/>
+    <w:link w:val="Heading3"/>
+    <w:uiPriority w:val="9"/>
+    <w:semiHidden/>
+    <w:rsid w:val="0052101B"/>
+    <w:rPr>
+      <w:rFonts w:asciiTheme="majorHAnsi" w:eastAsiaTheme="majorEastAsia" w:hAnsiTheme="majorHAnsi" w:cstheme="majorBidi"/>
+      <w:b/>
+      <w:bCs/>
+      <w:color w:val="5B9BD5" w:themeColor="accent1"/>
+    </w:rPr>
+  </w:style>
+  <w:style w:type="character" w:customStyle="1" w:styleId="Heading4Char">
+    <w:name w:val="Heading 4 Char"/>
+    <w:basedOn w:val="DefaultParagraphFont"/>
+    <w:link w:val="Heading4"/>
+    <w:uiPriority w:val="9"/>
+    <w:semiHidden/>
+    <w:rsid w:val="0052101B"/>
+    <w:rPr>
+      <w:rFonts w:asciiTheme="majorHAnsi" w:eastAsiaTheme="majorEastAsia" w:hAnsiTheme="majorHAnsi" w:cstheme="majorBidi"/>
+      <w:b/>
+      <w:bCs/>
+      <w:i/>
+      <w:iCs/>
+      <w:color w:val="5B9BD5" w:themeColor="accent1"/>
+    </w:rPr>
+  </w:style>
+  <w:style w:type="character" w:customStyle="1" w:styleId="Heading5Char">
+    <w:name w:val="Heading 5 Char"/>
+    <w:basedOn w:val="DefaultParagraphFont"/>
+    <w:link w:val="Heading5"/>
+    <w:uiPriority w:val="9"/>
+    <w:semiHidden/>
+    <w:rsid w:val="0052101B"/>
+    <w:rPr>
+      <w:rFonts w:asciiTheme="majorHAnsi" w:eastAsiaTheme="majorEastAsia" w:hAnsiTheme="majorHAnsi" w:cstheme="majorBidi"/>
+      <w:color w:val="1F4D78" w:themeColor="accent1" w:themeShade="7F"/>
+    </w:rPr>
+  </w:style>
+  <w:style w:type="character" w:customStyle="1" w:styleId="Heading6Char">
+    <w:name w:val="Heading 6 Char"/>
+    <w:basedOn w:val="DefaultParagraphFont"/>
+    <w:link w:val="Heading6"/>
+    <w:uiPriority w:val="9"/>
+    <w:semiHidden/>
+    <w:rsid w:val="0052101B"/>
+    <w:rPr>
+      <w:rFonts w:asciiTheme="majorHAnsi" w:eastAsiaTheme="majorEastAsia" w:hAnsiTheme="majorHAnsi" w:cstheme="majorBidi"/>
+      <w:i/>
+      <w:iCs/>
+      <w:color w:val="1F4D78" w:themeColor="accent1" w:themeShade="7F"/>
+    </w:rPr>
+  </w:style>
+  <w:style w:type="character" w:customStyle="1" w:styleId="Heading7Char">
+    <w:name w:val="Heading 7 Char"/>
+    <w:basedOn w:val="DefaultParagraphFont"/>
+    <w:link w:val="Heading7"/>
+    <w:uiPriority w:val="9"/>
+    <w:semiHidden/>
+    <w:rsid w:val="0052101B"/>
+    <w:rPr>
+      <w:rFonts w:asciiTheme="majorHAnsi" w:eastAsiaTheme="majorEastAsia" w:hAnsiTheme="majorHAnsi" w:cstheme="majorBidi"/>
+      <w:i/>
+      <w:iCs/>
+      <w:color w:val="404040" w:themeColor="text1" w:themeTint="BF"/>
+    </w:rPr>
+  </w:style>
+  <w:style w:type="character" w:customStyle="1" w:styleId="Heading8Char">
+    <w:name w:val="Heading 8 Char"/>
+    <w:basedOn w:val="DefaultParagraphFont"/>
+    <w:link w:val="Heading8"/>
+    <w:uiPriority w:val="9"/>
+    <w:semiHidden/>
+    <w:rsid w:val="0052101B"/>
+    <w:rPr>
+      <w:rFonts w:asciiTheme="majorHAnsi" w:eastAsiaTheme="majorEastAsia" w:hAnsiTheme="majorHAnsi" w:cstheme="majorBidi"/>
+      <w:color w:val="5B9BD5" w:themeColor="accent1"/>
+      <w:sz w:val="20"/>
+      <w:szCs w:val="20"/>
+    </w:rPr>
+  </w:style>
+  <w:style w:type="character" w:customStyle="1" w:styleId="Heading9Char">
+    <w:name w:val="Heading 9 Char"/>
+    <w:basedOn w:val="DefaultParagraphFont"/>
+    <w:link w:val="Heading9"/>
+    <w:uiPriority w:val="9"/>
+    <w:semiHidden/>
+    <w:rsid w:val="0052101B"/>
+    <w:rPr>
+      <w:rFonts w:asciiTheme="majorHAnsi" w:eastAsiaTheme="majorEastAsia" w:hAnsiTheme="majorHAnsi" w:cstheme="majorBidi"/>
+      <w:i/>
+      <w:iCs/>
+      <w:color w:val="404040" w:themeColor="text1" w:themeTint="BF"/>
+      <w:sz w:val="20"/>
+      <w:szCs w:val="20"/>
+    </w:rPr>
+  </w:style>
+  <w:style w:type="paragraph" w:styleId="Caption">
+    <w:name w:val="caption"/>
+    <w:basedOn w:val="Normal"/>
+    <w:next w:val="Normal"/>
+    <w:uiPriority w:val="35"/>
+    <w:semiHidden/>
+    <w:unhideWhenUsed/>
+    <w:qFormat/>
+    <w:rsid w:val="0052101B"/>
+    <w:pPr>
+      <w:spacing w:line="240" w:lineRule="auto"/>
+    </w:pPr>
+    <w:rPr>
+      <w:b/>
+      <w:bCs/>
+      <w:color w:val="5B9BD5" w:themeColor="accent1"/>
+      <w:sz w:val="18"/>
+      <w:szCs w:val="18"/>
+    </w:rPr>
+  </w:style>
+  <w:style w:type="paragraph" w:styleId="Subtitle">
+    <w:name w:val="Subtitle"/>
+    <w:basedOn w:val="Normal"/>
+    <w:next w:val="Normal"/>
+    <w:link w:val="SubtitleChar"/>
+    <w:uiPriority w:val="11"/>
+    <w:qFormat/>
+    <w:rsid w:val="0052101B"/>
+    <w:pPr>
+      <w:numPr>
+        <w:ilvl w:val="1"/>
+      </w:numPr>
+    </w:pPr>
+    <w:rPr>
+      <w:rFonts w:asciiTheme="majorHAnsi" w:eastAsiaTheme="majorEastAsia" w:hAnsiTheme="majorHAnsi" w:cstheme="majorBidi"/>
+      <w:i/>
+      <w:iCs/>
+      <w:color w:val="5B9BD5" w:themeColor="accent1"/>
+      <w:spacing w:val="15"/>
+      <w:sz w:val="24"/>
+      <w:szCs w:val="24"/>
+    </w:rPr>
+  </w:style>
+  <w:style w:type="character" w:customStyle="1" w:styleId="SubtitleChar">
+    <w:name w:val="Subtitle Char"/>
+    <w:basedOn w:val="DefaultParagraphFont"/>
+    <w:link w:val="Subtitle"/>
+    <w:uiPriority w:val="11"/>
+    <w:rsid w:val="0052101B"/>
+    <w:rPr>
+      <w:rFonts w:asciiTheme="majorHAnsi" w:eastAsiaTheme="majorEastAsia" w:hAnsiTheme="majorHAnsi" w:cstheme="majorBidi"/>
+      <w:i/>
+      <w:iCs/>
+      <w:color w:val="5B9BD5" w:themeColor="accent1"/>
+      <w:spacing w:val="15"/>
+      <w:sz w:val="24"/>
+      <w:szCs w:val="24"/>
+    </w:rPr>
+  </w:style>
+  <w:style w:type="character" w:styleId="Strong">
+    <w:name w:val="Strong"/>
+    <w:basedOn w:val="DefaultParagraphFont"/>
+    <w:uiPriority w:val="22"/>
+    <w:qFormat/>
+    <w:rsid w:val="0052101B"/>
+    <w:rPr>
+      <w:b/>
+      <w:bCs/>
+    </w:rPr>
+  </w:style>
+  <w:style w:type="character" w:styleId="Emphasis">
+    <w:name w:val="Emphasis"/>
+    <w:basedOn w:val="DefaultParagraphFont"/>
+    <w:uiPriority w:val="20"/>
+    <w:qFormat/>
+    <w:rsid w:val="0052101B"/>
+    <w:rPr>
+      <w:i/>
+      <w:iCs/>
+    </w:rPr>
+  </w:style>
+  <w:style w:type="paragraph" w:styleId="NoSpacing">
+    <w:name w:val="No Spacing"/>
+    <w:link w:val="NoSpacingChar"/>
+    <w:uiPriority w:val="1"/>
+    <w:qFormat/>
+    <w:rsid w:val="0052101B"/>
+    <w:pPr>
+      <w:spacing w:after="0" w:line="240" w:lineRule="auto"/>
+    </w:pPr>
+  </w:style>
+  <w:style w:type="character" w:customStyle="1" w:styleId="NoSpacingChar">
+    <w:name w:val="No Spacing Char"/>
+    <w:basedOn w:val="DefaultParagraphFont"/>
+    <w:link w:val="NoSpacing"/>
+    <w:uiPriority w:val="1"/>
+    <w:rsid w:val="0052101B"/>
+  </w:style>
+  <w:style w:type="paragraph" w:styleId="ListParagraph">
+    <w:name w:val="List Paragraph"/>
+    <w:basedOn w:val="Normal"/>
+    <w:uiPriority w:val="34"/>
+    <w:qFormat/>
+    <w:rsid w:val="0052101B"/>
+    <w:pPr>
+      <w:ind w:left="720"/>
+      <w:contextualSpacing/>
+    </w:pPr>
+  </w:style>
+  <w:style w:type="paragraph" w:styleId="Quote">
+    <w:name w:val="Quote"/>
+    <w:basedOn w:val="Normal"/>
+    <w:next w:val="Normal"/>
+    <w:link w:val="QuoteChar"/>
+    <w:uiPriority w:val="29"/>
+    <w:qFormat/>
+    <w:rsid w:val="0052101B"/>
+    <w:rPr>
+      <w:i/>
+      <w:iCs/>
+      <w:color w:val="000000" w:themeColor="text1"/>
+    </w:rPr>
+  </w:style>
+  <w:style w:type="character" w:customStyle="1" w:styleId="QuoteChar">
+    <w:name w:val="Quote Char"/>
+    <w:basedOn w:val="DefaultParagraphFont"/>
+    <w:link w:val="Quote"/>
+    <w:uiPriority w:val="29"/>
+    <w:rsid w:val="0052101B"/>
+    <w:rPr>
+      <w:i/>
+      <w:iCs/>
+      <w:color w:val="000000" w:themeColor="text1"/>
+    </w:rPr>
+  </w:style>
+  <w:style w:type="paragraph" w:styleId="IntenseQuote">
+    <w:name w:val="Intense Quote"/>
+    <w:basedOn w:val="Normal"/>
+    <w:next w:val="Normal"/>
+    <w:link w:val="IntenseQuoteChar"/>
+    <w:uiPriority w:val="30"/>
+    <w:qFormat/>
+    <w:rsid w:val="0052101B"/>
+    <w:pPr>
+      <w:pBdr>
+        <w:bottom w:val="single" w:sz="4" w:space="4" w:color="5B9BD5" w:themeColor="accent1"/>
+      </w:pBdr>
+      <w:spacing w:before="200" w:after="280"/>
+      <w:ind w:left="936" w:right="936"/>
+    </w:pPr>
+    <w:rPr>
+      <w:b/>
+      <w:bCs/>
+      <w:i/>
+      <w:iCs/>
+      <w:color w:val="5B9BD5" w:themeColor="accent1"/>
+    </w:rPr>
+  </w:style>
+  <w:style w:type="character" w:customStyle="1" w:styleId="IntenseQuoteChar">
+    <w:name w:val="Intense Quote Char"/>
+    <w:basedOn w:val="DefaultParagraphFont"/>
+    <w:link w:val="IntenseQuote"/>
+    <w:uiPriority w:val="30"/>
+    <w:rsid w:val="0052101B"/>
+    <w:rPr>
+      <w:b/>
+      <w:bCs/>
+      <w:i/>
+      <w:iCs/>
+      <w:color w:val="5B9BD5" w:themeColor="accent1"/>
+    </w:rPr>
+  </w:style>
+  <w:style w:type="character" w:styleId="SubtleEmphasis">
+    <w:name w:val="Subtle Emphasis"/>
+    <w:basedOn w:val="DefaultParagraphFont"/>
+    <w:uiPriority w:val="19"/>
+    <w:qFormat/>
+    <w:rsid w:val="0052101B"/>
+    <w:rPr>
+      <w:i/>
+      <w:iCs/>
+      <w:color w:val="808080" w:themeColor="text1" w:themeTint="7F"/>
+    </w:rPr>
+  </w:style>
+  <w:style w:type="character" w:styleId="IntenseEmphasis">
+    <w:name w:val="Intense Emphasis"/>
+    <w:basedOn w:val="DefaultParagraphFont"/>
+    <w:uiPriority w:val="21"/>
+    <w:qFormat/>
+    <w:rsid w:val="0052101B"/>
+    <w:rPr>
+      <w:b/>
+      <w:bCs/>
+      <w:i/>
+      <w:iCs/>
+      <w:color w:val="5B9BD5" w:themeColor="accent1"/>
+    </w:rPr>
+  </w:style>
+  <w:style w:type="character" w:styleId="SubtleReference">
+    <w:name w:val="Subtle Reference"/>
+    <w:basedOn w:val="DefaultParagraphFont"/>
+    <w:uiPriority w:val="31"/>
+    <w:qFormat/>
+    <w:rsid w:val="0052101B"/>
+    <w:rPr>
+      <w:smallCaps/>
+      <w:color w:val="ED7D31" w:themeColor="accent2"/>
+      <w:u w:val="single"/>
+    </w:rPr>
+  </w:style>
+  <w:style w:type="character" w:styleId="IntenseReference">
+    <w:name w:val="Intense Reference"/>
+    <w:basedOn w:val="DefaultParagraphFont"/>
+    <w:uiPriority w:val="32"/>
+    <w:qFormat/>
+    <w:rsid w:val="0052101B"/>
+    <w:rPr>
+      <w:b/>
+      <w:bCs/>
+      <w:smallCaps/>
+      <w:color w:val="ED7D31" w:themeColor="accent2"/>
+      <w:spacing w:val="5"/>
+      <w:u w:val="single"/>
+    </w:rPr>
+  </w:style>
+  <w:style w:type="character" w:styleId="BookTitle">
+    <w:name w:val="Book Title"/>
+    <w:basedOn w:val="DefaultParagraphFont"/>
+    <w:uiPriority w:val="33"/>
+    <w:qFormat/>
+    <w:rsid w:val="0052101B"/>
+    <w:rPr>
+      <w:b/>
+      <w:bCs/>
+      <w:smallCaps/>
+      <w:spacing w:val="5"/>
+    </w:rPr>
+  </w:style>
+  <w:style w:type="paragraph" w:styleId="TOCHeading">
+    <w:name w:val="TOC Heading"/>
+    <w:basedOn w:val="Heading1"/>
+    <w:next w:val="Normal"/>
+    <w:uiPriority w:val="39"/>
+    <w:semiHidden/>
+    <w:unhideWhenUsed/>
+    <w:qFormat/>
+    <w:rsid w:val="0052101B"/>
+    <w:pPr>
+      <w:outlineLvl w:val="9"/>
+    </w:pPr>
+  </w:style>
+  <w:style w:type="paragraph" w:styleId="DocumentMap">
+    <w:name w:val="Document Map"/>
+    <w:basedOn w:val="Normal"/>
+    <w:link w:val="DocumentMapChar"/>
+    <w:uiPriority w:val="99"/>
+    <w:semiHidden/>
+    <w:unhideWhenUsed/>
+    <w:rsid w:val="0052101B"/>
+    <w:pPr>
+      <w:spacing w:after="0" w:line="240" w:lineRule="auto"/>
+    </w:pPr>
+    <w:rPr>
+      <w:rFonts w:ascii="Times New Roman" w:hAnsi="Times New Roman" w:cs="Times New Roman"/>
+      <w:sz w:val="24"/>
+      <w:szCs w:val="24"/>
+    </w:rPr>
+  </w:style>
+  <w:style w:type="character" w:customStyle="1" w:styleId="DocumentMapChar">
+    <w:name w:val="Document Map Char"/>
+    <w:basedOn w:val="DefaultParagraphFont"/>
+    <w:link w:val="DocumentMap"/>
+    <w:uiPriority w:val="99"/>
+    <w:semiHidden/>
+    <w:rsid w:val="0052101B"/>
+    <w:rPr>
+      <w:rFonts w:ascii="Times New Roman" w:hAnsi="Times New Roman" w:cs="Times New Roman"/>
+      <w:sz w:val="24"/>
+      <w:szCs w:val="24"/>
+    </w:rPr>
+  </w:style>
+  <w:style w:type="table" w:styleId="TableGrid">
+    <w:name w:val="Table Grid"/>
+    <w:basedOn w:val="TableNormal"/>
+    <w:uiPriority w:val="39"/>
+    <w:rsid w:val="00545768"/>
+    <w:pPr>
+      <w:spacing w:after="0" w:line="240" w:lineRule="auto"/>
+    </w:pPr>
+    <w:tblPr>
+      <w:tblInd w:w="0" w:type="dxa"/>
+      <w:tblBorders>
+        <w:top w:val="single" w:sz="4" w:space="0" w:color="auto"/>
+        <w:left w:val="single" w:sz="4" w:space="0" w:color="auto"/>
+        <w:bottom w:val="single" w:sz="4" w:space="0" w:color="auto"/>
+        <w:right w:val="single" w:sz="4" w:space="0" w:color="auto"/>
+        <w:insideH w:val="single" w:sz="4" w:space="0" w:color="auto"/>
+        <w:insideV w:val="single" w:sz="4" w:space="0" w:color="auto"/>
+      </w:tblBorders>
+      <w:tblCellMar>
+        <w:top w:w="0" w:type="dxa"/>
+        <w:left w:w="108" w:type="dxa"/>
+        <w:bottom w:w="0" w:type="dxa"/>
+        <w:right w:w="108" w:type="dxa"/>
+      </w:tblCellMar>
+    </w:tblPr>
+  </w:style>
+  <w:style w:type="paragraph" w:styleId="BalloonText">
+    <w:name w:val="Balloon Text"/>
+    <w:basedOn w:val="Normal"/>
+    <w:link w:val="BalloonTextChar"/>
+    <w:uiPriority w:val="99"/>
+    <w:semiHidden/>
+    <w:unhideWhenUsed/>
+    <w:rsid w:val="004A775B"/>
+    <w:pPr>
+      <w:spacing w:after="0" w:line="240" w:lineRule="auto"/>
+    </w:pPr>
+    <w:rPr>
+      <w:rFonts w:ascii="Tahoma" w:hAnsi="Tahoma" w:cs="Tahoma"/>
+      <w:sz w:val="16"/>
+      <w:szCs w:val="16"/>
+    </w:rPr>
+  </w:style>
+  <w:style w:type="character" w:customStyle="1" w:styleId="BalloonTextChar">
+    <w:name w:val="Balloon Text Char"/>
+    <w:basedOn w:val="DefaultParagraphFont"/>
+    <w:link w:val="BalloonText"/>
+    <w:uiPriority w:val="99"/>
+    <w:semiHidden/>
+    <w:rsid w:val="004A775B"/>
+    <w:rPr>
+      <w:rFonts w:ascii="Tahoma" w:hAnsi="Tahoma" w:cs="Tahoma"/>
+      <w:sz w:val="16"/>
+      <w:szCs w:val="16"/>
+    </w:rPr>
   </w:style>
 </w:styles>
 </file>
@@ -5800,7 +6374,7 @@
     </a:clrScheme>
     <a:fontScheme name="Office">
       <a:majorFont>
-        <a:latin typeface="Calibri Light" panose="020F0302020204030204"/>
+        <a:latin typeface="Calibri Light"/>
         <a:ea typeface=""/>
         <a:cs typeface=""/>
         <a:font script="Jpan" typeface="ＭＳ ゴシック"/>
@@ -5835,7 +6409,7 @@
         <a:font script="Geor" typeface="Sylfaen"/>
       </a:majorFont>
       <a:minorFont>
-        <a:latin typeface="Calibri" panose="020F0502020204030204"/>
+        <a:latin typeface="Calibri"/>
         <a:ea typeface=""/>
         <a:cs typeface=""/>
         <a:font script="Jpan" typeface="ＭＳ 明朝"/>
@@ -6012,7 +6586,7 @@
   <a:extraClrSchemeLst/>
   <a:extLst>
     <a:ext uri="{05A4C25C-085E-4340-85A3-A5531E510DB2}">
-      <thm15:themeFamily xmlns:thm15="http://schemas.microsoft.com/office/thememl/2012/main" name="Office Theme" id="{62F939B6-93AF-4DB8-9C6B-D6C7DFDC589F}" vid="{4A3C46E8-61CC-4603-A589-7422A47A8E4A}"/>
+      <thm15:themeFamily xmlns:thm15="http://schemas.microsoft.com/office/thememl/2012/main" xmlns="" name="Office Theme" id="{62F939B6-93AF-4DB8-9C6B-D6C7DFDC589F}" vid="{4A3C46E8-61CC-4603-A589-7422A47A8E4A}"/>
     </a:ext>
   </a:extLst>
 </a:theme>
@@ -6023,7 +6597,7 @@
 </file>
 
 <file path=customXml/itemProps1.xml><?xml version="1.0" encoding="utf-8"?>
-<ds:datastoreItem xmlns:ds="http://schemas.openxmlformats.org/officeDocument/2006/customXml" ds:itemID="{14BFFB79-FCF0-B942-A339-B59EC73F79B8}">
+<ds:datastoreItem xmlns:ds="http://schemas.openxmlformats.org/officeDocument/2006/customXml" ds:itemID="{9D35FA04-14E5-4C2E-A090-A24869CE1944}">
   <ds:schemaRefs>
     <ds:schemaRef ds:uri="http://schemas.openxmlformats.org/officeDocument/2006/bibliography"/>
   </ds:schemaRefs>

</xml_diff>